<commit_message>
Iniziata documentazione, introduzione, sommario, argomenti
</commit_message>
<xml_diff>
--- a/Documentazione/Progetto CASTANO_DE SANTIS.docx
+++ b/Documentazione/Progetto CASTANO_DE SANTIS.docx
@@ -1,19 +1,122 @@
 
 <file path=word/document.xml><?xml version="1.0" encoding="utf-8"?>
-<w:document xmlns:wpc="http://schemas.microsoft.com/office/word/2010/wordprocessingCanvas" xmlns:cx="http://schemas.microsoft.com/office/drawing/2014/chartex" xmlns:cx1="http://schemas.microsoft.com/office/drawing/2015/9/8/chartex" xmlns:cx2="http://schemas.microsoft.com/office/drawing/2015/10/21/chartex" xmlns:cx3="http://schemas.microsoft.com/office/drawing/2016/5/9/chartex" xmlns:cx4="http://schemas.microsoft.com/office/drawing/2016/5/10/chartex" xmlns:cx5="http://schemas.microsoft.com/office/drawing/2016/5/11/chartex" xmlns:cx6="http://schemas.microsoft.com/office/drawing/2016/5/12/chartex" xmlns:cx7="http://schemas.microsoft.com/office/drawing/2016/5/13/chartex" xmlns:cx8="http://schemas.microsoft.com/office/drawing/2016/5/14/chartex" xmlns:mc="http://schemas.openxmlformats.org/markup-compatibility/2006" xmlns:aink="http://schemas.microsoft.com/office/drawing/2016/ink" xmlns:am3d="http://schemas.microsoft.com/office/drawing/2017/model3d" xmlns:o="urn:schemas-microsoft-com:office:office" xmlns:oel="http://schemas.microsoft.com/office/2019/extlst" xmlns:r="http://schemas.openxmlformats.org/officeDocument/2006/relationships" xmlns:m="http://schemas.openxmlformats.org/officeDocument/2006/math" xmlns:v="urn:schemas-microsoft-com:vml" xmlns:wp14="http://schemas.microsoft.com/office/word/2010/wordprocessingDrawing" xmlns:wp="http://schemas.openxmlformats.org/drawingml/2006/wordprocessingDrawing" xmlns:w10="urn:schemas-microsoft-com:office:word" xmlns:w="http://schemas.openxmlformats.org/wordprocessingml/2006/main" xmlns:w14="http://schemas.microsoft.com/office/word/2010/wordml" xmlns:w15="http://schemas.microsoft.com/office/word/2012/wordml" xmlns:w16cex="http://schemas.microsoft.com/office/word/2018/wordml/cex" xmlns:w16cid="http://schemas.microsoft.com/office/word/2016/wordml/cid" xmlns:w16="http://schemas.microsoft.com/office/word/2018/wordml" xmlns:w16sdtdh="http://schemas.microsoft.com/office/word/2020/wordml/sdtdatahash" xmlns:w16se="http://schemas.microsoft.com/office/word/2015/wordml/symex" xmlns:wpg="http://schemas.microsoft.com/office/word/2010/wordprocessingGroup" xmlns:wpi="http://schemas.microsoft.com/office/word/2010/wordprocessingInk" xmlns:wne="http://schemas.microsoft.com/office/word/2006/wordml" xmlns:wps="http://schemas.microsoft.com/office/word/2010/wordprocessingShape" mc:Ignorable="w14 w15 w16se w16cid w16 w16cex w16sdtdh wp14">
+<w:document xmlns:wpc="http://schemas.microsoft.com/office/word/2010/wordprocessingCanvas" xmlns:cx="http://schemas.microsoft.com/office/drawing/2014/chartex" xmlns:cx1="http://schemas.microsoft.com/office/drawing/2015/9/8/chartex" xmlns:cx2="http://schemas.microsoft.com/office/drawing/2015/10/21/chartex" xmlns:cx3="http://schemas.microsoft.com/office/drawing/2016/5/9/chartex" xmlns:cx4="http://schemas.microsoft.com/office/drawing/2016/5/10/chartex" xmlns:cx5="http://schemas.microsoft.com/office/drawing/2016/5/11/chartex" xmlns:cx6="http://schemas.microsoft.com/office/drawing/2016/5/12/chartex" xmlns:cx7="http://schemas.microsoft.com/office/drawing/2016/5/13/chartex" xmlns:cx8="http://schemas.microsoft.com/office/drawing/2016/5/14/chartex" xmlns:mc="http://schemas.openxmlformats.org/markup-compatibility/2006" xmlns:aink="http://schemas.microsoft.com/office/drawing/2016/ink" xmlns:am3d="http://schemas.microsoft.com/office/drawing/2017/model3d" xmlns:o="urn:schemas-microsoft-com:office:office" xmlns:oel="http://schemas.microsoft.com/office/2019/extlst" xmlns:r="http://schemas.openxmlformats.org/officeDocument/2006/relationships" xmlns:m="http://schemas.openxmlformats.org/officeDocument/2006/math" xmlns:v="urn:schemas-microsoft-com:vml" xmlns:wp14="http://schemas.microsoft.com/office/word/2010/wordprocessingDrawing" xmlns:wp="http://schemas.openxmlformats.org/drawingml/2006/wordprocessingDrawing" xmlns:w10="urn:schemas-microsoft-com:office:word" xmlns:w="http://schemas.openxmlformats.org/wordprocessingml/2006/main" xmlns:w14="http://schemas.microsoft.com/office/word/2010/wordml" xmlns:w15="http://schemas.microsoft.com/office/word/2012/wordml" xmlns:w16cex="http://schemas.microsoft.com/office/word/2018/wordml/cex" xmlns:w16cid="http://schemas.microsoft.com/office/word/2016/wordml/cid" xmlns:w16="http://schemas.microsoft.com/office/word/2018/wordml" xmlns:w16du="http://schemas.microsoft.com/office/word/2023/wordml/word16du" xmlns:w16sdtdh="http://schemas.microsoft.com/office/word/2020/wordml/sdtdatahash" xmlns:w16se="http://schemas.microsoft.com/office/word/2015/wordml/symex" xmlns:wpg="http://schemas.microsoft.com/office/word/2010/wordprocessingGroup" xmlns:wpi="http://schemas.microsoft.com/office/word/2010/wordprocessingInk" xmlns:wne="http://schemas.microsoft.com/office/word/2006/wordml" xmlns:wps="http://schemas.microsoft.com/office/word/2010/wordprocessingShape" mc:Ignorable="w14 w15 w16se w16cid w16 w16cex w16sdtdh wp14">
   <w:body>
     <w:p>
       <w:pPr>
         <w:pStyle w:val="Titolo"/>
-      </w:pPr>
-      <w:r>
-        <w:t xml:space="preserve">&lt;Titolo Progetto&gt; </w:t>
-      </w:r>
-      <w:r>
-        <w:br/>
-      </w:r>
-      <w:r>
-        <w:t>Template Documentazione Progetto</w:t>
+        <w:jc w:val="center"/>
+        <w:rPr>
+          <w:b/>
+          <w:bCs/>
+          <w:sz w:val="40"/>
+          <w:szCs w:val="40"/>
+        </w:rPr>
+      </w:pPr>
+      <w:r>
+        <w:rPr>
+          <w:b/>
+          <w:bCs/>
+          <w:sz w:val="40"/>
+          <w:szCs w:val="40"/>
+        </w:rPr>
+        <w:drawing>
+          <wp:anchor distT="0" distB="0" distL="114300" distR="114300" simplePos="0" relativeHeight="251658240" behindDoc="0" locked="0" layoutInCell="1" allowOverlap="1" wp14:anchorId="34A622EF" wp14:editId="00F4C981">
+            <wp:simplePos x="0" y="0"/>
+            <wp:positionH relativeFrom="margin">
+              <wp:posOffset>-535745</wp:posOffset>
+            </wp:positionH>
+            <wp:positionV relativeFrom="paragraph">
+              <wp:posOffset>0</wp:posOffset>
+            </wp:positionV>
+            <wp:extent cx="1881505" cy="718185"/>
+            <wp:effectExtent l="0" t="0" r="4445" b="5715"/>
+            <wp:wrapTopAndBottom/>
+            <wp:docPr id="175969749" name="Immagine 1" descr="Immagine che contiene emblema, simbolo, logo, Carattere&#10;&#10;Descrizione generata automaticamente"/>
+            <wp:cNvGraphicFramePr>
+              <a:graphicFrameLocks xmlns:a="http://schemas.openxmlformats.org/drawingml/2006/main" noChangeAspect="1"/>
+            </wp:cNvGraphicFramePr>
+            <a:graphic xmlns:a="http://schemas.openxmlformats.org/drawingml/2006/main">
+              <a:graphicData uri="http://schemas.openxmlformats.org/drawingml/2006/picture">
+                <pic:pic xmlns:pic="http://schemas.openxmlformats.org/drawingml/2006/picture">
+                  <pic:nvPicPr>
+                    <pic:cNvPr id="175969749" name="Immagine 1" descr="Immagine che contiene emblema, simbolo, logo, Carattere&#10;&#10;Descrizione generata automaticamente"/>
+                    <pic:cNvPicPr/>
+                  </pic:nvPicPr>
+                  <pic:blipFill>
+                    <a:blip r:embed="rId8">
+                      <a:extLst>
+                        <a:ext uri="{28A0092B-C50C-407E-A947-70E740481C1C}">
+                          <a14:useLocalDpi xmlns:a14="http://schemas.microsoft.com/office/drawing/2010/main" val="0"/>
+                        </a:ext>
+                      </a:extLst>
+                    </a:blip>
+                    <a:stretch>
+                      <a:fillRect/>
+                    </a:stretch>
+                  </pic:blipFill>
+                  <pic:spPr>
+                    <a:xfrm>
+                      <a:off x="0" y="0"/>
+                      <a:ext cx="1881505" cy="718185"/>
+                    </a:xfrm>
+                    <a:prstGeom prst="rect">
+                      <a:avLst/>
+                    </a:prstGeom>
+                  </pic:spPr>
+                </pic:pic>
+              </a:graphicData>
+            </a:graphic>
+            <wp14:sizeRelH relativeFrom="margin">
+              <wp14:pctWidth>0</wp14:pctWidth>
+            </wp14:sizeRelH>
+            <wp14:sizeRelV relativeFrom="margin">
+              <wp14:pctHeight>0</wp14:pctHeight>
+            </wp14:sizeRelV>
+          </wp:anchor>
+        </w:drawing>
+      </w:r>
+    </w:p>
+    <w:p>
+      <w:pPr>
+        <w:pStyle w:val="Titolo3"/>
+      </w:pPr>
+      <w:r>
+        <w:t xml:space="preserve">Ricerca </w:t>
+      </w:r>
+      <w:r>
+        <w:t>in Struttura Universitari</w:t>
+      </w:r>
+      <w:r>
+        <w:t>a</w:t>
+      </w:r>
+    </w:p>
+    <w:p>
+      <w:pPr>
+        <w:jc w:val="center"/>
+        <w:rPr>
+          <w:rFonts w:eastAsiaTheme="majorEastAsia" w:cstheme="majorBidi"/>
+          <w:i/>
+          <w:iCs/>
+          <w:color w:val="2F5496" w:themeColor="accent1" w:themeShade="BF"/>
+          <w:spacing w:val="-10"/>
+          <w:kern w:val="28"/>
+          <w:sz w:val="30"/>
+          <w:szCs w:val="30"/>
+        </w:rPr>
+      </w:pPr>
+      <w:r>
+        <w:rPr>
+          <w:rFonts w:eastAsiaTheme="majorEastAsia" w:cstheme="majorBidi"/>
+          <w:i/>
+          <w:iCs/>
+          <w:color w:val="2F5496" w:themeColor="accent1" w:themeShade="BF"/>
+          <w:spacing w:val="-10"/>
+          <w:kern w:val="28"/>
+          <w:sz w:val="30"/>
+          <w:szCs w:val="30"/>
+        </w:rPr>
+        <w:t>Caso di Studio di “Ingegneria della Conoscenza”</w:t>
       </w:r>
     </w:p>
     <w:p/>
@@ -32,6 +135,11 @@
       </w:pPr>
     </w:p>
     <w:p>
+      <w:pPr>
+        <w:rPr>
+          <w:color w:val="2F5496" w:themeColor="accent1" w:themeShade="BF"/>
+        </w:rPr>
+      </w:pPr>
       <w:r>
         <w:rPr>
           <w:rStyle w:val="Titolo1Carattere"/>
@@ -53,6 +161,8 @@
       <w:r>
         <w:rPr>
           <w:rStyle w:val="Titolo1Carattere"/>
+          <w:b/>
+          <w:bCs/>
         </w:rPr>
         <w:t>Matteo Castano</w:t>
       </w:r>
@@ -74,10 +184,13 @@
         </w:rPr>
         <w:t xml:space="preserve">, </w:t>
       </w:r>
-      <w:hyperlink r:id="rId8" w:history="1">
+      <w:hyperlink r:id="rId9" w:history="1">
         <w:r>
           <w:rPr>
             <w:rStyle w:val="Collegamentoipertestuale"/>
+            <w:color w:val="2F5496" w:themeColor="accent1" w:themeShade="BF"/>
+            <w:sz w:val="26"/>
+            <w:szCs w:val="26"/>
           </w:rPr>
           <w:t>m.castano@studenti.uniba.it</w:t>
         </w:r>
@@ -92,11 +205,15 @@
         </w:numPr>
         <w:rPr>
           <w:rStyle w:val="Titolo1Carattere"/>
-        </w:rPr>
-      </w:pPr>
-      <w:r>
-        <w:rPr>
-          <w:rStyle w:val="Titolo1Carattere"/>
+          <w:sz w:val="26"/>
+          <w:szCs w:val="26"/>
+        </w:rPr>
+      </w:pPr>
+      <w:r>
+        <w:rPr>
+          <w:rStyle w:val="Titolo1Carattere"/>
+          <w:b/>
+          <w:bCs/>
         </w:rPr>
         <w:t>Ugo Gabriele De Santis</w:t>
       </w:r>
@@ -118,10 +235,13 @@
         </w:rPr>
         <w:t xml:space="preserve">, </w:t>
       </w:r>
-      <w:hyperlink r:id="rId9" w:history="1">
+      <w:hyperlink r:id="rId10" w:history="1">
         <w:r>
           <w:rPr>
             <w:rStyle w:val="Collegamentoipertestuale"/>
+            <w:color w:val="2F5496" w:themeColor="accent1" w:themeShade="BF"/>
+            <w:sz w:val="26"/>
+            <w:szCs w:val="26"/>
           </w:rPr>
           <w:t>u.desantis2@studenti.uniba.it</w:t>
         </w:r>
@@ -193,75 +313,368 @@
       </w:pPr>
     </w:p>
     <w:p>
+      <w:pPr>
+        <w:pStyle w:val="Argomento"/>
+      </w:pPr>
       <w:r>
         <w:br w:type="page"/>
       </w:r>
     </w:p>
     <w:p>
-      <w:r>
-        <w:rPr>
-          <w:rStyle w:val="Titolo1Carattere"/>
-        </w:rPr>
+      <w:pPr>
+        <w:pStyle w:val="Titolo3"/>
+      </w:pPr>
+      <w:r>
         <w:lastRenderedPageBreak/>
         <w:t>Introduzione</w:t>
       </w:r>
     </w:p>
     <w:p>
       <w:r>
-        <w:t>Paragrafo</w:t>
-      </w:r>
-      <w:r>
-        <w:t>/i</w:t>
-      </w:r>
-      <w:r>
-        <w:t xml:space="preserve"> sul dominio di interesse</w:t>
-      </w:r>
-    </w:p>
-    <w:p>
-      <w:pPr>
-        <w:rPr>
-          <w:rStyle w:val="Titolo1Carattere"/>
-        </w:rPr>
-      </w:pPr>
-    </w:p>
-    <w:p>
-      <w:pPr>
-        <w:rPr>
-          <w:rStyle w:val="Titolo1Carattere"/>
-        </w:rPr>
-      </w:pPr>
-      <w:r>
-        <w:rPr>
-          <w:rStyle w:val="Titolo1Carattere"/>
+        <w:t xml:space="preserve">L’obiettivo del caso di studio è quello di </w:t>
+      </w:r>
+      <w:r>
+        <w:t xml:space="preserve">semplificare lo spostamento all’interno di una struttura universitaria calcolando </w:t>
+      </w:r>
+      <w:r>
+        <w:t>il percorso più efficiente tra due</w:t>
+      </w:r>
+      <w:r>
+        <w:t xml:space="preserve"> </w:t>
+      </w:r>
+      <w:r>
+        <w:t>pos</w:t>
+      </w:r>
+      <w:r>
+        <w:t xml:space="preserve">izioni </w:t>
+      </w:r>
+      <w:r>
+        <w:t>inserit</w:t>
+      </w:r>
+      <w:r>
+        <w:t>e</w:t>
+      </w:r>
+      <w:r>
+        <w:t xml:space="preserve"> dall’utente.</w:t>
+      </w:r>
+    </w:p>
+    <w:p>
+      <w:r>
+        <w:t xml:space="preserve">Il percorso calcolato </w:t>
+      </w:r>
+      <w:r>
+        <w:t xml:space="preserve">dipende dalle condizioni reali </w:t>
+      </w:r>
+      <w:r>
+        <w:t>dell’edificio, perciò dalle posizioni dei nodi che lo compongono, ma anche dal loro stato</w:t>
+      </w:r>
+      <w:r>
+        <w:t>: infatti vengono considerate eventuali inagibilità</w:t>
+      </w:r>
+      <w:r>
+        <w:t xml:space="preserve">, immesse dall’utente allo start del programma </w:t>
+      </w:r>
+      <w:r>
+        <w:t>(es. pavimenti bagnati).</w:t>
+      </w:r>
+      <w:r>
+        <w:t xml:space="preserve"> Viene tenuto conto</w:t>
+      </w:r>
+      <w:r>
+        <w:t>,</w:t>
+      </w:r>
+      <w:r>
+        <w:t xml:space="preserve"> inoltre</w:t>
+      </w:r>
+      <w:r>
+        <w:t>,</w:t>
+      </w:r>
+      <w:r>
+        <w:t xml:space="preserve"> di chi sta utilizzando il sistema</w:t>
+      </w:r>
+      <w:r>
+        <w:t xml:space="preserve"> (es. </w:t>
+      </w:r>
+      <w:r>
+        <w:t xml:space="preserve">l’utilizzo </w:t>
+      </w:r>
+      <w:r>
+        <w:t>degli ascensori o di alcuni corridoi “riservati” è limitato solo a determinati utenti privilegiati</w:t>
+      </w:r>
+      <w:r>
+        <w:t>,</w:t>
+      </w:r>
+      <w:r>
+        <w:t xml:space="preserve"> l’accesso a determinate aule è consentito solo a determinati orari e per determinati utenti</w:t>
+      </w:r>
+      <w:r>
+        <w:t>)</w:t>
+      </w:r>
+      <w:r>
+        <w:t>.</w:t>
+      </w:r>
+    </w:p>
+    <w:p>
+      <w:r>
+        <w:t>Il sistema permette di effettuare inoltre delle query default, come la ricerca del bagno più vicino</w:t>
+      </w:r>
+      <w:r>
+        <w:t>.</w:t>
+      </w:r>
+    </w:p>
+    <w:p>
+      <w:r>
+        <w:t xml:space="preserve">Lo step successivo all’implementazione del sistema è una analisi relativa </w:t>
+      </w:r>
+      <w:r>
+        <w:t>all</w:t>
+      </w:r>
+      <w:r>
+        <w:t xml:space="preserve">a </w:t>
+      </w:r>
+      <w:r>
+        <w:t>computazione de</w:t>
+      </w:r>
+      <w:r>
+        <w:t xml:space="preserve">gli algoritmi analizzati: saranno confrontati l’algoritmo </w:t>
+      </w:r>
+      <w:r>
+        <w:t>A</w:t>
+      </w:r>
+      <w:r>
+        <w:t>*</w:t>
+      </w:r>
+      <w:r>
+        <w:t xml:space="preserve"> </w:t>
+      </w:r>
+      <w:r>
+        <w:t xml:space="preserve">e l’algoritmo </w:t>
+      </w:r>
+      <w:proofErr w:type="spellStart"/>
+      <w:r>
+        <w:t>Lowest</w:t>
+      </w:r>
+      <w:proofErr w:type="spellEnd"/>
+      <w:r>
+        <w:t xml:space="preserve"> Cost First, entrambi con e senza </w:t>
+      </w:r>
+      <w:proofErr w:type="spellStart"/>
+      <w:r>
+        <w:t>Mutiple</w:t>
+      </w:r>
+      <w:proofErr w:type="spellEnd"/>
+      <w:r>
+        <w:t xml:space="preserve"> </w:t>
+      </w:r>
+      <w:proofErr w:type="spellStart"/>
+      <w:r>
+        <w:t>Path</w:t>
+      </w:r>
+      <w:proofErr w:type="spellEnd"/>
+      <w:r>
+        <w:t xml:space="preserve"> </w:t>
+      </w:r>
+      <w:proofErr w:type="spellStart"/>
+      <w:r>
+        <w:t>Pruning</w:t>
+      </w:r>
+      <w:proofErr w:type="spellEnd"/>
+      <w:r>
+        <w:t>, per capire quanto la funzione euristica incid</w:t>
+      </w:r>
+      <w:r>
+        <w:t>a</w:t>
+      </w:r>
+      <w:r>
+        <w:t xml:space="preserve"> </w:t>
+      </w:r>
+      <w:r>
+        <w:t>sull’efficienza della ricerca nel nostro dominio.</w:t>
+      </w:r>
+    </w:p>
+    <w:p>
+      <w:pPr>
+        <w:rPr>
+          <w:rStyle w:val="Titolo1Carattere"/>
+          <w:rFonts w:eastAsiaTheme="minorHAnsi" w:cstheme="minorBidi"/>
+          <w:color w:val="auto"/>
+          <w:sz w:val="28"/>
+          <w:szCs w:val="22"/>
+        </w:rPr>
+      </w:pPr>
+    </w:p>
+    <w:p>
+      <w:pPr>
+        <w:pStyle w:val="Argomento"/>
+        <w:rPr>
+          <w:rStyle w:val="Titolo1Carattere"/>
+          <w:rFonts w:eastAsiaTheme="minorHAnsi" w:cstheme="minorBidi"/>
+          <w:sz w:val="40"/>
+          <w:szCs w:val="22"/>
+        </w:rPr>
+      </w:pPr>
+      <w:r>
+        <w:rPr>
+          <w:rStyle w:val="Titolo1Carattere"/>
+          <w:rFonts w:eastAsiaTheme="minorHAnsi" w:cstheme="minorBidi"/>
+          <w:sz w:val="40"/>
+          <w:szCs w:val="22"/>
         </w:rPr>
         <w:t>Sommario</w:t>
       </w:r>
     </w:p>
     <w:p>
       <w:r>
-        <w:t xml:space="preserve">Paragrafo </w:t>
-      </w:r>
-      <w:r>
-        <w:t>sul KBS e su come integri moduli che dimostrino competenze sui diversi argomenti (specificati sotto)</w:t>
-      </w:r>
-    </w:p>
-    <w:p>
-      <w:pPr>
-        <w:rPr>
-          <w:rStyle w:val="Titolo1Carattere"/>
-        </w:rPr>
-      </w:pPr>
-    </w:p>
-    <w:p>
-      <w:pPr>
-        <w:rPr>
-          <w:rStyle w:val="Titolo1Carattere"/>
-        </w:rPr>
-      </w:pPr>
-      <w:r>
-        <w:rPr>
-          <w:rStyle w:val="Titolo1Carattere"/>
-        </w:rPr>
+        <w:t xml:space="preserve">Il sistema è implementato mediante </w:t>
+      </w:r>
+      <w:r>
+        <w:t xml:space="preserve">l’utilizzo della libreria </w:t>
+      </w:r>
+      <w:proofErr w:type="spellStart"/>
+      <w:r>
+        <w:rPr>
+          <w:b/>
+          <w:bCs/>
+        </w:rPr>
+        <w:t>py</w:t>
+      </w:r>
+      <w:r>
+        <w:rPr>
+          <w:b/>
+          <w:bCs/>
+        </w:rPr>
+        <w:t>swip</w:t>
+      </w:r>
+      <w:proofErr w:type="spellEnd"/>
+      <w:r>
+        <w:t>,</w:t>
+      </w:r>
+      <w:r>
+        <w:t xml:space="preserve"> che consente l’utilizzo del relativo interprete </w:t>
+      </w:r>
+      <w:proofErr w:type="spellStart"/>
+      <w:r>
+        <w:t>Prolog</w:t>
+      </w:r>
+      <w:proofErr w:type="spellEnd"/>
+      <w:r>
+        <w:t xml:space="preserve">, </w:t>
+      </w:r>
+      <w:r>
+        <w:t xml:space="preserve">per interrogare una base di conoscenza costruita in maniera semi-automatica (mediante script </w:t>
+      </w:r>
+      <w:proofErr w:type="spellStart"/>
+      <w:r>
+        <w:t>python</w:t>
+      </w:r>
+      <w:proofErr w:type="spellEnd"/>
+      <w:r>
+        <w:t xml:space="preserve"> per </w:t>
+      </w:r>
+      <w:r>
+        <w:t xml:space="preserve">assiomatizzare i fatti e in maniera manuale </w:t>
+      </w:r>
+      <w:r>
+        <w:t>per assiomatizzare le regole che descrivono le caratteristiche del nostro dominio</w:t>
+      </w:r>
+      <w:r>
+        <w:t>)</w:t>
+      </w:r>
+      <w:r>
+        <w:t>.</w:t>
+      </w:r>
+    </w:p>
+    <w:p>
+      <w:r>
+        <w:t>Le interrogazioni sono fatte per costruire un apposito grafo di ricerca</w:t>
+      </w:r>
+      <w:r>
+        <w:t xml:space="preserve"> in cui i nodi sono </w:t>
+      </w:r>
+      <w:r>
+        <w:t>i luoghi dell’edificio, mentre gli archi sono</w:t>
+      </w:r>
+      <w:r>
+        <w:t xml:space="preserve"> i collegamenti </w:t>
+      </w:r>
+      <w:r>
+        <w:rPr>
+          <w:i/>
+          <w:iCs/>
+        </w:rPr>
+        <w:t>disponibili</w:t>
+      </w:r>
+      <w:r>
+        <w:t xml:space="preserve"> tra due nodi (</w:t>
+      </w:r>
+      <w:r>
+        <w:t>la disponibilità dipende anche qui dalla base di conoscen</w:t>
+      </w:r>
+      <w:r>
+        <w:t>za</w:t>
+      </w:r>
+      <w:r>
+        <w:t>)</w:t>
+      </w:r>
+      <w:r>
+        <w:t>.</w:t>
+      </w:r>
+      <w:r>
+        <w:t xml:space="preserve"> </w:t>
+      </w:r>
+    </w:p>
+    <w:p>
+      <w:r>
+        <w:t xml:space="preserve">La ricerca dei percorsi è stata implementata mediante </w:t>
+      </w:r>
+      <w:r>
+        <w:t>le classi messe a disposizione</w:t>
+      </w:r>
+      <w:r>
+        <w:t xml:space="preserve"> </w:t>
+      </w:r>
+      <w:r>
+        <w:t>da</w:t>
+      </w:r>
+      <w:r>
+        <w:t>l libro di testo (</w:t>
+      </w:r>
+      <w:proofErr w:type="spellStart"/>
+      <w:r>
+        <w:rPr>
+          <w:b/>
+          <w:bCs/>
+        </w:rPr>
+        <w:t>AIPython</w:t>
+      </w:r>
+      <w:proofErr w:type="spellEnd"/>
+      <w:r>
+        <w:t>)</w:t>
+      </w:r>
+      <w:r>
+        <w:t>.</w:t>
+      </w:r>
+    </w:p>
+    <w:p>
+      <w:pPr>
+        <w:rPr>
+          <w:rStyle w:val="Titolo1Carattere"/>
+        </w:rPr>
+      </w:pPr>
+    </w:p>
+    <w:p>
+      <w:pPr>
+        <w:rPr>
+          <w:rStyle w:val="Titolo1Carattere"/>
+        </w:rPr>
+      </w:pPr>
+    </w:p>
+    <w:p>
+      <w:pPr>
+        <w:pStyle w:val="Argomento"/>
+      </w:pPr>
+      <w:r>
+        <w:lastRenderedPageBreak/>
         <w:t xml:space="preserve">Elenco argomenti di interesse </w:t>
       </w:r>
     </w:p>
@@ -274,20 +687,88 @@
         </w:numPr>
       </w:pPr>
       <w:r>
-        <w:t>Paragrafo su argomento 1</w:t>
-      </w:r>
-      <w:r>
-        <w:t xml:space="preserve"> (es. CSP</w:t>
-      </w:r>
-      <w:r>
-        <w:t>, rappresentazione della conoscenza</w:t>
-      </w:r>
-      <w:r>
-        <w:t>: clausole di Horn</w:t>
-      </w:r>
-      <w:r>
-        <w:t>)</w:t>
-      </w:r>
+        <w:rPr>
+          <w:b/>
+          <w:bCs/>
+        </w:rPr>
+        <w:t>Risoluzione di Problemi Mediante Ricerca</w:t>
+      </w:r>
+      <w:r>
+        <w:t>:</w:t>
+      </w:r>
+    </w:p>
+    <w:p>
+      <w:pPr>
+        <w:pStyle w:val="Paragrafoelenco"/>
+        <w:numPr>
+          <w:ilvl w:val="1"/>
+          <w:numId w:val="1"/>
+        </w:numPr>
+      </w:pPr>
+      <w:r>
+        <w:t xml:space="preserve">LCFS, </w:t>
+      </w:r>
+      <w:r>
+        <w:t>Algoritm</w:t>
+      </w:r>
+      <w:r>
+        <w:t>o A*</w:t>
+      </w:r>
+      <w:r>
+        <w:t xml:space="preserve">, Multiple </w:t>
+      </w:r>
+      <w:proofErr w:type="spellStart"/>
+      <w:r>
+        <w:t>Path</w:t>
+      </w:r>
+      <w:proofErr w:type="spellEnd"/>
+      <w:r>
+        <w:t xml:space="preserve"> </w:t>
+      </w:r>
+      <w:proofErr w:type="spellStart"/>
+      <w:r>
+        <w:t>Pruning</w:t>
+      </w:r>
+      <w:proofErr w:type="spellEnd"/>
+      <w:r>
+        <w:t xml:space="preserve">: </w:t>
+      </w:r>
+      <w:r>
+        <w:t>utilizz</w:t>
+      </w:r>
+      <w:r>
+        <w:t>o di</w:t>
+      </w:r>
+      <w:r>
+        <w:t xml:space="preserve"> una funzione euristica per la stima del percorso </w:t>
+      </w:r>
+      <w:r>
+        <w:t>più breve basata sulla</w:t>
+      </w:r>
+      <w:r>
+        <w:t xml:space="preserve"> distanza euclidea; l’algoritmo è impiegato per il calcolo del percorso migliore </w:t>
+      </w:r>
+      <w:r>
+        <w:t xml:space="preserve">tra due punti dell’edificio nelle condizioni esplicitate (autenticazione, permessi, </w:t>
+      </w:r>
+      <w:r>
+        <w:t>eventuali posti inaccessibili</w:t>
+      </w:r>
+      <w:r>
+        <w:t>).</w:t>
+      </w:r>
+      <w:r>
+        <w:t xml:space="preserve"> </w:t>
+      </w:r>
+    </w:p>
+    <w:p>
+      <w:pPr>
+        <w:pStyle w:val="Paragrafoelenco"/>
+        <w:numPr>
+          <w:ilvl w:val="1"/>
+          <w:numId w:val="1"/>
+        </w:numPr>
+      </w:pPr>
     </w:p>
     <w:p>
       <w:pPr>
@@ -298,138 +779,161 @@
         </w:numPr>
       </w:pPr>
       <w:r>
-        <w:t>Paragrafo su argomento 2</w:t>
-      </w:r>
-      <w:r>
-        <w:t xml:space="preserve"> (es. Ragionamento</w:t>
-      </w:r>
-      <w:r>
-        <w:t xml:space="preserve"> automatico)</w:t>
+        <w:rPr>
+          <w:b/>
+          <w:bCs/>
+        </w:rPr>
+        <w:t>Rappresentazione e Ragionamento Relazionale</w:t>
+      </w:r>
+      <w:r>
+        <w:t>:</w:t>
       </w:r>
     </w:p>
     <w:p>
       <w:pPr>
         <w:pStyle w:val="Paragrafoelenco"/>
         <w:numPr>
-          <w:ilvl w:val="0"/>
+          <w:ilvl w:val="1"/>
           <w:numId w:val="1"/>
         </w:numPr>
       </w:pPr>
       <w:r>
-        <w:t>Paragrafo su argomento 3</w:t>
-      </w:r>
-      <w:r>
-        <w:t xml:space="preserve"> (es. Apprendimento e incertezza</w:t>
-      </w:r>
-      <w:r>
-        <w:t>, ragionamento su KB distribuite</w:t>
-      </w:r>
-      <w:r>
-        <w:t>)</w:t>
+        <w:t>KB</w:t>
+      </w:r>
+      <w:r>
+        <w:t xml:space="preserve"> in </w:t>
+      </w:r>
+      <w:proofErr w:type="spellStart"/>
+      <w:r>
+        <w:t>Prolog</w:t>
+      </w:r>
+      <w:proofErr w:type="spellEnd"/>
+      <w:r>
+        <w:t>:</w:t>
+      </w:r>
+      <w:r>
+        <w:t xml:space="preserve"> codifica le coordinate </w:t>
+      </w:r>
+      <w:r>
+        <w:t xml:space="preserve">dei luoghi di interesse nell’edificio, gli individui che hanno accesso alla struttura, </w:t>
+      </w:r>
+      <w:r>
+        <w:t>i corsi tenuti</w:t>
+      </w:r>
+      <w:r>
+        <w:t xml:space="preserve"> e tutte le altre informazioni che </w:t>
+      </w:r>
+      <w:r>
+        <w:t>consentono di determinare, in base ai vincoli del problema iniziale, l’eventuale accesso a una posizione dell’edificio.</w:t>
       </w:r>
     </w:p>
     <w:p>
       <w:pPr>
         <w:pStyle w:val="Paragrafoelenco"/>
         <w:numPr>
-          <w:ilvl w:val="0"/>
+          <w:ilvl w:val="1"/>
           <w:numId w:val="1"/>
         </w:numPr>
       </w:pPr>
       <w:r>
-        <w:t>...</w:t>
-      </w:r>
-    </w:p>
-    <w:p>
-      <w:r>
-        <w:t>(tratti da sez</w:t>
-      </w:r>
-      <w:r>
-        <w:t>ioni</w:t>
-      </w:r>
+        <w:t xml:space="preserve">Vincoli di </w:t>
+      </w:r>
+      <w:proofErr w:type="spellStart"/>
+      <w:r>
+        <w:t>Intergrità</w:t>
+      </w:r>
+      <w:proofErr w:type="spellEnd"/>
+      <w:r>
+        <w:t xml:space="preserve">: sono state impiegate nella KB </w:t>
+      </w:r>
+      <w:r>
+        <w:t xml:space="preserve">delle clausole speciali per codificare situazioni </w:t>
+      </w:r>
+      <w:proofErr w:type="gramStart"/>
+      <w:r>
+        <w:t xml:space="preserve">anomale, </w:t>
+      </w:r>
+      <w:r>
+        <w:t>perciò</w:t>
+      </w:r>
+      <w:proofErr w:type="gramEnd"/>
+      <w:r>
+        <w:t xml:space="preserve"> appena la KB viene caricata viene fatto un check relativo alla </w:t>
+      </w:r>
+      <w:proofErr w:type="spellStart"/>
+      <w:r>
+        <w:t>soddisfacibilità</w:t>
+      </w:r>
+      <w:proofErr w:type="spellEnd"/>
       <w:r>
         <w:t xml:space="preserve"> </w:t>
       </w:r>
       <w:r>
-        <w:t>d</w:t>
-      </w:r>
-      <w:r>
-        <w:t>iverse del programma</w:t>
-      </w:r>
-      <w:r>
-        <w:t xml:space="preserve">, da indicare </w:t>
-      </w:r>
-      <w:r>
-        <w:t>esplicitamente</w:t>
+        <w:t>della</w:t>
+      </w:r>
+      <w:r>
+        <w:t xml:space="preserve"> stessa.</w:t>
+      </w:r>
+    </w:p>
+    <w:p>
+      <w:r>
+        <w:br w:type="page"/>
+      </w:r>
+    </w:p>
+    <w:p>
+      <w:pPr>
+        <w:pStyle w:val="Titolo3"/>
+      </w:pPr>
+      <w:r>
+        <w:lastRenderedPageBreak/>
+        <w:t>Risoluzione di Problemi Mediante Ricerca</w:t>
+      </w:r>
+    </w:p>
+    <w:p>
+      <w:pPr>
+        <w:pStyle w:val="Argomento"/>
+      </w:pPr>
+      <w:r>
+        <w:t>Sommario</w:t>
+      </w:r>
+    </w:p>
+    <w:p>
+      <w:r>
+        <w:t>Un paragrafo</w:t>
+      </w:r>
+      <w:r>
+        <w:t xml:space="preserve"> che chiarisca la rappresentazione della conoscenza scelta per KB (modelli di ragionamento</w:t>
+      </w:r>
+      <w:r>
+        <w:t xml:space="preserve"> </w:t>
+      </w:r>
+      <w:r>
+        <w:t>/</w:t>
+      </w:r>
+      <w:r>
+        <w:t xml:space="preserve"> </w:t>
+      </w:r>
+      <w:r>
+        <w:t>apprendimento</w:t>
       </w:r>
       <w:r>
         <w:t>)</w:t>
       </w:r>
-    </w:p>
-    <w:p/>
-    <w:p>
-      <w:r>
-        <w:br w:type="page"/>
-      </w:r>
-    </w:p>
-    <w:p>
-      <w:pPr>
-        <w:pStyle w:val="Titolo1"/>
-      </w:pPr>
-      <w:r>
-        <w:lastRenderedPageBreak/>
-        <w:t>Sezione</w:t>
-      </w:r>
-      <w:r>
-        <w:t xml:space="preserve"> Argomento 1</w:t>
-      </w:r>
-    </w:p>
-    <w:p/>
+      <w:r>
+        <w:t>, dati, BK</w:t>
+      </w:r>
+      <w:r>
+        <w:t>, ...</w:t>
+      </w:r>
+    </w:p>
     <w:p>
       <w:pPr>
         <w:pStyle w:val="Titolo2"/>
       </w:pPr>
-      <w:r>
-        <w:t>Sommario</w:t>
-      </w:r>
-    </w:p>
-    <w:p>
-      <w:r>
-        <w:t>Un paragrafo</w:t>
-      </w:r>
-      <w:r>
-        <w:t xml:space="preserve"> che chiarisca la rappresentazione della conoscenza scelta per KB (modelli di ragionamento</w:t>
-      </w:r>
-      <w:r>
-        <w:t xml:space="preserve"> </w:t>
-      </w:r>
-      <w:r>
-        <w:t>/</w:t>
-      </w:r>
-      <w:r>
-        <w:t xml:space="preserve"> </w:t>
-      </w:r>
-      <w:r>
-        <w:t>apprendimento</w:t>
-      </w:r>
-      <w:r>
-        <w:t>)</w:t>
-      </w:r>
-      <w:r>
-        <w:t>, dati, BK</w:t>
-      </w:r>
-      <w:r>
-        <w:t>, ...</w:t>
-      </w:r>
-    </w:p>
-    <w:p>
-      <w:pPr>
-        <w:pStyle w:val="Titolo2"/>
-      </w:pPr>
-    </w:p>
-    <w:p>
-      <w:pPr>
-        <w:pStyle w:val="Titolo2"/>
+    </w:p>
+    <w:p>
+      <w:pPr>
+        <w:pStyle w:val="Argomento"/>
       </w:pPr>
       <w:r>
         <w:t>Strumenti utilizzati</w:t>
@@ -458,7 +962,7 @@
     <w:p/>
     <w:p>
       <w:pPr>
-        <w:pStyle w:val="Titolo2"/>
+        <w:pStyle w:val="Argomento"/>
       </w:pPr>
       <w:r>
         <w:t>Decisioni di Progetto</w:t>
@@ -529,7 +1033,7 @@
     <w:p/>
     <w:p>
       <w:pPr>
-        <w:pStyle w:val="Titolo2"/>
+        <w:pStyle w:val="Argomento"/>
       </w:pPr>
       <w:r>
         <w:t>Valutazione</w:t>
@@ -570,47 +1074,46 @@
     </w:p>
     <w:p>
       <w:pPr>
-        <w:pStyle w:val="Titolo1"/>
+        <w:pStyle w:val="Titolo3"/>
       </w:pPr>
       <w:r>
         <w:lastRenderedPageBreak/>
-        <w:t>Sezione Argomento 2</w:t>
-      </w:r>
-    </w:p>
-    <w:p/>
+        <w:t>Rappresentazione e Ragionamento Relazionale</w:t>
+      </w:r>
+    </w:p>
+    <w:p>
+      <w:pPr>
+        <w:pStyle w:val="Argomento"/>
+      </w:pPr>
+      <w:r>
+        <w:t>Sommario</w:t>
+      </w:r>
+    </w:p>
+    <w:p>
+      <w:r>
+        <w:t>Un paragrafo che chiarisca la rappresentazione della conoscenza scelta per KB (modelli di ragionamento</w:t>
+      </w:r>
+      <w:r>
+        <w:t xml:space="preserve"> </w:t>
+      </w:r>
+      <w:r>
+        <w:t>/</w:t>
+      </w:r>
+      <w:r>
+        <w:t xml:space="preserve"> </w:t>
+      </w:r>
+      <w:r>
+        <w:t>apprendimento), dati, BK, ...</w:t>
+      </w:r>
+    </w:p>
     <w:p>
       <w:pPr>
         <w:pStyle w:val="Titolo2"/>
       </w:pPr>
-      <w:r>
-        <w:t>Sommario</w:t>
-      </w:r>
-    </w:p>
-    <w:p>
-      <w:r>
-        <w:t>Un paragrafo che chiarisca la rappresentazione della conoscenza scelta per KB (modelli di ragionamento</w:t>
-      </w:r>
-      <w:r>
-        <w:t xml:space="preserve"> </w:t>
-      </w:r>
-      <w:r>
-        <w:t>/</w:t>
-      </w:r>
-      <w:r>
-        <w:t xml:space="preserve"> </w:t>
-      </w:r>
-      <w:r>
-        <w:t>apprendimento), dati, BK, ...</w:t>
-      </w:r>
-    </w:p>
-    <w:p>
-      <w:pPr>
-        <w:pStyle w:val="Titolo2"/>
-      </w:pPr>
-    </w:p>
-    <w:p>
-      <w:pPr>
-        <w:pStyle w:val="Titolo2"/>
+    </w:p>
+    <w:p>
+      <w:pPr>
+        <w:pStyle w:val="Argomento"/>
       </w:pPr>
       <w:r>
         <w:t>Strumenti utilizzati</w:t>
@@ -633,7 +1136,7 @@
     <w:p/>
     <w:p>
       <w:pPr>
-        <w:pStyle w:val="Titolo2"/>
+        <w:pStyle w:val="Argomento"/>
       </w:pPr>
       <w:r>
         <w:t>Decisioni di Progetto</w:t>
@@ -651,7 +1154,7 @@
     <w:p/>
     <w:p>
       <w:pPr>
-        <w:pStyle w:val="Titolo2"/>
+        <w:pStyle w:val="Argomento"/>
       </w:pPr>
       <w:r>
         <w:t>Valutazione</w:t>
@@ -676,103 +1179,34 @@
     </w:p>
     <w:p>
       <w:pPr>
-        <w:pStyle w:val="Titolo1"/>
+        <w:pStyle w:val="Titolo3"/>
       </w:pPr>
       <w:r>
         <w:lastRenderedPageBreak/>
-        <w:t xml:space="preserve">Sezione Argomento </w:t>
-      </w:r>
-      <w:r>
-        <w:t>3</w:t>
-      </w:r>
-    </w:p>
-    <w:p/>
-    <w:p>
-      <w:pPr>
-        <w:pStyle w:val="Titolo2"/>
-      </w:pPr>
-      <w:r>
-        <w:t>Sommario</w:t>
-      </w:r>
-    </w:p>
-    <w:p>
-      <w:r>
-        <w:t>Un paragrafo che chiarisca la rappresentazione della conoscenza scelta per KB (modelli di ragionamento</w:t>
+        <w:t>Conclusioni</w:t>
+      </w:r>
+    </w:p>
+    <w:p>
+      <w:r>
+        <w:t xml:space="preserve">Un paragrafo che </w:t>
+      </w:r>
+      <w:r>
+        <w:t xml:space="preserve">riassuma le valutazioni e </w:t>
+      </w:r>
+      <w:r>
+        <w:t>delinei possibili sviluppi</w:t>
+      </w:r>
+      <w:r>
+        <w:t>,</w:t>
       </w:r>
       <w:r>
         <w:t xml:space="preserve"> </w:t>
       </w:r>
       <w:r>
-        <w:t>/</w:t>
-      </w:r>
-      <w:r>
-        <w:t xml:space="preserve"> </w:t>
-      </w:r>
-      <w:r>
-        <w:t>apprendimento), dati, BK, ...</w:t>
-      </w:r>
-    </w:p>
-    <w:p>
-      <w:pPr>
-        <w:pStyle w:val="Titolo2"/>
-      </w:pPr>
-    </w:p>
-    <w:p>
-      <w:pPr>
-        <w:pStyle w:val="Titolo2"/>
-      </w:pPr>
-      <w:r>
-        <w:t>Strumenti utilizzati</w:t>
-      </w:r>
-    </w:p>
-    <w:p>
-      <w:r>
-        <w:t xml:space="preserve">Breve: non serve spiegare come funzionano se implementano modelli ben noti </w:t>
-      </w:r>
-      <w:r>
-        <w:br/>
-        <w:t>(basta indicare dei riferimenti bibliografici)</w:t>
-      </w:r>
-    </w:p>
-    <w:p>
-      <w:r>
-        <w:t>Dilungarsi solo su eventuali modelli/algoritmi originali ideati dal gruppo</w:t>
-      </w:r>
-    </w:p>
-    <w:p/>
-    <w:p>
-      <w:pPr>
-        <w:pStyle w:val="Titolo2"/>
-      </w:pPr>
-      <w:r>
-        <w:t>Decisioni di Progetto</w:t>
-      </w:r>
-    </w:p>
-    <w:p>
-      <w:r>
-        <w:t xml:space="preserve">Configurazione dei componenti (e.g. API/librerie) utilizzati, ad es. parametri, soglie, ecc. </w:t>
-      </w:r>
-      <w:r>
-        <w:br/>
-        <w:t>e di eventuali metodi specifici utilizzati a tale scopo</w:t>
-      </w:r>
-    </w:p>
-    <w:p/>
-    <w:p>
-      <w:pPr>
-        <w:pStyle w:val="Titolo2"/>
-      </w:pPr>
-      <w:r>
-        <w:t>Valutazione</w:t>
-      </w:r>
-    </w:p>
-    <w:p>
-      <w:r>
-        <w:t xml:space="preserve">Paragrafi che richiamino (non spieghino, se standard) le metriche adottate </w:t>
-      </w:r>
-      <w:r>
-        <w:br/>
-        <w:t>+ tabelle sui risultati e loro discussione</w:t>
+        <w:t xml:space="preserve"> ad. es. problematiche non affrontate per questioni di tempo</w:t>
+      </w:r>
+      <w:r>
+        <w:t xml:space="preserve"> (per eventuali estensioni da parte di altri gruppi).</w:t>
       </w:r>
     </w:p>
     <w:p/>
@@ -780,49 +1214,8 @@
     <w:p/>
     <w:p/>
     <w:p>
-      <w:r>
-        <w:br w:type="page"/>
-      </w:r>
-    </w:p>
-    <w:p>
-      <w:pPr>
-        <w:pStyle w:val="Titolo1"/>
-      </w:pPr>
-      <w:r>
-        <w:lastRenderedPageBreak/>
-        <w:t>Conclusioni</w:t>
-      </w:r>
-    </w:p>
-    <w:p>
-      <w:r>
-        <w:t xml:space="preserve">Un paragrafo che </w:t>
-      </w:r>
-      <w:r>
-        <w:t xml:space="preserve">riassuma le valutazioni e </w:t>
-      </w:r>
-      <w:r>
-        <w:t>delinei possibili sviluppi</w:t>
-      </w:r>
-      <w:r>
-        <w:t>,</w:t>
-      </w:r>
-      <w:r>
-        <w:t xml:space="preserve"> </w:t>
-      </w:r>
-      <w:r>
-        <w:t xml:space="preserve"> ad. es. problematiche non affrontate per questioni di tempo</w:t>
-      </w:r>
-      <w:r>
-        <w:t xml:space="preserve"> (per eventuali estensioni da parte di altri gruppi).</w:t>
-      </w:r>
-    </w:p>
-    <w:p/>
-    <w:p/>
-    <w:p/>
-    <w:p/>
-    <w:p>
-      <w:pPr>
-        <w:pStyle w:val="Titolo1"/>
+      <w:pPr>
+        <w:pStyle w:val="Argomento"/>
       </w:pPr>
       <w:r>
         <w:t>Riferimenti Bibliografici</w:t>
@@ -854,7 +1247,7 @@
 </file>
 
 <file path=word/numbering.xml><?xml version="1.0" encoding="utf-8"?>
-<w:numbering xmlns:wpc="http://schemas.microsoft.com/office/word/2010/wordprocessingCanvas" xmlns:cx="http://schemas.microsoft.com/office/drawing/2014/chartex" xmlns:cx1="http://schemas.microsoft.com/office/drawing/2015/9/8/chartex" xmlns:cx2="http://schemas.microsoft.com/office/drawing/2015/10/21/chartex" xmlns:cx3="http://schemas.microsoft.com/office/drawing/2016/5/9/chartex" xmlns:cx4="http://schemas.microsoft.com/office/drawing/2016/5/10/chartex" xmlns:cx5="http://schemas.microsoft.com/office/drawing/2016/5/11/chartex" xmlns:cx6="http://schemas.microsoft.com/office/drawing/2016/5/12/chartex" xmlns:cx7="http://schemas.microsoft.com/office/drawing/2016/5/13/chartex" xmlns:cx8="http://schemas.microsoft.com/office/drawing/2016/5/14/chartex" xmlns:mc="http://schemas.openxmlformats.org/markup-compatibility/2006" xmlns:aink="http://schemas.microsoft.com/office/drawing/2016/ink" xmlns:am3d="http://schemas.microsoft.com/office/drawing/2017/model3d" xmlns:o="urn:schemas-microsoft-com:office:office" xmlns:oel="http://schemas.microsoft.com/office/2019/extlst" xmlns:r="http://schemas.openxmlformats.org/officeDocument/2006/relationships" xmlns:m="http://schemas.openxmlformats.org/officeDocument/2006/math" xmlns:v="urn:schemas-microsoft-com:vml" xmlns:wp14="http://schemas.microsoft.com/office/word/2010/wordprocessingDrawing" xmlns:wp="http://schemas.openxmlformats.org/drawingml/2006/wordprocessingDrawing" xmlns:w10="urn:schemas-microsoft-com:office:word" xmlns:w="http://schemas.openxmlformats.org/wordprocessingml/2006/main" xmlns:w14="http://schemas.microsoft.com/office/word/2010/wordml" xmlns:w15="http://schemas.microsoft.com/office/word/2012/wordml" xmlns:w16cex="http://schemas.microsoft.com/office/word/2018/wordml/cex" xmlns:w16cid="http://schemas.microsoft.com/office/word/2016/wordml/cid" xmlns:w16="http://schemas.microsoft.com/office/word/2018/wordml" xmlns:w16sdtdh="http://schemas.microsoft.com/office/word/2020/wordml/sdtdatahash" xmlns:w16se="http://schemas.microsoft.com/office/word/2015/wordml/symex" xmlns:wpg="http://schemas.microsoft.com/office/word/2010/wordprocessingGroup" xmlns:wpi="http://schemas.microsoft.com/office/word/2010/wordprocessingInk" xmlns:wne="http://schemas.microsoft.com/office/word/2006/wordml" xmlns:wps="http://schemas.microsoft.com/office/word/2010/wordprocessingShape" mc:Ignorable="w14 w15 w16se w16cid w16 w16cex w16sdtdh wp14">
+<w:numbering xmlns:wpc="http://schemas.microsoft.com/office/word/2010/wordprocessingCanvas" xmlns:cx="http://schemas.microsoft.com/office/drawing/2014/chartex" xmlns:cx1="http://schemas.microsoft.com/office/drawing/2015/9/8/chartex" xmlns:cx2="http://schemas.microsoft.com/office/drawing/2015/10/21/chartex" xmlns:cx3="http://schemas.microsoft.com/office/drawing/2016/5/9/chartex" xmlns:cx4="http://schemas.microsoft.com/office/drawing/2016/5/10/chartex" xmlns:cx5="http://schemas.microsoft.com/office/drawing/2016/5/11/chartex" xmlns:cx6="http://schemas.microsoft.com/office/drawing/2016/5/12/chartex" xmlns:cx7="http://schemas.microsoft.com/office/drawing/2016/5/13/chartex" xmlns:cx8="http://schemas.microsoft.com/office/drawing/2016/5/14/chartex" xmlns:mc="http://schemas.openxmlformats.org/markup-compatibility/2006" xmlns:aink="http://schemas.microsoft.com/office/drawing/2016/ink" xmlns:am3d="http://schemas.microsoft.com/office/drawing/2017/model3d" xmlns:o="urn:schemas-microsoft-com:office:office" xmlns:oel="http://schemas.microsoft.com/office/2019/extlst" xmlns:r="http://schemas.openxmlformats.org/officeDocument/2006/relationships" xmlns:m="http://schemas.openxmlformats.org/officeDocument/2006/math" xmlns:v="urn:schemas-microsoft-com:vml" xmlns:wp14="http://schemas.microsoft.com/office/word/2010/wordprocessingDrawing" xmlns:wp="http://schemas.openxmlformats.org/drawingml/2006/wordprocessingDrawing" xmlns:w10="urn:schemas-microsoft-com:office:word" xmlns:w="http://schemas.openxmlformats.org/wordprocessingml/2006/main" xmlns:w14="http://schemas.microsoft.com/office/word/2010/wordml" xmlns:w15="http://schemas.microsoft.com/office/word/2012/wordml" xmlns:w16cex="http://schemas.microsoft.com/office/word/2018/wordml/cex" xmlns:w16cid="http://schemas.microsoft.com/office/word/2016/wordml/cid" xmlns:w16="http://schemas.microsoft.com/office/word/2018/wordml" xmlns:w16du="http://schemas.microsoft.com/office/word/2023/wordml/word16du" xmlns:w16sdtdh="http://schemas.microsoft.com/office/word/2020/wordml/sdtdatahash" xmlns:w16se="http://schemas.microsoft.com/office/word/2015/wordml/symex" xmlns:wpg="http://schemas.microsoft.com/office/word/2010/wordprocessingGroup" xmlns:wpi="http://schemas.microsoft.com/office/word/2010/wordprocessingInk" xmlns:wne="http://schemas.microsoft.com/office/word/2006/wordml" xmlns:wps="http://schemas.microsoft.com/office/word/2010/wordprocessingShape" mc:Ignorable="w14 w15 w16se w16cid w16 w16cex w16sdtdh wp14">
   <w:abstractNum w:abstractNumId="0" w15:restartNumberingAfterBreak="0">
     <w:nsid w:val="0F100BC4"/>
     <w:multiLevelType w:val="hybridMultilevel"/>
@@ -1213,6 +1606,7 @@
     <w:lsdException w:name="HTML Sample" w:semiHidden="1" w:unhideWhenUsed="1"/>
     <w:lsdException w:name="HTML Typewriter" w:semiHidden="1" w:unhideWhenUsed="1"/>
     <w:lsdException w:name="HTML Variable" w:semiHidden="1" w:unhideWhenUsed="1"/>
+    <w:lsdException w:name="Normal Table" w:semiHidden="1" w:unhideWhenUsed="1"/>
     <w:lsdException w:name="annotation subject" w:semiHidden="1" w:unhideWhenUsed="1"/>
     <w:lsdException w:name="No List" w:semiHidden="1" w:unhideWhenUsed="1"/>
     <w:lsdException w:name="Outline List 1" w:semiHidden="1" w:unhideWhenUsed="1"/>
@@ -1255,8 +1649,11 @@
     <w:lsdException w:name="Table Contemporary" w:semiHidden="1" w:unhideWhenUsed="1"/>
     <w:lsdException w:name="Table Elegant" w:semiHidden="1" w:unhideWhenUsed="1"/>
     <w:lsdException w:name="Table Professional" w:semiHidden="1" w:unhideWhenUsed="1"/>
+    <w:lsdException w:name="Table Subtle 1" w:semiHidden="1" w:unhideWhenUsed="1"/>
     <w:lsdException w:name="Table Subtle 2" w:semiHidden="1" w:unhideWhenUsed="1"/>
     <w:lsdException w:name="Table Web 1" w:semiHidden="1" w:unhideWhenUsed="1"/>
+    <w:lsdException w:name="Table Web 2" w:semiHidden="1" w:unhideWhenUsed="1"/>
+    <w:lsdException w:name="Table Web 3" w:semiHidden="1" w:unhideWhenUsed="1"/>
     <w:lsdException w:name="Balloon Text" w:semiHidden="1" w:unhideWhenUsed="1"/>
     <w:lsdException w:name="Table Grid" w:uiPriority="39"/>
     <w:lsdException w:name="Table Theme" w:semiHidden="1" w:unhideWhenUsed="1"/>
@@ -1484,6 +1881,11 @@
   <w:style w:type="paragraph" w:default="1" w:styleId="Normale">
     <w:name w:val="Normal"/>
     <w:qFormat/>
+    <w:rsid w:val="00514A0F"/>
+    <w:rPr>
+      <w:rFonts w:asciiTheme="majorHAnsi" w:hAnsiTheme="majorHAnsi"/>
+      <w:sz w:val="28"/>
+    </w:rPr>
   </w:style>
   <w:style w:type="paragraph" w:styleId="Titolo1">
     <w:name w:val="heading 1"/>
@@ -1499,7 +1901,7 @@
       <w:outlineLvl w:val="0"/>
     </w:pPr>
     <w:rPr>
-      <w:rFonts w:asciiTheme="majorHAnsi" w:eastAsiaTheme="majorEastAsia" w:hAnsiTheme="majorHAnsi" w:cstheme="majorBidi"/>
+      <w:rFonts w:eastAsiaTheme="majorEastAsia" w:cstheme="majorBidi"/>
       <w:color w:val="2F5496" w:themeColor="accent1" w:themeShade="BF"/>
       <w:sz w:val="32"/>
       <w:szCs w:val="32"/>
@@ -1520,16 +1922,40 @@
       <w:outlineLvl w:val="1"/>
     </w:pPr>
     <w:rPr>
-      <w:rFonts w:asciiTheme="majorHAnsi" w:eastAsiaTheme="majorEastAsia" w:hAnsiTheme="majorHAnsi" w:cstheme="majorBidi"/>
+      <w:rFonts w:eastAsiaTheme="majorEastAsia" w:cstheme="majorBidi"/>
       <w:color w:val="2F5496" w:themeColor="accent1" w:themeShade="BF"/>
       <w:sz w:val="26"/>
       <w:szCs w:val="26"/>
     </w:rPr>
   </w:style>
+  <w:style w:type="paragraph" w:styleId="Titolo3">
+    <w:name w:val="heading 3"/>
+    <w:aliases w:val="Titolo Paragrafo"/>
+    <w:basedOn w:val="Normale"/>
+    <w:next w:val="Normale"/>
+    <w:link w:val="Titolo3Carattere"/>
+    <w:uiPriority w:val="9"/>
+    <w:unhideWhenUsed/>
+    <w:qFormat/>
+    <w:rsid w:val="00DB1C3F"/>
+    <w:pPr>
+      <w:keepNext/>
+      <w:keepLines/>
+      <w:spacing w:before="40" w:after="0"/>
+      <w:jc w:val="center"/>
+      <w:outlineLvl w:val="2"/>
+    </w:pPr>
+    <w:rPr>
+      <w:rFonts w:eastAsiaTheme="majorEastAsia" w:cstheme="majorBidi"/>
+      <w:b/>
+      <w:color w:val="2F5496" w:themeColor="accent1" w:themeShade="BF"/>
+      <w:sz w:val="52"/>
+      <w:szCs w:val="24"/>
+    </w:rPr>
+  </w:style>
   <w:style w:type="character" w:default="1" w:styleId="Carpredefinitoparagrafo">
     <w:name w:val="Default Paragraph Font"/>
     <w:uiPriority w:val="1"/>
-    <w:semiHidden/>
     <w:unhideWhenUsed/>
   </w:style>
   <w:style w:type="table" w:default="1" w:styleId="Tabellanormale">
@@ -1578,7 +2004,7 @@
       <w:contextualSpacing/>
     </w:pPr>
     <w:rPr>
-      <w:rFonts w:asciiTheme="majorHAnsi" w:eastAsiaTheme="majorEastAsia" w:hAnsiTheme="majorHAnsi" w:cstheme="majorBidi"/>
+      <w:rFonts w:eastAsiaTheme="majorEastAsia" w:cstheme="majorBidi"/>
       <w:spacing w:val="-10"/>
       <w:kern w:val="28"/>
       <w:sz w:val="56"/>
@@ -1639,6 +2065,54 @@
     <w:rPr>
       <w:color w:val="605E5C"/>
       <w:shd w:val="clear" w:color="auto" w:fill="E1DFDD"/>
+    </w:rPr>
+  </w:style>
+  <w:style w:type="paragraph" w:customStyle="1" w:styleId="Argomento">
+    <w:name w:val="Argomento"/>
+    <w:basedOn w:val="Normale"/>
+    <w:link w:val="ArgomentoCarattere"/>
+    <w:qFormat/>
+    <w:rsid w:val="00DB1C3F"/>
+    <w:rPr>
+      <w:b/>
+      <w:color w:val="2F5496" w:themeColor="accent1" w:themeShade="BF"/>
+      <w:sz w:val="40"/>
+    </w:rPr>
+  </w:style>
+  <w:style w:type="paragraph" w:styleId="Nessunaspaziatura">
+    <w:name w:val="No Spacing"/>
+    <w:uiPriority w:val="1"/>
+    <w:qFormat/>
+    <w:rsid w:val="00E70589"/>
+    <w:pPr>
+      <w:spacing w:after="0" w:line="240" w:lineRule="auto"/>
+    </w:pPr>
+  </w:style>
+  <w:style w:type="character" w:customStyle="1" w:styleId="ArgomentoCarattere">
+    <w:name w:val="Argomento Carattere"/>
+    <w:basedOn w:val="Carpredefinitoparagrafo"/>
+    <w:link w:val="Argomento"/>
+    <w:rsid w:val="00DB1C3F"/>
+    <w:rPr>
+      <w:rFonts w:asciiTheme="majorHAnsi" w:hAnsiTheme="majorHAnsi"/>
+      <w:b/>
+      <w:color w:val="2F5496" w:themeColor="accent1" w:themeShade="BF"/>
+      <w:sz w:val="40"/>
+    </w:rPr>
+  </w:style>
+  <w:style w:type="character" w:customStyle="1" w:styleId="Titolo3Carattere">
+    <w:name w:val="Titolo 3 Carattere"/>
+    <w:aliases w:val="Titolo Paragrafo Carattere"/>
+    <w:basedOn w:val="Carpredefinitoparagrafo"/>
+    <w:link w:val="Titolo3"/>
+    <w:uiPriority w:val="9"/>
+    <w:rsid w:val="00DB1C3F"/>
+    <w:rPr>
+      <w:rFonts w:asciiTheme="majorHAnsi" w:eastAsiaTheme="majorEastAsia" w:hAnsiTheme="majorHAnsi" w:cstheme="majorBidi"/>
+      <w:b/>
+      <w:color w:val="2F5496" w:themeColor="accent1" w:themeShade="BF"/>
+      <w:sz w:val="52"/>
+      <w:szCs w:val="24"/>
     </w:rPr>
   </w:style>
 </w:styles>
@@ -1906,6 +2380,21 @@
 </file>
 
 <file path=customXml/item1.xml><?xml version="1.0" encoding="utf-8"?>
+<?mso-contentType ?>
+<FormTemplates xmlns="http://schemas.microsoft.com/sharepoint/v3/contenttype/forms">
+  <Display>DocumentLibraryForm</Display>
+  <Edit>DocumentLibraryForm</Edit>
+  <New>DocumentLibraryForm</New>
+</FormTemplates>
+</file>
+
+<file path=customXml/item2.xml><?xml version="1.0" encoding="utf-8"?>
+<p:properties xmlns:p="http://schemas.microsoft.com/office/2006/metadata/properties" xmlns:xsi="http://www.w3.org/2001/XMLSchema-instance" xmlns:pc="http://schemas.microsoft.com/office/infopath/2007/PartnerControls">
+  <documentManagement/>
+</p:properties>
+</file>
+
+<file path=customXml/item3.xml><?xml version="1.0" encoding="utf-8"?>
 <ct:contentTypeSchema xmlns:ct="http://schemas.microsoft.com/office/2006/metadata/contentType" xmlns:ma="http://schemas.microsoft.com/office/2006/metadata/properties/metaAttributes" ct:_="" ma:_="" ma:contentTypeName="Documento" ma:contentTypeID="0x010100014D9396216C7045B9B2B266DAE942B0" ma:contentTypeVersion="4" ma:contentTypeDescription="Creare un nuovo documento." ma:contentTypeScope="" ma:versionID="3ab5adda64e0062e75acd9b3d7608b92">
   <xsd:schema xmlns:xsd="http://www.w3.org/2001/XMLSchema" xmlns:xs="http://www.w3.org/2001/XMLSchema" xmlns:p="http://schemas.microsoft.com/office/2006/metadata/properties" xmlns:ns2="2fad9256-7459-4aaa-aa3c-b935b956e037" xmlns:ns3="c526abeb-928e-4775-9e6f-7d2d0f68617a" targetNamespace="http://schemas.microsoft.com/office/2006/metadata/properties" ma:root="true" ma:fieldsID="5774537c64ad4b3b0ac63e412d2e8e86" ns2:_="" ns3:_="">
     <xsd:import namespace="2fad9256-7459-4aaa-aa3c-b935b956e037"/>
@@ -2070,22 +2559,24 @@
 </ct:contentTypeSchema>
 </file>
 
-<file path=customXml/item2.xml><?xml version="1.0" encoding="utf-8"?>
-<p:properties xmlns:p="http://schemas.microsoft.com/office/2006/metadata/properties" xmlns:xsi="http://www.w3.org/2001/XMLSchema-instance" xmlns:pc="http://schemas.microsoft.com/office/infopath/2007/PartnerControls">
-  <documentManagement/>
-</p:properties>
+<file path=customXml/itemProps1.xml><?xml version="1.0" encoding="utf-8"?>
+<ds:datastoreItem xmlns:ds="http://schemas.openxmlformats.org/officeDocument/2006/customXml" ds:itemID="{908AEAB4-D7A6-4943-9ED8-C2A4CE5C8D12}">
+  <ds:schemaRefs>
+    <ds:schemaRef ds:uri="http://schemas.microsoft.com/sharepoint/v3/contenttype/forms"/>
+  </ds:schemaRefs>
+</ds:datastoreItem>
 </file>
 
-<file path=customXml/item3.xml><?xml version="1.0" encoding="utf-8"?>
-<?mso-contentType ?>
-<FormTemplates xmlns="http://schemas.microsoft.com/sharepoint/v3/contenttype/forms">
-  <Display>DocumentLibraryForm</Display>
-  <Edit>DocumentLibraryForm</Edit>
-  <New>DocumentLibraryForm</New>
-</FormTemplates>
+<file path=customXml/itemProps2.xml><?xml version="1.0" encoding="utf-8"?>
+<ds:datastoreItem xmlns:ds="http://schemas.openxmlformats.org/officeDocument/2006/customXml" ds:itemID="{39E8DE57-F896-4A82-85BB-B6DC76DAEB2A}">
+  <ds:schemaRefs>
+    <ds:schemaRef ds:uri="http://schemas.microsoft.com/office/2006/metadata/properties"/>
+    <ds:schemaRef ds:uri="http://schemas.microsoft.com/office/infopath/2007/PartnerControls"/>
+  </ds:schemaRefs>
+</ds:datastoreItem>
 </file>
 
-<file path=customXml/itemProps1.xml><?xml version="1.0" encoding="utf-8"?>
+<file path=customXml/itemProps3.xml><?xml version="1.0" encoding="utf-8"?>
 <ds:datastoreItem xmlns:ds="http://schemas.openxmlformats.org/officeDocument/2006/customXml" ds:itemID="{5FC80AC9-EBB1-4650-AC78-DAB6D712C930}">
   <ds:schemaRefs>
     <ds:schemaRef ds:uri="http://schemas.microsoft.com/office/2006/metadata/contentType"/>
@@ -2102,21 +2593,4 @@
     <ds:schemaRef ds:uri="http://schemas.microsoft.com/internal/obd"/>
   </ds:schemaRefs>
 </ds:datastoreItem>
-</file>
-
-<file path=customXml/itemProps2.xml><?xml version="1.0" encoding="utf-8"?>
-<ds:datastoreItem xmlns:ds="http://schemas.openxmlformats.org/officeDocument/2006/customXml" ds:itemID="{39E8DE57-F896-4A82-85BB-B6DC76DAEB2A}">
-  <ds:schemaRefs>
-    <ds:schemaRef ds:uri="http://schemas.microsoft.com/office/2006/metadata/properties"/>
-    <ds:schemaRef ds:uri="http://schemas.microsoft.com/office/infopath/2007/PartnerControls"/>
-  </ds:schemaRefs>
-</ds:datastoreItem>
-</file>
-
-<file path=customXml/itemProps3.xml><?xml version="1.0" encoding="utf-8"?>
-<ds:datastoreItem xmlns:ds="http://schemas.openxmlformats.org/officeDocument/2006/customXml" ds:itemID="{908AEAB4-D7A6-4943-9ED8-C2A4CE5C8D12}">
-  <ds:schemaRefs>
-    <ds:schemaRef ds:uri="http://schemas.microsoft.com/sharepoint/v3/contenttype/forms"/>
-  </ds:schemaRefs>
-</ds:datastoreItem>
 </file>
</xml_diff>

<commit_message>
Conclusa parte introduttiva sulla documentazione
</commit_message>
<xml_diff>
--- a/Documentazione/Progetto CASTANO_DE SANTIS.docx
+++ b/Documentazione/Progetto CASTANO_DE SANTIS.docx
@@ -17,6 +17,7 @@
         <w:rPr>
           <w:b/>
           <w:bCs/>
+          <w:noProof/>
           <w:sz w:val="40"/>
           <w:szCs w:val="40"/>
         </w:rPr>
@@ -329,6 +330,7 @@
         <w:t>Introduzione</w:t>
       </w:r>
     </w:p>
+    <w:p/>
     <w:p>
       <w:r>
         <w:t xml:space="preserve">L’obiettivo del caso di studio è quello di </w:t>
@@ -416,6 +418,17 @@
     </w:p>
     <w:p>
       <w:r>
+        <w:t>Per migliorare la ricerca è stata implementata una funzione euristica (i cui dettagli e proprietà saranno esposti successivamente) che stima quanto un no</w:t>
+      </w:r>
+      <w:r>
+        <w:t>do è vicino a un goal</w:t>
+      </w:r>
+      <w:r>
+        <w:t>.</w:t>
+      </w:r>
+    </w:p>
+    <w:p>
+      <w:r>
         <w:t>Il sistema permette di effettuare inoltre delle query default, come la ricerca del bagno più vicino</w:t>
       </w:r>
       <w:r>
@@ -480,7 +493,13 @@
       </w:r>
       <w:proofErr w:type="spellEnd"/>
       <w:r>
-        <w:t>, per capire quanto la funzione euristica incid</w:t>
+        <w:t xml:space="preserve">, per capire quanto la funzione euristica </w:t>
+      </w:r>
+      <w:r>
+        <w:t xml:space="preserve">sviluppata </w:t>
+      </w:r>
+      <w:r>
+        <w:t>incid</w:t>
       </w:r>
       <w:r>
         <w:t>a</w:t>
@@ -492,16 +511,26 @@
         <w:t>sull’efficienza della ricerca nel nostro dominio.</w:t>
       </w:r>
     </w:p>
-    <w:p>
-      <w:pPr>
-        <w:rPr>
-          <w:rStyle w:val="Titolo1Carattere"/>
-          <w:rFonts w:eastAsiaTheme="minorHAnsi" w:cstheme="minorBidi"/>
-          <w:color w:val="auto"/>
-          <w:sz w:val="28"/>
-          <w:szCs w:val="22"/>
-        </w:rPr>
-      </w:pPr>
+    <w:p/>
+    <w:p>
+      <w:pPr>
+        <w:rPr>
+          <w:rStyle w:val="Titolo1Carattere"/>
+          <w:rFonts w:eastAsiaTheme="minorHAnsi" w:cstheme="minorBidi"/>
+          <w:b/>
+          <w:sz w:val="40"/>
+          <w:szCs w:val="22"/>
+        </w:rPr>
+      </w:pPr>
+      <w:r>
+        <w:rPr>
+          <w:rStyle w:val="Titolo1Carattere"/>
+          <w:rFonts w:eastAsiaTheme="minorHAnsi" w:cstheme="minorBidi"/>
+          <w:sz w:val="40"/>
+          <w:szCs w:val="22"/>
+        </w:rPr>
+        <w:br w:type="page"/>
+      </w:r>
     </w:p>
     <w:p>
       <w:pPr>
@@ -520,28 +549,1458 @@
           <w:sz w:val="40"/>
           <w:szCs w:val="22"/>
         </w:rPr>
-        <w:t>Sommario</w:t>
-      </w:r>
-    </w:p>
-    <w:p>
-      <w:r>
-        <w:t xml:space="preserve">Il sistema è implementato mediante </w:t>
-      </w:r>
-      <w:r>
-        <w:t xml:space="preserve">l’utilizzo della libreria </w:t>
-      </w:r>
-      <w:proofErr w:type="spellStart"/>
-      <w:r>
-        <w:rPr>
+        <w:lastRenderedPageBreak/>
+        <w:t>Struttura dell’edificio</w:t>
+      </w:r>
+    </w:p>
+    <w:p>
+      <w:r>
+        <w:rPr>
+          <w:noProof/>
+        </w:rPr>
+        <w:drawing>
+          <wp:anchor distT="0" distB="0" distL="114300" distR="114300" simplePos="0" relativeHeight="251659264" behindDoc="0" locked="0" layoutInCell="1" allowOverlap="1" wp14:anchorId="7358E2F5" wp14:editId="57816154">
+            <wp:simplePos x="0" y="0"/>
+            <wp:positionH relativeFrom="margin">
+              <wp:align>left</wp:align>
+            </wp:positionH>
+            <wp:positionV relativeFrom="paragraph">
+              <wp:posOffset>843915</wp:posOffset>
+            </wp:positionV>
+            <wp:extent cx="2835910" cy="2337435"/>
+            <wp:effectExtent l="0" t="0" r="2540" b="5715"/>
+            <wp:wrapSquare wrapText="bothSides"/>
+            <wp:docPr id="30081361" name="Immagine 1" descr="Immagine che contiene testo, schermata, Rettangolo, Policromia&#10;&#10;Descrizione generata automaticamente"/>
+            <wp:cNvGraphicFramePr>
+              <a:graphicFrameLocks xmlns:a="http://schemas.openxmlformats.org/drawingml/2006/main" noChangeAspect="1"/>
+            </wp:cNvGraphicFramePr>
+            <a:graphic xmlns:a="http://schemas.openxmlformats.org/drawingml/2006/main">
+              <a:graphicData uri="http://schemas.openxmlformats.org/drawingml/2006/picture">
+                <pic:pic xmlns:pic="http://schemas.openxmlformats.org/drawingml/2006/picture">
+                  <pic:nvPicPr>
+                    <pic:cNvPr id="30081361" name="Immagine 1" descr="Immagine che contiene testo, schermata, Rettangolo, Policromia&#10;&#10;Descrizione generata automaticamente"/>
+                    <pic:cNvPicPr/>
+                  </pic:nvPicPr>
+                  <pic:blipFill>
+                    <a:blip r:embed="rId11" cstate="print">
+                      <a:extLst>
+                        <a:ext uri="{28A0092B-C50C-407E-A947-70E740481C1C}">
+                          <a14:useLocalDpi xmlns:a14="http://schemas.microsoft.com/office/drawing/2010/main" val="0"/>
+                        </a:ext>
+                      </a:extLst>
+                    </a:blip>
+                    <a:stretch>
+                      <a:fillRect/>
+                    </a:stretch>
+                  </pic:blipFill>
+                  <pic:spPr>
+                    <a:xfrm>
+                      <a:off x="0" y="0"/>
+                      <a:ext cx="2835910" cy="2337435"/>
+                    </a:xfrm>
+                    <a:prstGeom prst="rect">
+                      <a:avLst/>
+                    </a:prstGeom>
+                  </pic:spPr>
+                </pic:pic>
+              </a:graphicData>
+            </a:graphic>
+            <wp14:sizeRelH relativeFrom="margin">
+              <wp14:pctWidth>0</wp14:pctWidth>
+            </wp14:sizeRelH>
+            <wp14:sizeRelV relativeFrom="margin">
+              <wp14:pctHeight>0</wp14:pctHeight>
+            </wp14:sizeRelV>
+          </wp:anchor>
+        </w:drawing>
+      </w:r>
+      <w:r>
+        <w:rPr>
+          <w:noProof/>
+        </w:rPr>
+        <w:drawing>
+          <wp:anchor distT="0" distB="0" distL="114300" distR="114300" simplePos="0" relativeHeight="251660288" behindDoc="0" locked="0" layoutInCell="1" allowOverlap="1" wp14:anchorId="61D30F33" wp14:editId="6F097520">
+            <wp:simplePos x="0" y="0"/>
+            <wp:positionH relativeFrom="column">
+              <wp:posOffset>3132455</wp:posOffset>
+            </wp:positionH>
+            <wp:positionV relativeFrom="paragraph">
+              <wp:posOffset>827405</wp:posOffset>
+            </wp:positionV>
+            <wp:extent cx="2828925" cy="2313305"/>
+            <wp:effectExtent l="0" t="0" r="9525" b="0"/>
+            <wp:wrapSquare wrapText="bothSides"/>
+            <wp:docPr id="854574396" name="Immagine 2" descr="Immagine che contiene testo, Policromia, Rettangolo, schermata&#10;&#10;Descrizione generata automaticamente"/>
+            <wp:cNvGraphicFramePr>
+              <a:graphicFrameLocks xmlns:a="http://schemas.openxmlformats.org/drawingml/2006/main" noChangeAspect="1"/>
+            </wp:cNvGraphicFramePr>
+            <a:graphic xmlns:a="http://schemas.openxmlformats.org/drawingml/2006/main">
+              <a:graphicData uri="http://schemas.openxmlformats.org/drawingml/2006/picture">
+                <pic:pic xmlns:pic="http://schemas.openxmlformats.org/drawingml/2006/picture">
+                  <pic:nvPicPr>
+                    <pic:cNvPr id="854574396" name="Immagine 2" descr="Immagine che contiene testo, Policromia, Rettangolo, schermata&#10;&#10;Descrizione generata automaticamente"/>
+                    <pic:cNvPicPr/>
+                  </pic:nvPicPr>
+                  <pic:blipFill>
+                    <a:blip r:embed="rId12" cstate="print">
+                      <a:extLst>
+                        <a:ext uri="{28A0092B-C50C-407E-A947-70E740481C1C}">
+                          <a14:useLocalDpi xmlns:a14="http://schemas.microsoft.com/office/drawing/2010/main" val="0"/>
+                        </a:ext>
+                      </a:extLst>
+                    </a:blip>
+                    <a:stretch>
+                      <a:fillRect/>
+                    </a:stretch>
+                  </pic:blipFill>
+                  <pic:spPr>
+                    <a:xfrm>
+                      <a:off x="0" y="0"/>
+                      <a:ext cx="2828925" cy="2313305"/>
+                    </a:xfrm>
+                    <a:prstGeom prst="rect">
+                      <a:avLst/>
+                    </a:prstGeom>
+                  </pic:spPr>
+                </pic:pic>
+              </a:graphicData>
+            </a:graphic>
+            <wp14:sizeRelH relativeFrom="margin">
+              <wp14:pctWidth>0</wp14:pctWidth>
+            </wp14:sizeRelH>
+            <wp14:sizeRelV relativeFrom="margin">
+              <wp14:pctHeight>0</wp14:pctHeight>
+            </wp14:sizeRelV>
+          </wp:anchor>
+        </w:drawing>
+      </w:r>
+      <w:r>
+        <w:t xml:space="preserve">La planimetria dell’edificio è stata codificata nella base di conoscenza tramite i predicati che saranno </w:t>
+      </w:r>
+      <w:r>
+        <w:t>illustrati nella parte dedicata alla KB ed è strutturata nella seguente maniera:</w:t>
+      </w:r>
+    </w:p>
+    <w:p>
+      <w:r>
+        <w:rPr>
+          <w:noProof/>
+        </w:rPr>
+        <w:drawing>
+          <wp:anchor distT="0" distB="0" distL="114300" distR="114300" simplePos="0" relativeHeight="251662336" behindDoc="0" locked="0" layoutInCell="1" allowOverlap="1" wp14:anchorId="3E200558" wp14:editId="2ACC31CF">
+            <wp:simplePos x="0" y="0"/>
+            <wp:positionH relativeFrom="margin">
+              <wp:posOffset>3195955</wp:posOffset>
+            </wp:positionH>
+            <wp:positionV relativeFrom="paragraph">
+              <wp:posOffset>2714846</wp:posOffset>
+            </wp:positionV>
+            <wp:extent cx="2710815" cy="2182495"/>
+            <wp:effectExtent l="0" t="0" r="0" b="8255"/>
+            <wp:wrapSquare wrapText="bothSides"/>
+            <wp:docPr id="652564287" name="Immagine 4" descr="Immagine che contiene testo, schermata, Rettangolo, quadrato&#10;&#10;Descrizione generata automaticamente"/>
+            <wp:cNvGraphicFramePr>
+              <a:graphicFrameLocks xmlns:a="http://schemas.openxmlformats.org/drawingml/2006/main" noChangeAspect="1"/>
+            </wp:cNvGraphicFramePr>
+            <a:graphic xmlns:a="http://schemas.openxmlformats.org/drawingml/2006/main">
+              <a:graphicData uri="http://schemas.openxmlformats.org/drawingml/2006/picture">
+                <pic:pic xmlns:pic="http://schemas.openxmlformats.org/drawingml/2006/picture">
+                  <pic:nvPicPr>
+                    <pic:cNvPr id="652564287" name="Immagine 4" descr="Immagine che contiene testo, schermata, Rettangolo, quadrato&#10;&#10;Descrizione generata automaticamente"/>
+                    <pic:cNvPicPr/>
+                  </pic:nvPicPr>
+                  <pic:blipFill>
+                    <a:blip r:embed="rId13" cstate="print">
+                      <a:extLst>
+                        <a:ext uri="{28A0092B-C50C-407E-A947-70E740481C1C}">
+                          <a14:useLocalDpi xmlns:a14="http://schemas.microsoft.com/office/drawing/2010/main" val="0"/>
+                        </a:ext>
+                      </a:extLst>
+                    </a:blip>
+                    <a:stretch>
+                      <a:fillRect/>
+                    </a:stretch>
+                  </pic:blipFill>
+                  <pic:spPr>
+                    <a:xfrm>
+                      <a:off x="0" y="0"/>
+                      <a:ext cx="2710815" cy="2182495"/>
+                    </a:xfrm>
+                    <a:prstGeom prst="rect">
+                      <a:avLst/>
+                    </a:prstGeom>
+                  </pic:spPr>
+                </pic:pic>
+              </a:graphicData>
+            </a:graphic>
+            <wp14:sizeRelH relativeFrom="margin">
+              <wp14:pctWidth>0</wp14:pctWidth>
+            </wp14:sizeRelH>
+            <wp14:sizeRelV relativeFrom="margin">
+              <wp14:pctHeight>0</wp14:pctHeight>
+            </wp14:sizeRelV>
+          </wp:anchor>
+        </w:drawing>
+      </w:r>
+      <w:r>
+        <w:rPr>
+          <w:noProof/>
+        </w:rPr>
+        <w:drawing>
+          <wp:anchor distT="0" distB="0" distL="114300" distR="114300" simplePos="0" relativeHeight="251663360" behindDoc="0" locked="0" layoutInCell="1" allowOverlap="1" wp14:anchorId="5FC5C63A" wp14:editId="431FFE1B">
+            <wp:simplePos x="0" y="0"/>
+            <wp:positionH relativeFrom="page">
+              <wp:posOffset>1009070</wp:posOffset>
+            </wp:positionH>
+            <wp:positionV relativeFrom="paragraph">
+              <wp:posOffset>4896209</wp:posOffset>
+            </wp:positionV>
+            <wp:extent cx="2710815" cy="2373630"/>
+            <wp:effectExtent l="0" t="0" r="0" b="7620"/>
+            <wp:wrapSquare wrapText="bothSides"/>
+            <wp:docPr id="1567638570" name="Immagine 5" descr="Immagine che contiene testo, Rettangolo, schermata, quadrato&#10;&#10;Descrizione generata automaticamente"/>
+            <wp:cNvGraphicFramePr>
+              <a:graphicFrameLocks xmlns:a="http://schemas.openxmlformats.org/drawingml/2006/main" noChangeAspect="1"/>
+            </wp:cNvGraphicFramePr>
+            <a:graphic xmlns:a="http://schemas.openxmlformats.org/drawingml/2006/main">
+              <a:graphicData uri="http://schemas.openxmlformats.org/drawingml/2006/picture">
+                <pic:pic xmlns:pic="http://schemas.openxmlformats.org/drawingml/2006/picture">
+                  <pic:nvPicPr>
+                    <pic:cNvPr id="1567638570" name="Immagine 5" descr="Immagine che contiene testo, Rettangolo, schermata, quadrato&#10;&#10;Descrizione generata automaticamente"/>
+                    <pic:cNvPicPr/>
+                  </pic:nvPicPr>
+                  <pic:blipFill>
+                    <a:blip r:embed="rId14" cstate="print">
+                      <a:extLst>
+                        <a:ext uri="{28A0092B-C50C-407E-A947-70E740481C1C}">
+                          <a14:useLocalDpi xmlns:a14="http://schemas.microsoft.com/office/drawing/2010/main" val="0"/>
+                        </a:ext>
+                      </a:extLst>
+                    </a:blip>
+                    <a:stretch>
+                      <a:fillRect/>
+                    </a:stretch>
+                  </pic:blipFill>
+                  <pic:spPr>
+                    <a:xfrm>
+                      <a:off x="0" y="0"/>
+                      <a:ext cx="2710815" cy="2373630"/>
+                    </a:xfrm>
+                    <a:prstGeom prst="rect">
+                      <a:avLst/>
+                    </a:prstGeom>
+                  </pic:spPr>
+                </pic:pic>
+              </a:graphicData>
+            </a:graphic>
+            <wp14:sizeRelH relativeFrom="margin">
+              <wp14:pctWidth>0</wp14:pctWidth>
+            </wp14:sizeRelH>
+            <wp14:sizeRelV relativeFrom="margin">
+              <wp14:pctHeight>0</wp14:pctHeight>
+            </wp14:sizeRelV>
+          </wp:anchor>
+        </w:drawing>
+      </w:r>
+      <w:r>
+        <w:rPr>
+          <w:noProof/>
+        </w:rPr>
+        <w:drawing>
+          <wp:anchor distT="0" distB="0" distL="114300" distR="114300" simplePos="0" relativeHeight="251661312" behindDoc="0" locked="0" layoutInCell="1" allowOverlap="1" wp14:anchorId="197F9B06" wp14:editId="43751533">
+            <wp:simplePos x="0" y="0"/>
+            <wp:positionH relativeFrom="margin">
+              <wp:posOffset>47625</wp:posOffset>
+            </wp:positionH>
+            <wp:positionV relativeFrom="paragraph">
+              <wp:posOffset>2774315</wp:posOffset>
+            </wp:positionV>
+            <wp:extent cx="2726690" cy="2211070"/>
+            <wp:effectExtent l="0" t="0" r="0" b="0"/>
+            <wp:wrapSquare wrapText="bothSides"/>
+            <wp:docPr id="367977184" name="Immagine 3" descr="Immagine che contiene testo, schermata, Rettangolo, quadrato&#10;&#10;Descrizione generata automaticamente"/>
+            <wp:cNvGraphicFramePr>
+              <a:graphicFrameLocks xmlns:a="http://schemas.openxmlformats.org/drawingml/2006/main" noChangeAspect="1"/>
+            </wp:cNvGraphicFramePr>
+            <a:graphic xmlns:a="http://schemas.openxmlformats.org/drawingml/2006/main">
+              <a:graphicData uri="http://schemas.openxmlformats.org/drawingml/2006/picture">
+                <pic:pic xmlns:pic="http://schemas.openxmlformats.org/drawingml/2006/picture">
+                  <pic:nvPicPr>
+                    <pic:cNvPr id="367977184" name="Immagine 3" descr="Immagine che contiene testo, schermata, Rettangolo, quadrato&#10;&#10;Descrizione generata automaticamente"/>
+                    <pic:cNvPicPr/>
+                  </pic:nvPicPr>
+                  <pic:blipFill>
+                    <a:blip r:embed="rId15" cstate="print">
+                      <a:extLst>
+                        <a:ext uri="{28A0092B-C50C-407E-A947-70E740481C1C}">
+                          <a14:useLocalDpi xmlns:a14="http://schemas.microsoft.com/office/drawing/2010/main" val="0"/>
+                        </a:ext>
+                      </a:extLst>
+                    </a:blip>
+                    <a:stretch>
+                      <a:fillRect/>
+                    </a:stretch>
+                  </pic:blipFill>
+                  <pic:spPr>
+                    <a:xfrm>
+                      <a:off x="0" y="0"/>
+                      <a:ext cx="2726690" cy="2211070"/>
+                    </a:xfrm>
+                    <a:prstGeom prst="rect">
+                      <a:avLst/>
+                    </a:prstGeom>
+                  </pic:spPr>
+                </pic:pic>
+              </a:graphicData>
+            </a:graphic>
+            <wp14:sizeRelH relativeFrom="margin">
+              <wp14:pctWidth>0</wp14:pctWidth>
+            </wp14:sizeRelH>
+            <wp14:sizeRelV relativeFrom="margin">
+              <wp14:pctHeight>0</wp14:pctHeight>
+            </wp14:sizeRelV>
+          </wp:anchor>
+        </w:drawing>
+      </w:r>
+    </w:p>
+    <w:p>
+      <w:pPr>
+        <w:rPr>
+          <w:rStyle w:val="Titolo1Carattere"/>
+          <w:rFonts w:eastAsiaTheme="minorHAnsi" w:cstheme="minorBidi"/>
+          <w:color w:val="auto"/>
+          <w:sz w:val="28"/>
+          <w:szCs w:val="22"/>
+        </w:rPr>
+      </w:pPr>
+    </w:p>
+    <w:p>
+      <w:pPr>
+        <w:rPr>
+          <w:rStyle w:val="Titolo1Carattere"/>
+          <w:rFonts w:eastAsiaTheme="minorHAnsi" w:cstheme="minorBidi"/>
+          <w:color w:val="auto"/>
+          <w:sz w:val="28"/>
+          <w:szCs w:val="22"/>
+        </w:rPr>
+      </w:pPr>
+      <w:r>
+        <w:rPr>
+          <w:rStyle w:val="Titolo1Carattere"/>
+          <w:rFonts w:eastAsiaTheme="minorHAnsi" w:cstheme="minorBidi"/>
+          <w:color w:val="auto"/>
+          <w:sz w:val="28"/>
+          <w:szCs w:val="22"/>
+        </w:rPr>
+        <w:t xml:space="preserve">L’edificio è composto da </w:t>
+      </w:r>
+      <w:r>
+        <w:rPr>
+          <w:rStyle w:val="Titolo1Carattere"/>
+          <w:rFonts w:eastAsiaTheme="minorHAnsi" w:cstheme="minorBidi"/>
+          <w:color w:val="auto"/>
+          <w:sz w:val="28"/>
+          <w:szCs w:val="22"/>
+        </w:rPr>
+        <w:t>cinque piani nei quali sono presenti diversi ambienti; essi si distinguono in:</w:t>
+      </w:r>
+    </w:p>
+    <w:p>
+      <w:pPr>
+        <w:pStyle w:val="Paragrafoelenco"/>
+        <w:numPr>
+          <w:ilvl w:val="0"/>
+          <w:numId w:val="2"/>
+        </w:numPr>
+        <w:rPr>
+          <w:rStyle w:val="Titolo1Carattere"/>
+          <w:rFonts w:eastAsiaTheme="minorHAnsi" w:cstheme="minorBidi"/>
           <w:b/>
           <w:bCs/>
-        </w:rPr>
-        <w:t>py</w:t>
-      </w:r>
-      <w:r>
-        <w:rPr>
+          <w:color w:val="auto"/>
+          <w:sz w:val="28"/>
+          <w:szCs w:val="22"/>
+        </w:rPr>
+      </w:pPr>
+      <w:r>
+        <w:rPr>
+          <w:rStyle w:val="Titolo1Carattere"/>
+          <w:rFonts w:eastAsiaTheme="minorHAnsi" w:cstheme="minorBidi"/>
           <w:b/>
           <w:bCs/>
+          <w:color w:val="auto"/>
+          <w:sz w:val="28"/>
+          <w:szCs w:val="22"/>
+        </w:rPr>
+        <w:t>Aule per Lezioni</w:t>
+      </w:r>
+      <w:r>
+        <w:rPr>
+          <w:rStyle w:val="Titolo1Carattere"/>
+          <w:rFonts w:eastAsiaTheme="minorHAnsi" w:cstheme="minorBidi"/>
+          <w:b/>
+          <w:bCs/>
+          <w:color w:val="auto"/>
+          <w:sz w:val="28"/>
+          <w:szCs w:val="22"/>
+        </w:rPr>
+        <w:t xml:space="preserve"> </w:t>
+      </w:r>
+      <w:r>
+        <w:rPr>
+          <w:rStyle w:val="Titolo1Carattere"/>
+          <w:rFonts w:eastAsiaTheme="minorHAnsi" w:cstheme="minorBidi"/>
+          <w:color w:val="auto"/>
+          <w:sz w:val="28"/>
+          <w:szCs w:val="22"/>
+        </w:rPr>
+        <w:t>(</w:t>
+      </w:r>
+      <w:r>
+        <w:rPr>
+          <w:rStyle w:val="Titolo1Carattere"/>
+          <w:rFonts w:eastAsiaTheme="minorHAnsi" w:cstheme="minorBidi"/>
+          <w:color w:val="auto"/>
+          <w:sz w:val="28"/>
+          <w:szCs w:val="22"/>
+        </w:rPr>
+        <w:t>Rosa</w:t>
+      </w:r>
+      <w:r>
+        <w:rPr>
+          <w:rStyle w:val="Titolo1Carattere"/>
+          <w:rFonts w:eastAsiaTheme="minorHAnsi" w:cstheme="minorBidi"/>
+          <w:color w:val="auto"/>
+          <w:sz w:val="28"/>
+          <w:szCs w:val="22"/>
+        </w:rPr>
+        <w:t>)</w:t>
+      </w:r>
+      <w:r>
+        <w:rPr>
+          <w:rStyle w:val="Titolo1Carattere"/>
+          <w:rFonts w:eastAsiaTheme="minorHAnsi" w:cstheme="minorBidi"/>
+          <w:color w:val="auto"/>
+          <w:sz w:val="28"/>
+          <w:szCs w:val="22"/>
+        </w:rPr>
+        <w:t xml:space="preserve">: </w:t>
+      </w:r>
+      <w:r>
+        <w:rPr>
+          <w:rStyle w:val="Titolo1Carattere"/>
+          <w:rFonts w:eastAsiaTheme="minorHAnsi" w:cstheme="minorBidi"/>
+          <w:color w:val="auto"/>
+          <w:sz w:val="28"/>
+          <w:szCs w:val="22"/>
+        </w:rPr>
+        <w:t xml:space="preserve">esse sono accessibili </w:t>
+      </w:r>
+      <w:r>
+        <w:rPr>
+          <w:rStyle w:val="Titolo1Carattere"/>
+          <w:rFonts w:eastAsiaTheme="minorHAnsi" w:cstheme="minorBidi"/>
+          <w:color w:val="auto"/>
+          <w:sz w:val="28"/>
+          <w:szCs w:val="22"/>
+        </w:rPr>
+        <w:t xml:space="preserve">in un determinato momento solo dai soggetti interessati alla lezione che si sta tenendo: </w:t>
+      </w:r>
+      <w:r>
+        <w:rPr>
+          <w:rStyle w:val="Titolo1Carattere"/>
+          <w:rFonts w:eastAsiaTheme="minorHAnsi" w:cstheme="minorBidi"/>
+          <w:color w:val="auto"/>
+          <w:sz w:val="28"/>
+          <w:szCs w:val="22"/>
+        </w:rPr>
+        <w:t xml:space="preserve">dato lo scheduling delle lezioni e delle aule, un soggetto può quindi entrare solo se è il </w:t>
+      </w:r>
+      <w:r>
+        <w:rPr>
+          <w:rStyle w:val="Titolo1Carattere"/>
+          <w:rFonts w:eastAsiaTheme="minorHAnsi" w:cstheme="minorBidi"/>
+          <w:color w:val="auto"/>
+          <w:sz w:val="28"/>
+          <w:szCs w:val="22"/>
+        </w:rPr>
+        <w:lastRenderedPageBreak/>
+        <w:t>professore della lezione che si sta tenendo oppure uno studente che segue il relativo corso.</w:t>
+      </w:r>
+    </w:p>
+    <w:p>
+      <w:pPr>
+        <w:pStyle w:val="Paragrafoelenco"/>
+        <w:numPr>
+          <w:ilvl w:val="0"/>
+          <w:numId w:val="2"/>
+        </w:numPr>
+        <w:rPr>
+          <w:rStyle w:val="Titolo1Carattere"/>
+          <w:rFonts w:eastAsiaTheme="minorHAnsi" w:cstheme="minorBidi"/>
+          <w:b/>
+          <w:bCs/>
+          <w:color w:val="auto"/>
+          <w:sz w:val="28"/>
+          <w:szCs w:val="22"/>
+        </w:rPr>
+      </w:pPr>
+      <w:r>
+        <w:rPr>
+          <w:rStyle w:val="Titolo1Carattere"/>
+          <w:rFonts w:eastAsiaTheme="minorHAnsi" w:cstheme="minorBidi"/>
+          <w:b/>
+          <w:bCs/>
+          <w:color w:val="auto"/>
+          <w:sz w:val="28"/>
+          <w:szCs w:val="22"/>
+        </w:rPr>
+        <w:t>Aule Studio</w:t>
+      </w:r>
+      <w:r>
+        <w:rPr>
+          <w:rStyle w:val="Titolo1Carattere"/>
+          <w:rFonts w:eastAsiaTheme="minorHAnsi" w:cstheme="minorBidi"/>
+          <w:b/>
+          <w:bCs/>
+          <w:color w:val="auto"/>
+          <w:sz w:val="28"/>
+          <w:szCs w:val="22"/>
+        </w:rPr>
+        <w:t xml:space="preserve"> </w:t>
+      </w:r>
+      <w:r>
+        <w:rPr>
+          <w:rStyle w:val="Titolo1Carattere"/>
+          <w:rFonts w:eastAsiaTheme="minorHAnsi" w:cstheme="minorBidi"/>
+          <w:color w:val="auto"/>
+          <w:sz w:val="28"/>
+          <w:szCs w:val="22"/>
+        </w:rPr>
+        <w:t>(</w:t>
+      </w:r>
+      <w:r>
+        <w:rPr>
+          <w:rStyle w:val="Titolo1Carattere"/>
+          <w:rFonts w:eastAsiaTheme="minorHAnsi" w:cstheme="minorBidi"/>
+          <w:color w:val="auto"/>
+          <w:sz w:val="28"/>
+          <w:szCs w:val="22"/>
+        </w:rPr>
+        <w:t>Azzurro</w:t>
+      </w:r>
+      <w:r>
+        <w:rPr>
+          <w:rStyle w:val="Titolo1Carattere"/>
+          <w:rFonts w:eastAsiaTheme="minorHAnsi" w:cstheme="minorBidi"/>
+          <w:color w:val="auto"/>
+          <w:sz w:val="28"/>
+          <w:szCs w:val="22"/>
+        </w:rPr>
+        <w:t>)</w:t>
+      </w:r>
+      <w:r>
+        <w:rPr>
+          <w:rStyle w:val="Titolo1Carattere"/>
+          <w:rFonts w:eastAsiaTheme="minorHAnsi" w:cstheme="minorBidi"/>
+          <w:color w:val="auto"/>
+          <w:sz w:val="28"/>
+          <w:szCs w:val="22"/>
+        </w:rPr>
+        <w:t xml:space="preserve">: </w:t>
+      </w:r>
+      <w:r>
+        <w:rPr>
+          <w:rStyle w:val="Titolo1Carattere"/>
+          <w:rFonts w:eastAsiaTheme="minorHAnsi" w:cstheme="minorBidi"/>
+          <w:color w:val="auto"/>
+          <w:sz w:val="28"/>
+          <w:szCs w:val="22"/>
+        </w:rPr>
+        <w:t xml:space="preserve"> </w:t>
+      </w:r>
+      <w:r>
+        <w:rPr>
+          <w:rStyle w:val="Titolo1Carattere"/>
+          <w:rFonts w:eastAsiaTheme="minorHAnsi" w:cstheme="minorBidi"/>
+          <w:color w:val="auto"/>
+          <w:sz w:val="28"/>
+          <w:szCs w:val="22"/>
+        </w:rPr>
+        <w:t>esse sono accessibili in qualsiasi momento, ma solamente dagli studenti.</w:t>
+      </w:r>
+    </w:p>
+    <w:p>
+      <w:pPr>
+        <w:pStyle w:val="Paragrafoelenco"/>
+        <w:numPr>
+          <w:ilvl w:val="0"/>
+          <w:numId w:val="2"/>
+        </w:numPr>
+        <w:rPr>
+          <w:rStyle w:val="Titolo1Carattere"/>
+          <w:rFonts w:eastAsiaTheme="minorHAnsi" w:cstheme="minorBidi"/>
+          <w:b/>
+          <w:bCs/>
+          <w:color w:val="auto"/>
+          <w:sz w:val="28"/>
+          <w:szCs w:val="22"/>
+        </w:rPr>
+      </w:pPr>
+      <w:r>
+        <w:rPr>
+          <w:rStyle w:val="Titolo1Carattere"/>
+          <w:rFonts w:eastAsiaTheme="minorHAnsi" w:cstheme="minorBidi"/>
+          <w:b/>
+          <w:bCs/>
+          <w:color w:val="auto"/>
+          <w:sz w:val="28"/>
+          <w:szCs w:val="22"/>
+        </w:rPr>
+        <w:t>Bagni</w:t>
+      </w:r>
+      <w:r>
+        <w:rPr>
+          <w:rStyle w:val="Titolo1Carattere"/>
+          <w:rFonts w:eastAsiaTheme="minorHAnsi" w:cstheme="minorBidi"/>
+          <w:b/>
+          <w:bCs/>
+          <w:color w:val="auto"/>
+          <w:sz w:val="28"/>
+          <w:szCs w:val="22"/>
+        </w:rPr>
+        <w:t xml:space="preserve"> </w:t>
+      </w:r>
+      <w:r>
+        <w:rPr>
+          <w:rStyle w:val="Titolo1Carattere"/>
+          <w:rFonts w:eastAsiaTheme="minorHAnsi" w:cstheme="minorBidi"/>
+          <w:color w:val="auto"/>
+          <w:sz w:val="28"/>
+          <w:szCs w:val="22"/>
+        </w:rPr>
+        <w:t>(</w:t>
+      </w:r>
+      <w:r>
+        <w:rPr>
+          <w:rStyle w:val="Titolo1Carattere"/>
+          <w:rFonts w:eastAsiaTheme="minorHAnsi" w:cstheme="minorBidi"/>
+          <w:color w:val="auto"/>
+          <w:sz w:val="28"/>
+          <w:szCs w:val="22"/>
+        </w:rPr>
+        <w:t>Violetto</w:t>
+      </w:r>
+      <w:r>
+        <w:rPr>
+          <w:rStyle w:val="Titolo1Carattere"/>
+          <w:rFonts w:eastAsiaTheme="minorHAnsi" w:cstheme="minorBidi"/>
+          <w:color w:val="auto"/>
+          <w:sz w:val="28"/>
+          <w:szCs w:val="22"/>
+        </w:rPr>
+        <w:t>)</w:t>
+      </w:r>
+      <w:r>
+        <w:rPr>
+          <w:rStyle w:val="Titolo1Carattere"/>
+          <w:rFonts w:eastAsiaTheme="minorHAnsi" w:cstheme="minorBidi"/>
+          <w:color w:val="auto"/>
+          <w:sz w:val="28"/>
+          <w:szCs w:val="22"/>
+        </w:rPr>
+        <w:t xml:space="preserve">: </w:t>
+      </w:r>
+      <w:r>
+        <w:rPr>
+          <w:rStyle w:val="Titolo1Carattere"/>
+          <w:rFonts w:eastAsiaTheme="minorHAnsi" w:cstheme="minorBidi"/>
+          <w:color w:val="auto"/>
+          <w:sz w:val="28"/>
+          <w:szCs w:val="22"/>
+        </w:rPr>
+        <w:t xml:space="preserve"> </w:t>
+      </w:r>
+      <w:r>
+        <w:rPr>
+          <w:rStyle w:val="Titolo1Carattere"/>
+          <w:rFonts w:eastAsiaTheme="minorHAnsi" w:cstheme="minorBidi"/>
+          <w:color w:val="auto"/>
+          <w:sz w:val="28"/>
+          <w:szCs w:val="22"/>
+        </w:rPr>
+        <w:t>essi sono accessibili da tutti in qualsiasi momento.</w:t>
+      </w:r>
+    </w:p>
+    <w:p>
+      <w:pPr>
+        <w:pStyle w:val="Paragrafoelenco"/>
+        <w:numPr>
+          <w:ilvl w:val="0"/>
+          <w:numId w:val="2"/>
+        </w:numPr>
+        <w:rPr>
+          <w:rStyle w:val="Titolo1Carattere"/>
+          <w:rFonts w:eastAsiaTheme="minorHAnsi" w:cstheme="minorBidi"/>
+          <w:b/>
+          <w:bCs/>
+          <w:color w:val="auto"/>
+          <w:sz w:val="28"/>
+          <w:szCs w:val="22"/>
+        </w:rPr>
+      </w:pPr>
+      <w:r>
+        <w:rPr>
+          <w:rStyle w:val="Titolo1Carattere"/>
+          <w:rFonts w:eastAsiaTheme="minorHAnsi" w:cstheme="minorBidi"/>
+          <w:b/>
+          <w:bCs/>
+          <w:color w:val="auto"/>
+          <w:sz w:val="28"/>
+          <w:szCs w:val="22"/>
+        </w:rPr>
+        <w:t>Uffici dei professori</w:t>
+      </w:r>
+      <w:r>
+        <w:rPr>
+          <w:rStyle w:val="Titolo1Carattere"/>
+          <w:rFonts w:eastAsiaTheme="minorHAnsi" w:cstheme="minorBidi"/>
+          <w:b/>
+          <w:bCs/>
+          <w:color w:val="auto"/>
+          <w:sz w:val="28"/>
+          <w:szCs w:val="22"/>
+        </w:rPr>
+        <w:t xml:space="preserve"> </w:t>
+      </w:r>
+      <w:r>
+        <w:rPr>
+          <w:rStyle w:val="Titolo1Carattere"/>
+          <w:rFonts w:eastAsiaTheme="minorHAnsi" w:cstheme="minorBidi"/>
+          <w:color w:val="auto"/>
+          <w:sz w:val="28"/>
+          <w:szCs w:val="22"/>
+        </w:rPr>
+        <w:t>(</w:t>
+      </w:r>
+      <w:r>
+        <w:rPr>
+          <w:rStyle w:val="Titolo1Carattere"/>
+          <w:rFonts w:eastAsiaTheme="minorHAnsi" w:cstheme="minorBidi"/>
+          <w:color w:val="auto"/>
+          <w:sz w:val="28"/>
+          <w:szCs w:val="22"/>
+        </w:rPr>
+        <w:t>Verde</w:t>
+      </w:r>
+      <w:r>
+        <w:rPr>
+          <w:rStyle w:val="Titolo1Carattere"/>
+          <w:rFonts w:eastAsiaTheme="minorHAnsi" w:cstheme="minorBidi"/>
+          <w:color w:val="auto"/>
+          <w:sz w:val="28"/>
+          <w:szCs w:val="22"/>
+        </w:rPr>
+        <w:t>)</w:t>
+      </w:r>
+      <w:r>
+        <w:rPr>
+          <w:rStyle w:val="Titolo1Carattere"/>
+          <w:rFonts w:eastAsiaTheme="minorHAnsi" w:cstheme="minorBidi"/>
+          <w:color w:val="auto"/>
+          <w:sz w:val="28"/>
+          <w:szCs w:val="22"/>
+        </w:rPr>
+        <w:t xml:space="preserve">: </w:t>
+      </w:r>
+      <w:r>
+        <w:rPr>
+          <w:rStyle w:val="Titolo1Carattere"/>
+          <w:rFonts w:eastAsiaTheme="minorHAnsi" w:cstheme="minorBidi"/>
+          <w:color w:val="auto"/>
+          <w:sz w:val="28"/>
+          <w:szCs w:val="22"/>
+        </w:rPr>
+        <w:t xml:space="preserve">essi sono accessibili in qualsiasi momento, ma solo dal professore che </w:t>
+      </w:r>
+      <w:r>
+        <w:rPr>
+          <w:rStyle w:val="Titolo1Carattere"/>
+          <w:rFonts w:eastAsiaTheme="minorHAnsi" w:cstheme="minorBidi"/>
+          <w:color w:val="auto"/>
+          <w:sz w:val="28"/>
+          <w:szCs w:val="22"/>
+        </w:rPr>
+        <w:t>possiede l’ufficio oppure dagli studenti che seguono un corso tenuto dallo stesso professore.</w:t>
+      </w:r>
+      <w:r>
+        <w:rPr>
+          <w:rStyle w:val="Titolo1Carattere"/>
+          <w:rFonts w:eastAsiaTheme="minorHAnsi" w:cstheme="minorBidi"/>
+          <w:color w:val="auto"/>
+          <w:sz w:val="28"/>
+          <w:szCs w:val="22"/>
+        </w:rPr>
+        <w:t xml:space="preserve"> </w:t>
+      </w:r>
+    </w:p>
+    <w:p>
+      <w:pPr>
+        <w:pStyle w:val="Paragrafoelenco"/>
+        <w:numPr>
+          <w:ilvl w:val="0"/>
+          <w:numId w:val="2"/>
+        </w:numPr>
+        <w:rPr>
+          <w:rStyle w:val="Titolo1Carattere"/>
+          <w:rFonts w:eastAsiaTheme="minorHAnsi" w:cstheme="minorBidi"/>
+          <w:b/>
+          <w:bCs/>
+          <w:color w:val="auto"/>
+          <w:sz w:val="28"/>
+          <w:szCs w:val="22"/>
+        </w:rPr>
+      </w:pPr>
+      <w:r>
+        <w:rPr>
+          <w:rStyle w:val="Titolo1Carattere"/>
+          <w:rFonts w:eastAsiaTheme="minorHAnsi" w:cstheme="minorBidi"/>
+          <w:b/>
+          <w:bCs/>
+          <w:color w:val="auto"/>
+          <w:sz w:val="28"/>
+          <w:szCs w:val="22"/>
+        </w:rPr>
+        <w:t>Aree Fumatori</w:t>
+      </w:r>
+      <w:r>
+        <w:rPr>
+          <w:rStyle w:val="Titolo1Carattere"/>
+          <w:rFonts w:eastAsiaTheme="minorHAnsi" w:cstheme="minorBidi"/>
+          <w:b/>
+          <w:bCs/>
+          <w:color w:val="auto"/>
+          <w:sz w:val="28"/>
+          <w:szCs w:val="22"/>
+        </w:rPr>
+        <w:t xml:space="preserve"> </w:t>
+      </w:r>
+      <w:r>
+        <w:rPr>
+          <w:rStyle w:val="Titolo1Carattere"/>
+          <w:rFonts w:eastAsiaTheme="minorHAnsi" w:cstheme="minorBidi"/>
+          <w:color w:val="auto"/>
+          <w:sz w:val="28"/>
+          <w:szCs w:val="22"/>
+        </w:rPr>
+        <w:t>(</w:t>
+      </w:r>
+      <w:r>
+        <w:rPr>
+          <w:rStyle w:val="Titolo1Carattere"/>
+          <w:rFonts w:eastAsiaTheme="minorHAnsi" w:cstheme="minorBidi"/>
+          <w:color w:val="auto"/>
+          <w:sz w:val="28"/>
+          <w:szCs w:val="22"/>
+        </w:rPr>
+        <w:t>Arancione</w:t>
+      </w:r>
+      <w:r>
+        <w:rPr>
+          <w:rStyle w:val="Titolo1Carattere"/>
+          <w:rFonts w:eastAsiaTheme="minorHAnsi" w:cstheme="minorBidi"/>
+          <w:color w:val="auto"/>
+          <w:sz w:val="28"/>
+          <w:szCs w:val="22"/>
+        </w:rPr>
+        <w:t>)</w:t>
+      </w:r>
+      <w:r>
+        <w:rPr>
+          <w:rStyle w:val="Titolo1Carattere"/>
+          <w:rFonts w:eastAsiaTheme="minorHAnsi" w:cstheme="minorBidi"/>
+          <w:color w:val="auto"/>
+          <w:sz w:val="28"/>
+          <w:szCs w:val="22"/>
+        </w:rPr>
+        <w:t xml:space="preserve">: </w:t>
+      </w:r>
+      <w:r>
+        <w:rPr>
+          <w:rStyle w:val="Titolo1Carattere"/>
+          <w:rFonts w:eastAsiaTheme="minorHAnsi" w:cstheme="minorBidi"/>
+          <w:color w:val="auto"/>
+          <w:sz w:val="28"/>
+          <w:szCs w:val="22"/>
+        </w:rPr>
+        <w:t xml:space="preserve"> </w:t>
+      </w:r>
+      <w:r>
+        <w:rPr>
+          <w:rStyle w:val="Titolo1Carattere"/>
+          <w:rFonts w:eastAsiaTheme="minorHAnsi" w:cstheme="minorBidi"/>
+          <w:color w:val="auto"/>
+          <w:sz w:val="28"/>
+          <w:szCs w:val="22"/>
+        </w:rPr>
+        <w:t>esse sono accessibili da tutti in qualsiasi momento.</w:t>
+      </w:r>
+    </w:p>
+    <w:p>
+      <w:pPr>
+        <w:pStyle w:val="Paragrafoelenco"/>
+        <w:numPr>
+          <w:ilvl w:val="0"/>
+          <w:numId w:val="2"/>
+        </w:numPr>
+        <w:rPr>
+          <w:rStyle w:val="Titolo1Carattere"/>
+          <w:rFonts w:eastAsiaTheme="minorHAnsi" w:cstheme="minorBidi"/>
+          <w:b/>
+          <w:bCs/>
+          <w:color w:val="auto"/>
+          <w:sz w:val="28"/>
+          <w:szCs w:val="22"/>
+        </w:rPr>
+      </w:pPr>
+      <w:r>
+        <w:rPr>
+          <w:rStyle w:val="Titolo1Carattere"/>
+          <w:rFonts w:eastAsiaTheme="minorHAnsi" w:cstheme="minorBidi"/>
+          <w:b/>
+          <w:bCs/>
+          <w:color w:val="auto"/>
+          <w:sz w:val="28"/>
+          <w:szCs w:val="22"/>
+        </w:rPr>
+        <w:t>Scale</w:t>
+      </w:r>
+      <w:r>
+        <w:rPr>
+          <w:rStyle w:val="Titolo1Carattere"/>
+          <w:rFonts w:eastAsiaTheme="minorHAnsi" w:cstheme="minorBidi"/>
+          <w:color w:val="auto"/>
+          <w:sz w:val="28"/>
+          <w:szCs w:val="22"/>
+        </w:rPr>
+        <w:t xml:space="preserve"> (Blu):</w:t>
+      </w:r>
+      <w:r>
+        <w:rPr>
+          <w:rStyle w:val="Titolo1Carattere"/>
+          <w:rFonts w:eastAsiaTheme="minorHAnsi" w:cstheme="minorBidi"/>
+          <w:color w:val="auto"/>
+          <w:sz w:val="28"/>
+          <w:szCs w:val="22"/>
+        </w:rPr>
+        <w:t xml:space="preserve"> esse collegano due piani</w:t>
+      </w:r>
+      <w:r>
+        <w:rPr>
+          <w:rStyle w:val="Titolo1Carattere"/>
+          <w:rFonts w:eastAsiaTheme="minorHAnsi" w:cstheme="minorBidi"/>
+          <w:color w:val="auto"/>
+          <w:sz w:val="28"/>
+          <w:szCs w:val="22"/>
+        </w:rPr>
+        <w:t xml:space="preserve"> e possono essere utilizzate da qualsiasi individuo.</w:t>
+      </w:r>
+    </w:p>
+    <w:p>
+      <w:pPr>
+        <w:pStyle w:val="Paragrafoelenco"/>
+        <w:numPr>
+          <w:ilvl w:val="0"/>
+          <w:numId w:val="2"/>
+        </w:numPr>
+        <w:rPr>
+          <w:rStyle w:val="Titolo1Carattere"/>
+          <w:rFonts w:eastAsiaTheme="minorHAnsi" w:cstheme="minorBidi"/>
+          <w:b/>
+          <w:bCs/>
+          <w:color w:val="auto"/>
+          <w:sz w:val="28"/>
+          <w:szCs w:val="22"/>
+        </w:rPr>
+      </w:pPr>
+      <w:r>
+        <w:rPr>
+          <w:rStyle w:val="Titolo1Carattere"/>
+          <w:rFonts w:eastAsiaTheme="minorHAnsi" w:cstheme="minorBidi"/>
+          <w:b/>
+          <w:bCs/>
+          <w:color w:val="auto"/>
+          <w:sz w:val="28"/>
+          <w:szCs w:val="22"/>
+        </w:rPr>
+        <w:t xml:space="preserve">Ascensori </w:t>
+      </w:r>
+      <w:r>
+        <w:rPr>
+          <w:rStyle w:val="Titolo1Carattere"/>
+          <w:rFonts w:eastAsiaTheme="minorHAnsi" w:cstheme="minorBidi"/>
+          <w:color w:val="auto"/>
+          <w:sz w:val="28"/>
+          <w:szCs w:val="22"/>
+        </w:rPr>
+        <w:t>(Viola):</w:t>
+      </w:r>
+      <w:r>
+        <w:rPr>
+          <w:rStyle w:val="Titolo1Carattere"/>
+          <w:rFonts w:eastAsiaTheme="minorHAnsi" w:cstheme="minorBidi"/>
+          <w:color w:val="auto"/>
+          <w:sz w:val="28"/>
+          <w:szCs w:val="22"/>
+        </w:rPr>
+        <w:t xml:space="preserve"> essi collegano due (o pi</w:t>
+      </w:r>
+      <w:r>
+        <w:rPr>
+          <w:rStyle w:val="Titolo1Carattere"/>
+          <w:rFonts w:eastAsiaTheme="minorHAnsi" w:cstheme="minorBidi"/>
+          <w:color w:val="auto"/>
+          <w:sz w:val="28"/>
+          <w:szCs w:val="22"/>
+        </w:rPr>
+        <w:t>ù</w:t>
+      </w:r>
+      <w:r>
+        <w:rPr>
+          <w:rStyle w:val="Titolo1Carattere"/>
+          <w:rFonts w:eastAsiaTheme="minorHAnsi" w:cstheme="minorBidi"/>
+          <w:color w:val="auto"/>
+          <w:sz w:val="28"/>
+          <w:szCs w:val="22"/>
+        </w:rPr>
+        <w:t xml:space="preserve">, in alcuni casi) piani ma sono accessibili solo dai professori o da alcuni studenti che </w:t>
+      </w:r>
+      <w:r>
+        <w:rPr>
+          <w:rStyle w:val="Titolo1Carattere"/>
+          <w:rFonts w:eastAsiaTheme="minorHAnsi" w:cstheme="minorBidi"/>
+          <w:color w:val="auto"/>
+          <w:sz w:val="28"/>
+          <w:szCs w:val="22"/>
+        </w:rPr>
+        <w:t>possiedono un permesso speciale.</w:t>
+      </w:r>
+    </w:p>
+    <w:p>
+      <w:pPr>
+        <w:pStyle w:val="Paragrafoelenco"/>
+        <w:numPr>
+          <w:ilvl w:val="0"/>
+          <w:numId w:val="2"/>
+        </w:numPr>
+        <w:rPr>
+          <w:rStyle w:val="Titolo1Carattere"/>
+          <w:rFonts w:eastAsiaTheme="minorHAnsi" w:cstheme="minorBidi"/>
+          <w:b/>
+          <w:bCs/>
+          <w:color w:val="auto"/>
+          <w:sz w:val="28"/>
+          <w:szCs w:val="22"/>
+        </w:rPr>
+      </w:pPr>
+      <w:r>
+        <w:rPr>
+          <w:rStyle w:val="Titolo1Carattere"/>
+          <w:rFonts w:eastAsiaTheme="minorHAnsi" w:cstheme="minorBidi"/>
+          <w:b/>
+          <w:bCs/>
+          <w:color w:val="auto"/>
+          <w:sz w:val="28"/>
+          <w:szCs w:val="22"/>
+        </w:rPr>
+        <w:t>Corridoi</w:t>
+      </w:r>
+      <w:r>
+        <w:rPr>
+          <w:rStyle w:val="Titolo1Carattere"/>
+          <w:rFonts w:eastAsiaTheme="minorHAnsi" w:cstheme="minorBidi"/>
+          <w:color w:val="auto"/>
+          <w:sz w:val="28"/>
+          <w:szCs w:val="22"/>
+        </w:rPr>
+        <w:t>:</w:t>
+      </w:r>
+      <w:r>
+        <w:rPr>
+          <w:rStyle w:val="Titolo1Carattere"/>
+          <w:rFonts w:eastAsiaTheme="minorHAnsi" w:cstheme="minorBidi"/>
+          <w:color w:val="auto"/>
+          <w:sz w:val="28"/>
+          <w:szCs w:val="22"/>
+        </w:rPr>
+        <w:t xml:space="preserve"> </w:t>
+      </w:r>
+      <w:r>
+        <w:rPr>
+          <w:rStyle w:val="Titolo1Carattere"/>
+          <w:rFonts w:eastAsiaTheme="minorHAnsi" w:cstheme="minorBidi"/>
+          <w:color w:val="auto"/>
+          <w:sz w:val="28"/>
+          <w:szCs w:val="22"/>
+        </w:rPr>
+        <w:t xml:space="preserve">essi collegano tutti gli ambienti dello stesso </w:t>
+      </w:r>
+      <w:proofErr w:type="gramStart"/>
+      <w:r>
+        <w:rPr>
+          <w:rStyle w:val="Titolo1Carattere"/>
+          <w:rFonts w:eastAsiaTheme="minorHAnsi" w:cstheme="minorBidi"/>
+          <w:color w:val="auto"/>
+          <w:sz w:val="28"/>
+          <w:szCs w:val="22"/>
+        </w:rPr>
+        <w:t>piano, perciò</w:t>
+      </w:r>
+      <w:proofErr w:type="gramEnd"/>
+      <w:r>
+        <w:rPr>
+          <w:rStyle w:val="Titolo1Carattere"/>
+          <w:rFonts w:eastAsiaTheme="minorHAnsi" w:cstheme="minorBidi"/>
+          <w:color w:val="auto"/>
+          <w:sz w:val="28"/>
+          <w:szCs w:val="22"/>
+        </w:rPr>
+        <w:t xml:space="preserve"> sono collegati a altri corridoi e </w:t>
+      </w:r>
+      <w:r>
+        <w:rPr>
+          <w:rStyle w:val="Titolo1Carattere"/>
+          <w:rFonts w:eastAsiaTheme="minorHAnsi" w:cstheme="minorBidi"/>
+          <w:color w:val="auto"/>
+          <w:sz w:val="28"/>
+          <w:szCs w:val="22"/>
+        </w:rPr>
+        <w:t xml:space="preserve">alle stanze dell’edificio; essi sono </w:t>
+      </w:r>
+      <w:r>
+        <w:rPr>
+          <w:rStyle w:val="Titolo1Carattere"/>
+          <w:rFonts w:eastAsiaTheme="minorHAnsi" w:cstheme="minorBidi"/>
+          <w:color w:val="auto"/>
+          <w:sz w:val="28"/>
+          <w:szCs w:val="22"/>
+        </w:rPr>
+        <w:t>divisi in</w:t>
+      </w:r>
+      <w:r>
+        <w:rPr>
+          <w:rStyle w:val="Titolo1Carattere"/>
+          <w:rFonts w:eastAsiaTheme="minorHAnsi" w:cstheme="minorBidi"/>
+          <w:color w:val="auto"/>
+          <w:sz w:val="28"/>
+          <w:szCs w:val="22"/>
+        </w:rPr>
+        <w:t>:</w:t>
+      </w:r>
+    </w:p>
+    <w:p>
+      <w:pPr>
+        <w:pStyle w:val="Paragrafoelenco"/>
+        <w:numPr>
+          <w:ilvl w:val="1"/>
+          <w:numId w:val="2"/>
+        </w:numPr>
+        <w:rPr>
+          <w:rStyle w:val="Titolo1Carattere"/>
+          <w:rFonts w:eastAsiaTheme="minorHAnsi" w:cstheme="minorBidi"/>
+          <w:b/>
+          <w:bCs/>
+          <w:color w:val="auto"/>
+          <w:sz w:val="28"/>
+          <w:szCs w:val="22"/>
+        </w:rPr>
+      </w:pPr>
+      <w:r>
+        <w:rPr>
+          <w:rStyle w:val="Titolo1Carattere"/>
+          <w:rFonts w:eastAsiaTheme="minorHAnsi" w:cstheme="minorBidi"/>
+          <w:b/>
+          <w:bCs/>
+          <w:color w:val="auto"/>
+          <w:sz w:val="28"/>
+          <w:szCs w:val="22"/>
+        </w:rPr>
+        <w:t>Corridoi Normali</w:t>
+      </w:r>
+      <w:r>
+        <w:rPr>
+          <w:rStyle w:val="Titolo1Carattere"/>
+          <w:rFonts w:eastAsiaTheme="minorHAnsi" w:cstheme="minorBidi"/>
+          <w:color w:val="auto"/>
+          <w:sz w:val="28"/>
+          <w:szCs w:val="22"/>
+        </w:rPr>
+        <w:t xml:space="preserve"> (Rosso):</w:t>
+      </w:r>
+      <w:r>
+        <w:rPr>
+          <w:rStyle w:val="Titolo1Carattere"/>
+          <w:rFonts w:eastAsiaTheme="minorHAnsi" w:cstheme="minorBidi"/>
+          <w:color w:val="auto"/>
+          <w:sz w:val="28"/>
+          <w:szCs w:val="22"/>
+        </w:rPr>
+        <w:t xml:space="preserve"> accessibili a tutti.</w:t>
+      </w:r>
+    </w:p>
+    <w:p>
+      <w:pPr>
+        <w:pStyle w:val="Paragrafoelenco"/>
+        <w:numPr>
+          <w:ilvl w:val="1"/>
+          <w:numId w:val="2"/>
+        </w:numPr>
+        <w:rPr>
+          <w:rStyle w:val="Titolo1Carattere"/>
+          <w:rFonts w:eastAsiaTheme="minorHAnsi" w:cstheme="minorBidi"/>
+          <w:b/>
+          <w:bCs/>
+          <w:color w:val="auto"/>
+          <w:sz w:val="28"/>
+          <w:szCs w:val="22"/>
+        </w:rPr>
+      </w:pPr>
+      <w:r>
+        <w:rPr>
+          <w:rStyle w:val="Titolo1Carattere"/>
+          <w:rFonts w:eastAsiaTheme="minorHAnsi" w:cstheme="minorBidi"/>
+          <w:b/>
+          <w:bCs/>
+          <w:color w:val="auto"/>
+          <w:sz w:val="28"/>
+          <w:szCs w:val="22"/>
+        </w:rPr>
+        <w:t>Corridoi Riservati</w:t>
+      </w:r>
+      <w:r>
+        <w:rPr>
+          <w:rStyle w:val="Titolo1Carattere"/>
+          <w:rFonts w:eastAsiaTheme="minorHAnsi" w:cstheme="minorBidi"/>
+          <w:color w:val="auto"/>
+          <w:sz w:val="28"/>
+          <w:szCs w:val="22"/>
+        </w:rPr>
+        <w:t xml:space="preserve"> (Oro):</w:t>
+      </w:r>
+      <w:r>
+        <w:rPr>
+          <w:rStyle w:val="Titolo1Carattere"/>
+          <w:rFonts w:eastAsiaTheme="minorHAnsi" w:cstheme="minorBidi"/>
+          <w:color w:val="auto"/>
+          <w:sz w:val="28"/>
+          <w:szCs w:val="22"/>
+        </w:rPr>
+        <w:t xml:space="preserve"> accessibili</w:t>
+      </w:r>
+      <w:r>
+        <w:rPr>
+          <w:rStyle w:val="Titolo1Carattere"/>
+          <w:rFonts w:eastAsiaTheme="minorHAnsi" w:cstheme="minorBidi"/>
+          <w:color w:val="auto"/>
+          <w:sz w:val="28"/>
+          <w:szCs w:val="22"/>
+        </w:rPr>
+        <w:t xml:space="preserve"> solo da professori oppure da studenti che hanno un determinato permesso.</w:t>
+      </w:r>
+    </w:p>
+    <w:p>
+      <w:pPr>
+        <w:rPr>
+          <w:rStyle w:val="Titolo1Carattere"/>
+          <w:rFonts w:eastAsiaTheme="minorHAnsi" w:cstheme="minorBidi"/>
+          <w:color w:val="auto"/>
+          <w:sz w:val="28"/>
+          <w:szCs w:val="22"/>
+        </w:rPr>
+      </w:pPr>
+      <w:r>
+        <w:rPr>
+          <w:rStyle w:val="Titolo1Carattere"/>
+          <w:rFonts w:eastAsiaTheme="minorHAnsi" w:cstheme="minorBidi"/>
+          <w:color w:val="auto"/>
+          <w:sz w:val="28"/>
+          <w:szCs w:val="22"/>
+        </w:rPr>
+        <w:t>Ogni</w:t>
+      </w:r>
+      <w:r>
+        <w:rPr>
+          <w:rStyle w:val="Titolo1Carattere"/>
+          <w:rFonts w:eastAsiaTheme="minorHAnsi" w:cstheme="minorBidi"/>
+          <w:color w:val="auto"/>
+          <w:sz w:val="28"/>
+          <w:szCs w:val="22"/>
+        </w:rPr>
+        <w:t xml:space="preserve"> ambiente è accessibile solo da chi ne ha autorizzazione</w:t>
+      </w:r>
+      <w:r>
+        <w:rPr>
+          <w:rStyle w:val="Titolo1Carattere"/>
+          <w:rFonts w:eastAsiaTheme="minorHAnsi" w:cstheme="minorBidi"/>
+          <w:color w:val="auto"/>
+          <w:sz w:val="28"/>
+          <w:szCs w:val="22"/>
+        </w:rPr>
+        <w:t xml:space="preserve"> ammesso che non ci siano condizioni che precludano </w:t>
+      </w:r>
+      <w:r>
+        <w:rPr>
+          <w:rStyle w:val="Titolo1Carattere"/>
+          <w:rFonts w:eastAsiaTheme="minorHAnsi" w:cstheme="minorBidi"/>
+          <w:color w:val="auto"/>
+          <w:sz w:val="28"/>
+          <w:szCs w:val="22"/>
+        </w:rPr>
+        <w:t>il corretto utilizzo (nel nostro caso sono state previste solo le situazioni anormali di ‘pavimento bagnato’ o di ‘problema generico’)</w:t>
+      </w:r>
+      <w:r>
+        <w:rPr>
+          <w:rStyle w:val="Titolo1Carattere"/>
+          <w:rFonts w:eastAsiaTheme="minorHAnsi" w:cstheme="minorBidi"/>
+          <w:color w:val="auto"/>
+          <w:sz w:val="28"/>
+          <w:szCs w:val="22"/>
+        </w:rPr>
+        <w:t>.</w:t>
+      </w:r>
+    </w:p>
+    <w:p>
+      <w:pPr>
+        <w:rPr>
+          <w:rStyle w:val="Titolo1Carattere"/>
+          <w:rFonts w:eastAsiaTheme="minorHAnsi" w:cstheme="minorBidi"/>
+          <w:color w:val="auto"/>
+          <w:sz w:val="28"/>
+          <w:szCs w:val="22"/>
+        </w:rPr>
+      </w:pPr>
+    </w:p>
+    <w:p>
+      <w:pPr>
+        <w:pStyle w:val="Argomento"/>
+        <w:rPr>
+          <w:rStyle w:val="Titolo1Carattere"/>
+          <w:rFonts w:eastAsiaTheme="minorHAnsi" w:cstheme="minorBidi"/>
+          <w:sz w:val="40"/>
+          <w:szCs w:val="22"/>
+        </w:rPr>
+      </w:pPr>
+      <w:r>
+        <w:rPr>
+          <w:rStyle w:val="Titolo1Carattere"/>
+          <w:rFonts w:eastAsiaTheme="minorHAnsi" w:cstheme="minorBidi"/>
+          <w:sz w:val="40"/>
+          <w:szCs w:val="22"/>
+        </w:rPr>
+        <w:t>Utenti</w:t>
+      </w:r>
+    </w:p>
+    <w:p>
+      <w:r>
+        <w:t xml:space="preserve">Il KBS </w:t>
+      </w:r>
+      <w:r>
+        <w:t xml:space="preserve">è stato progettato per essere utilizzato da due categorie utente: studenti e professori. All’avvio verrà chiesto all’utente di autentificarsi con il suo </w:t>
+      </w:r>
+      <w:proofErr w:type="spellStart"/>
+      <w:r>
+        <w:t>id_utente</w:t>
+      </w:r>
+      <w:proofErr w:type="spellEnd"/>
+      <w:r>
+        <w:t>, legato nella KB a una delle due categorie e a specifici permessi.</w:t>
+      </w:r>
+    </w:p>
+    <w:p>
+      <w:pPr>
+        <w:rPr>
+          <w:rStyle w:val="Titolo1Carattere"/>
+          <w:rFonts w:eastAsiaTheme="minorHAnsi" w:cstheme="minorBidi"/>
+          <w:color w:val="auto"/>
+          <w:sz w:val="28"/>
+          <w:szCs w:val="22"/>
+        </w:rPr>
+      </w:pPr>
+      <w:r>
+        <w:t xml:space="preserve">Il sistema potrebbe essere agilmente esteso per aggiungere </w:t>
+      </w:r>
+      <w:r>
+        <w:t xml:space="preserve">ulteriori categorie, caratterizzate da specifici permessi sui relativi accessi (es. </w:t>
+      </w:r>
+      <w:r>
+        <w:t xml:space="preserve">custode, visitatore, </w:t>
+      </w:r>
+      <w:proofErr w:type="spellStart"/>
+      <w:r>
+        <w:t>ecc</w:t>
+      </w:r>
+      <w:proofErr w:type="spellEnd"/>
+      <w:r>
+        <w:t>)</w:t>
+      </w:r>
+      <w:r>
+        <w:t>.</w:t>
+      </w:r>
+    </w:p>
+    <w:p>
+      <w:pPr>
+        <w:rPr>
+          <w:rStyle w:val="Titolo1Carattere"/>
+          <w:rFonts w:eastAsiaTheme="minorHAnsi" w:cstheme="minorBidi"/>
+          <w:color w:val="auto"/>
+          <w:sz w:val="28"/>
+          <w:szCs w:val="22"/>
+        </w:rPr>
+      </w:pPr>
+    </w:p>
+    <w:p>
+      <w:pPr>
+        <w:pStyle w:val="Argomento"/>
+        <w:rPr>
+          <w:rStyle w:val="Titolo1Carattere"/>
+          <w:rFonts w:eastAsiaTheme="minorHAnsi" w:cstheme="minorBidi"/>
+          <w:sz w:val="40"/>
+          <w:szCs w:val="22"/>
+        </w:rPr>
+      </w:pPr>
+      <w:r>
+        <w:rPr>
+          <w:rStyle w:val="Titolo1Carattere"/>
+          <w:rFonts w:eastAsiaTheme="minorHAnsi" w:cstheme="minorBidi"/>
+          <w:sz w:val="40"/>
+          <w:szCs w:val="22"/>
+        </w:rPr>
+        <w:lastRenderedPageBreak/>
+        <w:t>Sommario</w:t>
+      </w:r>
+    </w:p>
+    <w:p>
+      <w:r>
+        <w:t xml:space="preserve">Il sistema è implementato mediante </w:t>
+      </w:r>
+      <w:r>
+        <w:t>l’impiego</w:t>
+      </w:r>
+      <w:r>
+        <w:t xml:space="preserve"> della libreria </w:t>
+      </w:r>
+      <w:proofErr w:type="spellStart"/>
+      <w:r>
+        <w:rPr>
+          <w:b/>
+          <w:bCs/>
+        </w:rPr>
+        <w:t>py</w:t>
+      </w:r>
+      <w:r>
+        <w:rPr>
+          <w:b/>
+          <w:bCs/>
         </w:rPr>
         <w:t>swip</w:t>
       </w:r>
@@ -608,10 +2067,10 @@
         <w:t xml:space="preserve"> tra due nodi (</w:t>
       </w:r>
       <w:r>
-        <w:t>la disponibilità dipende anche qui dalla base di conoscen</w:t>
-      </w:r>
-      <w:r>
-        <w:t>za</w:t>
+        <w:t xml:space="preserve">la disponibilità dipende anche qui </w:t>
+      </w:r>
+      <w:r>
+        <w:t>dalle situazioni normali/anormali dei nodi, dai permessi e altre situazioni codificate nella Knowledge Base</w:t>
       </w:r>
       <w:r>
         <w:t>)</w:t>
@@ -652,10 +2111,137 @@
         <w:t>)</w:t>
       </w:r>
       <w:r>
+        <w:t xml:space="preserve">, in particolare si è utilizzata la classe </w:t>
+      </w:r>
+      <w:r>
+        <w:t>‘</w:t>
+      </w:r>
+      <w:proofErr w:type="spellStart"/>
+      <w:r>
+        <w:rPr>
+          <w:i/>
+          <w:iCs/>
+        </w:rPr>
+        <w:t>Search_problem_from_explicit_graph</w:t>
+      </w:r>
+      <w:proofErr w:type="spellEnd"/>
+      <w:r>
+        <w:t xml:space="preserve">’ </w:t>
+      </w:r>
+      <w:r>
+        <w:t>del modulo ‘</w:t>
+      </w:r>
+      <w:r>
+        <w:rPr>
+          <w:i/>
+          <w:iCs/>
+        </w:rPr>
+        <w:t>SearchProblem.py</w:t>
+      </w:r>
+      <w:r>
+        <w:t xml:space="preserve">’ </w:t>
+      </w:r>
+      <w:r>
+        <w:t xml:space="preserve">per costruire il grafo di ricerca, in cui i nodi sono </w:t>
+      </w:r>
+      <w:r>
+        <w:t xml:space="preserve">banalmente gli ambienti dell’edificio, e le classi </w:t>
+      </w:r>
+      <w:r>
+        <w:t>‘</w:t>
+      </w:r>
+      <w:proofErr w:type="spellStart"/>
+      <w:r>
+        <w:rPr>
+          <w:i/>
+          <w:iCs/>
+        </w:rPr>
+        <w:t>AStar</w:t>
+      </w:r>
+      <w:r>
+        <w:rPr>
+          <w:i/>
+          <w:iCs/>
+        </w:rPr>
+        <w:t>Searcher</w:t>
+      </w:r>
+      <w:proofErr w:type="spellEnd"/>
+      <w:r>
+        <w:t>’</w:t>
+      </w:r>
+      <w:r>
+        <w:t xml:space="preserve"> del modulo ‘</w:t>
+      </w:r>
+      <w:r>
+        <w:rPr>
+          <w:i/>
+          <w:iCs/>
+        </w:rPr>
+        <w:t>searchGeneric.py</w:t>
+      </w:r>
+      <w:r>
+        <w:t>’</w:t>
+      </w:r>
+      <w:r>
+        <w:t>, ‘</w:t>
+      </w:r>
+      <w:proofErr w:type="spellStart"/>
+      <w:r>
+        <w:rPr>
+          <w:i/>
+          <w:iCs/>
+        </w:rPr>
+        <w:t>SearcherMPP</w:t>
+      </w:r>
+      <w:proofErr w:type="spellEnd"/>
+      <w:r>
+        <w:t>’</w:t>
+      </w:r>
+      <w:r>
+        <w:t xml:space="preserve"> del modulo ‘</w:t>
+      </w:r>
+      <w:r>
+        <w:rPr>
+          <w:i/>
+          <w:iCs/>
+        </w:rPr>
+        <w:t>searchMPP.py</w:t>
+      </w:r>
+      <w:r>
+        <w:t>’,</w:t>
+      </w:r>
+      <w:r>
+        <w:t xml:space="preserve"> </w:t>
+      </w:r>
+      <w:r>
+        <w:rPr>
+          <w:b/>
+          <w:bCs/>
+        </w:rPr>
+        <w:t>(scrivi altre classi nel caso aggiungi)</w:t>
+      </w:r>
+      <w:r>
+        <w:t xml:space="preserve"> </w:t>
+      </w:r>
+      <w:r>
+        <w:t>per</w:t>
+      </w:r>
+      <w:r>
+        <w:t xml:space="preserve"> risolvere i problemi di ricerca associati al grafo</w:t>
+      </w:r>
+      <w:r>
         <w:t>.</w:t>
       </w:r>
     </w:p>
     <w:p>
+      <w:r>
+        <w:t>Per sfruttare al meglio le potenzialità degli algoritmi forniti dal libro si è sviluppata una funzione euristica</w:t>
+      </w:r>
+      <w:r>
+        <w:t>, discussa in seguito.</w:t>
+      </w:r>
+    </w:p>
+    <w:p>
       <w:pPr>
         <w:rPr>
           <w:rStyle w:val="Titolo1Carattere"/>
@@ -674,7 +2260,6 @@
         <w:pStyle w:val="Argomento"/>
       </w:pPr>
       <w:r>
-        <w:lastRenderedPageBreak/>
         <w:t xml:space="preserve">Elenco argomenti di interesse </w:t>
       </w:r>
     </w:p>
@@ -706,27 +2291,48 @@
         </w:numPr>
       </w:pPr>
       <w:r>
+        <w:rPr>
+          <w:i/>
+          <w:iCs/>
+        </w:rPr>
         <w:t xml:space="preserve">LCFS, </w:t>
       </w:r>
       <w:r>
-        <w:t>Algoritm</w:t>
-      </w:r>
-      <w:r>
-        <w:t>o A*</w:t>
-      </w:r>
-      <w:r>
+        <w:rPr>
+          <w:i/>
+          <w:iCs/>
+        </w:rPr>
+        <w:t>A*</w:t>
+      </w:r>
+      <w:r>
+        <w:rPr>
+          <w:i/>
+          <w:iCs/>
+        </w:rPr>
         <w:t xml:space="preserve">, Multiple </w:t>
       </w:r>
       <w:proofErr w:type="spellStart"/>
       <w:r>
+        <w:rPr>
+          <w:i/>
+          <w:iCs/>
+        </w:rPr>
         <w:t>Path</w:t>
       </w:r>
       <w:proofErr w:type="spellEnd"/>
       <w:r>
+        <w:rPr>
+          <w:i/>
+          <w:iCs/>
+        </w:rPr>
         <w:t xml:space="preserve"> </w:t>
       </w:r>
       <w:proofErr w:type="spellStart"/>
       <w:r>
+        <w:rPr>
+          <w:i/>
+          <w:iCs/>
+        </w:rPr>
         <w:t>Pruning</w:t>
       </w:r>
       <w:proofErr w:type="spellEnd"/>
@@ -746,7 +2352,31 @@
         <w:t>più breve basata sulla</w:t>
       </w:r>
       <w:r>
-        <w:t xml:space="preserve"> distanza euclidea; l’algoritmo è impiegato per il calcolo del percorso migliore </w:t>
+        <w:t xml:space="preserve"> distanza euclidea; </w:t>
+      </w:r>
+      <w:r>
+        <w:t xml:space="preserve">gli </w:t>
+      </w:r>
+      <w:r>
+        <w:t>algoritm</w:t>
+      </w:r>
+      <w:r>
+        <w:t>i</w:t>
+      </w:r>
+      <w:r>
+        <w:t xml:space="preserve"> </w:t>
+      </w:r>
+      <w:r>
+        <w:t>sono</w:t>
+      </w:r>
+      <w:r>
+        <w:t xml:space="preserve"> impiegat</w:t>
+      </w:r>
+      <w:r>
+        <w:t>i</w:t>
+      </w:r>
+      <w:r>
+        <w:t xml:space="preserve"> per il calcolo del percorso migliore </w:t>
       </w:r>
       <w:r>
         <w:t xml:space="preserve">tra due punti dell’edificio nelle condizioni esplicitate (autenticazione, permessi, </w:t>
@@ -798,13 +2428,18 @@
         </w:numPr>
       </w:pPr>
       <w:r>
-        <w:t>KB</w:t>
-      </w:r>
-      <w:r>
-        <w:t xml:space="preserve"> in </w:t>
+        <w:rPr>
+          <w:i/>
+          <w:iCs/>
+        </w:rPr>
+        <w:t xml:space="preserve">KB in </w:t>
       </w:r>
       <w:proofErr w:type="spellStart"/>
       <w:r>
+        <w:rPr>
+          <w:i/>
+          <w:iCs/>
+        </w:rPr>
         <w:t>Prolog</w:t>
       </w:r>
       <w:proofErr w:type="spellEnd"/>
@@ -818,13 +2453,23 @@
         <w:t xml:space="preserve">dei luoghi di interesse nell’edificio, gli individui che hanno accesso alla struttura, </w:t>
       </w:r>
       <w:r>
-        <w:t>i corsi tenuti</w:t>
+        <w:t xml:space="preserve">i corsi </w:t>
+      </w:r>
+      <w:r>
+        <w:lastRenderedPageBreak/>
+        <w:t>tenuti</w:t>
       </w:r>
       <w:r>
         <w:t xml:space="preserve"> e tutte le altre informazioni che </w:t>
       </w:r>
       <w:r>
-        <w:t>consentono di determinare, in base ai vincoli del problema iniziale, l’eventuale accesso a una posizione dell’edificio.</w:t>
+        <w:t xml:space="preserve">consentono di determinare, in base ai vincoli del problema iniziale, l’eventuale accesso a un </w:t>
+      </w:r>
+      <w:r>
+        <w:t>ambiente</w:t>
+      </w:r>
+      <w:r>
+        <w:t xml:space="preserve"> dell’edificio.</w:t>
       </w:r>
     </w:p>
     <w:p>
@@ -836,10 +2481,18 @@
         </w:numPr>
       </w:pPr>
       <w:r>
+        <w:rPr>
+          <w:i/>
+          <w:iCs/>
+        </w:rPr>
         <w:t xml:space="preserve">Vincoli di </w:t>
       </w:r>
       <w:proofErr w:type="spellStart"/>
       <w:r>
+        <w:rPr>
+          <w:i/>
+          <w:iCs/>
+        </w:rPr>
         <w:t>Intergrità</w:t>
       </w:r>
       <w:proofErr w:type="spellEnd"/>
@@ -851,7 +2504,13 @@
       </w:r>
       <w:proofErr w:type="gramStart"/>
       <w:r>
-        <w:t xml:space="preserve">anomale, </w:t>
+        <w:t>anomal</w:t>
+      </w:r>
+      <w:r>
+        <w:t>i</w:t>
+      </w:r>
+      <w:r>
+        <w:t xml:space="preserve"> </w:t>
       </w:r>
       <w:r>
         <w:t>perciò</w:t>
@@ -862,6 +2521,10 @@
       </w:r>
       <w:proofErr w:type="spellStart"/>
       <w:r>
+        <w:rPr>
+          <w:b/>
+          <w:bCs/>
+        </w:rPr>
         <w:t>soddisfacibilità</w:t>
       </w:r>
       <w:proofErr w:type="spellEnd"/>
@@ -874,6 +2537,15 @@
       <w:r>
         <w:t xml:space="preserve"> stessa.</w:t>
       </w:r>
+    </w:p>
+    <w:p>
+      <w:pPr>
+        <w:pStyle w:val="Paragrafoelenco"/>
+        <w:numPr>
+          <w:ilvl w:val="1"/>
+          <w:numId w:val="1"/>
+        </w:numPr>
+      </w:pPr>
     </w:p>
     <w:p>
       <w:r>
@@ -1956,6 +3628,7 @@
   <w:style w:type="character" w:default="1" w:styleId="Carpredefinitoparagrafo">
     <w:name w:val="Default Paragraph Font"/>
     <w:uiPriority w:val="1"/>
+    <w:semiHidden/>
     <w:unhideWhenUsed/>
   </w:style>
   <w:style w:type="table" w:default="1" w:styleId="Tabellanormale">
@@ -2389,12 +4062,6 @@
 </file>
 
 <file path=customXml/item2.xml><?xml version="1.0" encoding="utf-8"?>
-<p:properties xmlns:p="http://schemas.microsoft.com/office/2006/metadata/properties" xmlns:xsi="http://www.w3.org/2001/XMLSchema-instance" xmlns:pc="http://schemas.microsoft.com/office/infopath/2007/PartnerControls">
-  <documentManagement/>
-</p:properties>
-</file>
-
-<file path=customXml/item3.xml><?xml version="1.0" encoding="utf-8"?>
 <ct:contentTypeSchema xmlns:ct="http://schemas.microsoft.com/office/2006/metadata/contentType" xmlns:ma="http://schemas.microsoft.com/office/2006/metadata/properties/metaAttributes" ct:_="" ma:_="" ma:contentTypeName="Documento" ma:contentTypeID="0x010100014D9396216C7045B9B2B266DAE942B0" ma:contentTypeVersion="4" ma:contentTypeDescription="Creare un nuovo documento." ma:contentTypeScope="" ma:versionID="3ab5adda64e0062e75acd9b3d7608b92">
   <xsd:schema xmlns:xsd="http://www.w3.org/2001/XMLSchema" xmlns:xs="http://www.w3.org/2001/XMLSchema" xmlns:p="http://schemas.microsoft.com/office/2006/metadata/properties" xmlns:ns2="2fad9256-7459-4aaa-aa3c-b935b956e037" xmlns:ns3="c526abeb-928e-4775-9e6f-7d2d0f68617a" targetNamespace="http://schemas.microsoft.com/office/2006/metadata/properties" ma:root="true" ma:fieldsID="5774537c64ad4b3b0ac63e412d2e8e86" ns2:_="" ns3:_="">
     <xsd:import namespace="2fad9256-7459-4aaa-aa3c-b935b956e037"/>
@@ -2559,6 +4226,12 @@
 </ct:contentTypeSchema>
 </file>
 
+<file path=customXml/item3.xml><?xml version="1.0" encoding="utf-8"?>
+<p:properties xmlns:p="http://schemas.microsoft.com/office/2006/metadata/properties" xmlns:xsi="http://www.w3.org/2001/XMLSchema-instance" xmlns:pc="http://schemas.microsoft.com/office/infopath/2007/PartnerControls">
+  <documentManagement/>
+</p:properties>
+</file>
+
 <file path=customXml/itemProps1.xml><?xml version="1.0" encoding="utf-8"?>
 <ds:datastoreItem xmlns:ds="http://schemas.openxmlformats.org/officeDocument/2006/customXml" ds:itemID="{908AEAB4-D7A6-4943-9ED8-C2A4CE5C8D12}">
   <ds:schemaRefs>
@@ -2568,15 +4241,6 @@
 </file>
 
 <file path=customXml/itemProps2.xml><?xml version="1.0" encoding="utf-8"?>
-<ds:datastoreItem xmlns:ds="http://schemas.openxmlformats.org/officeDocument/2006/customXml" ds:itemID="{39E8DE57-F896-4A82-85BB-B6DC76DAEB2A}">
-  <ds:schemaRefs>
-    <ds:schemaRef ds:uri="http://schemas.microsoft.com/office/2006/metadata/properties"/>
-    <ds:schemaRef ds:uri="http://schemas.microsoft.com/office/infopath/2007/PartnerControls"/>
-  </ds:schemaRefs>
-</ds:datastoreItem>
-</file>
-
-<file path=customXml/itemProps3.xml><?xml version="1.0" encoding="utf-8"?>
 <ds:datastoreItem xmlns:ds="http://schemas.openxmlformats.org/officeDocument/2006/customXml" ds:itemID="{5FC80AC9-EBB1-4650-AC78-DAB6D712C930}">
   <ds:schemaRefs>
     <ds:schemaRef ds:uri="http://schemas.microsoft.com/office/2006/metadata/contentType"/>
@@ -2593,4 +4257,13 @@
     <ds:schemaRef ds:uri="http://schemas.microsoft.com/internal/obd"/>
   </ds:schemaRefs>
 </ds:datastoreItem>
+</file>
+
+<file path=customXml/itemProps3.xml><?xml version="1.0" encoding="utf-8"?>
+<ds:datastoreItem xmlns:ds="http://schemas.openxmlformats.org/officeDocument/2006/customXml" ds:itemID="{39E8DE57-F896-4A82-85BB-B6DC76DAEB2A}">
+  <ds:schemaRefs>
+    <ds:schemaRef ds:uri="http://schemas.microsoft.com/office/2006/metadata/properties"/>
+    <ds:schemaRef ds:uri="http://schemas.microsoft.com/office/infopath/2007/PartnerControls"/>
+  </ds:schemaRefs>
+</ds:datastoreItem>
 </file>
</xml_diff>

<commit_message>
Aggiunta parte della ricerca sul grafo, modificato codice per effettuare dei test
</commit_message>
<xml_diff>
--- a/Documentazione/Progetto CASTANO_DE SANTIS.docx
+++ b/Documentazione/Progetto CASTANO_DE SANTIS.docx
@@ -1643,29 +1643,7 @@
           <w:sz w:val="28"/>
           <w:szCs w:val="22"/>
         </w:rPr>
-        <w:t xml:space="preserve">essi collegano tutti gli ambienti dello stesso </w:t>
-      </w:r>
-      <w:proofErr w:type="gramStart"/>
-      <w:r>
-        <w:rPr>
-          <w:rStyle w:val="Titolo1Carattere"/>
-          <w:rFonts w:eastAsiaTheme="minorHAnsi" w:cstheme="minorBidi"/>
-          <w:color w:val="auto"/>
-          <w:sz w:val="28"/>
-          <w:szCs w:val="22"/>
-        </w:rPr>
-        <w:t>piano, perciò</w:t>
-      </w:r>
-      <w:proofErr w:type="gramEnd"/>
-      <w:r>
-        <w:rPr>
-          <w:rStyle w:val="Titolo1Carattere"/>
-          <w:rFonts w:eastAsiaTheme="minorHAnsi" w:cstheme="minorBidi"/>
-          <w:color w:val="auto"/>
-          <w:sz w:val="28"/>
-          <w:szCs w:val="22"/>
-        </w:rPr>
-        <w:t xml:space="preserve"> sono collegati a altri corridoi e </w:t>
+        <w:t xml:space="preserve">essi collegano tutti gli ambienti dello stesso piano, perciò sono collegati a altri corridoi e </w:t>
       </w:r>
       <w:r>
         <w:rPr>
@@ -2145,10 +2123,7 @@
         <w:t xml:space="preserve">per costruire il grafo di ricerca, in cui i nodi sono </w:t>
       </w:r>
       <w:r>
-        <w:t xml:space="preserve">banalmente gli ambienti dell’edificio, e le classi </w:t>
-      </w:r>
-      <w:r>
-        <w:t>‘</w:t>
+        <w:t>banalmente gli ambienti dell’edificio, e le classi ‘</w:t>
       </w:r>
       <w:proofErr w:type="spellStart"/>
       <w:r>
@@ -2500,11 +2475,7 @@
         <w:t xml:space="preserve">: sono state impiegate nella KB </w:t>
       </w:r>
       <w:r>
-        <w:t xml:space="preserve">delle clausole speciali per codificare situazioni </w:t>
-      </w:r>
-      <w:proofErr w:type="gramStart"/>
-      <w:r>
-        <w:t>anomal</w:t>
+        <w:t>delle clausole speciali per codificare situazioni anomal</w:t>
       </w:r>
       <w:r>
         <w:t>i</w:t>
@@ -2515,7 +2486,6 @@
       <w:r>
         <w:t>perciò</w:t>
       </w:r>
-      <w:proofErr w:type="gramEnd"/>
       <w:r>
         <w:t xml:space="preserve"> appena la KB viene caricata viene fatto un check relativo alla </w:t>
       </w:r>
@@ -2571,174 +2541,1623 @@
     </w:p>
     <w:p>
       <w:r>
-        <w:t>Un paragrafo</w:t>
-      </w:r>
-      <w:r>
-        <w:t xml:space="preserve"> che chiarisca la rappresentazione della conoscenza scelta per KB (modelli di ragionamento</w:t>
-      </w:r>
+        <w:t>Il KBS implementa</w:t>
+      </w:r>
+      <w:r>
+        <w:t xml:space="preserve"> la ricerca </w:t>
+      </w:r>
+      <w:r>
+        <w:t xml:space="preserve">del cammino più economico all’interno del grafo che rappresenta l’edificio attraverso l’algoritmo A* in congiunzione con il Multiple </w:t>
+      </w:r>
+      <w:proofErr w:type="spellStart"/>
+      <w:r>
+        <w:t>Path</w:t>
+      </w:r>
+      <w:proofErr w:type="spellEnd"/>
       <w:r>
         <w:t xml:space="preserve"> </w:t>
       </w:r>
-      <w:r>
-        <w:t>/</w:t>
+      <w:proofErr w:type="spellStart"/>
+      <w:r>
+        <w:t>Pruning</w:t>
+      </w:r>
+      <w:proofErr w:type="spellEnd"/>
+      <w:r>
+        <w:t xml:space="preserve">. Nella parte relativa alla valutazione saranno esposte eventuali considerazioni in merito al confronto della nostra strategia con diverse alternative quali </w:t>
+      </w:r>
+      <w:proofErr w:type="spellStart"/>
+      <w:r>
+        <w:t>Lowest</w:t>
+      </w:r>
+      <w:proofErr w:type="spellEnd"/>
+      <w:r>
+        <w:t xml:space="preserve"> Cost First </w:t>
+      </w:r>
+      <w:proofErr w:type="spellStart"/>
+      <w:r>
+        <w:t>Search</w:t>
+      </w:r>
+      <w:proofErr w:type="spellEnd"/>
+      <w:r>
+        <w:t>,</w:t>
+      </w:r>
+      <w:r>
+        <w:t xml:space="preserve"> A* senza MPP, …</w:t>
+      </w:r>
+    </w:p>
+    <w:p>
+      <w:r>
+        <w:t xml:space="preserve">In particolare sarà evidenziato come, in alcuni casi limite, strategie come A* senza MPP </w:t>
+      </w:r>
+      <w:r>
+        <w:t>presentano un notevole aumento del tempo di computazione al minimo aumento della distanza tra i due punti scelti.</w:t>
       </w:r>
       <w:r>
         <w:t xml:space="preserve"> </w:t>
       </w:r>
-      <w:r>
-        <w:t>apprendimento</w:t>
+    </w:p>
+    <w:p>
+      <w:pPr>
+        <w:pStyle w:val="Titolo2"/>
+      </w:pPr>
+    </w:p>
+    <w:p>
+      <w:pPr>
+        <w:pStyle w:val="Argomento"/>
+      </w:pPr>
+      <w:r>
+        <w:t>Strumenti utilizzati</w:t>
+      </w:r>
+    </w:p>
+    <w:p>
+      <w:r>
+        <w:t xml:space="preserve">Gli strumenti utilizzati </w:t>
+      </w:r>
+      <w:r>
+        <w:t>sono stati i seguenti:</w:t>
+      </w:r>
+      <w:r>
+        <w:t xml:space="preserve"> libreria </w:t>
+      </w:r>
+      <w:proofErr w:type="spellStart"/>
+      <w:r>
+        <w:rPr>
+          <w:b/>
+          <w:bCs/>
+        </w:rPr>
+        <w:t>AIPython</w:t>
+      </w:r>
+      <w:proofErr w:type="spellEnd"/>
+      <w:r>
+        <w:rPr>
+          <w:b/>
+          <w:bCs/>
+        </w:rPr>
+        <w:t xml:space="preserve"> </w:t>
+      </w:r>
+      <w:r>
+        <w:t xml:space="preserve">con le relative classi </w:t>
+      </w:r>
+      <w:r>
+        <w:t>‘</w:t>
+      </w:r>
+      <w:proofErr w:type="spellStart"/>
+      <w:r>
+        <w:rPr>
+          <w:i/>
+          <w:iCs/>
+        </w:rPr>
+        <w:t>Search_problem_from_explicit_graph</w:t>
+      </w:r>
+      <w:proofErr w:type="spellEnd"/>
+      <w:r>
+        <w:t>’ del modulo ‘</w:t>
+      </w:r>
+      <w:r>
+        <w:rPr>
+          <w:i/>
+          <w:iCs/>
+        </w:rPr>
+        <w:t>SearchProblem.py</w:t>
+      </w:r>
+      <w:r>
+        <w:t>’ per costruire il grafo di ricerca, in cui i nodi sono banalmente gli ambienti dell’edificio, e le classi ‘</w:t>
+      </w:r>
+      <w:proofErr w:type="spellStart"/>
+      <w:r>
+        <w:rPr>
+          <w:i/>
+          <w:iCs/>
+        </w:rPr>
+        <w:t>AStarSearcher</w:t>
+      </w:r>
+      <w:proofErr w:type="spellEnd"/>
+      <w:r>
+        <w:t>’ del modulo ‘</w:t>
+      </w:r>
+      <w:r>
+        <w:rPr>
+          <w:i/>
+          <w:iCs/>
+        </w:rPr>
+        <w:t>searchGeneric.py</w:t>
+      </w:r>
+      <w:r>
+        <w:t>’, ‘</w:t>
+      </w:r>
+      <w:proofErr w:type="spellStart"/>
+      <w:r>
+        <w:rPr>
+          <w:i/>
+          <w:iCs/>
+        </w:rPr>
+        <w:t>SearcherMPP</w:t>
+      </w:r>
+      <w:proofErr w:type="spellEnd"/>
+      <w:r>
+        <w:t>’ del modulo ‘</w:t>
+      </w:r>
+      <w:r>
+        <w:rPr>
+          <w:i/>
+          <w:iCs/>
+        </w:rPr>
+        <w:t>searchMPP.py</w:t>
+      </w:r>
+      <w:r>
+        <w:t>’</w:t>
+      </w:r>
+      <w:r>
+        <w:t xml:space="preserve"> </w:t>
+      </w:r>
+      <w:r>
+        <w:t>per risolvere i problemi di ricerca associati al grafo</w:t>
+      </w:r>
+      <w:r>
+        <w:t>.</w:t>
+      </w:r>
+    </w:p>
+    <w:p/>
+    <w:p>
+      <w:pPr>
+        <w:pStyle w:val="Argomento"/>
+      </w:pPr>
+      <w:r>
+        <w:t>Decisioni di Progetto</w:t>
+      </w:r>
+    </w:p>
+    <w:p>
+      <w:r>
+        <w:t>La principale scelta progettuale, oltre alla tipologia di algoritmo utilizzato, è stata la funzione euristica da impiegare</w:t>
+      </w:r>
+      <w:r>
+        <w:t>. A* è un algoritmo di ricerca informata, che quindi è notevolmente influenzato dalla bontà della medesima funzione.</w:t>
+      </w:r>
+    </w:p>
+    <w:p>
+      <w:r>
+        <w:t xml:space="preserve">Per progettare la funzione euristica ci si è focalizzati sul soddisfare due caratteristiche principali: la prima è ovviamente la </w:t>
+      </w:r>
+      <w:r>
+        <w:rPr>
+          <w:b/>
+          <w:bCs/>
+        </w:rPr>
+        <w:t>accettabilità</w:t>
+      </w:r>
+      <w:r>
+        <w:t xml:space="preserve">, la seconda è la </w:t>
+      </w:r>
+      <w:r>
+        <w:rPr>
+          <w:b/>
+          <w:bCs/>
+        </w:rPr>
+        <w:t>consistenza</w:t>
+      </w:r>
+      <w:r>
+        <w:t>.</w:t>
+      </w:r>
+    </w:p>
+    <w:p>
+      <w:r>
+        <w:t xml:space="preserve">La prima proprietà garantisce che </w:t>
+      </w:r>
+      <w:r>
+        <w:t xml:space="preserve">la valutazione della funzione euristica relativa a un nodo restituisca sempre una </w:t>
+      </w:r>
+      <w:r>
+        <w:rPr>
+          <w:i/>
+          <w:iCs/>
+        </w:rPr>
+        <w:t>sottostima</w:t>
+      </w:r>
+      <w:r>
+        <w:t xml:space="preserve"> del costo del miglior percorso fino al gol, la seconda invece ci garantisce che, per ogni arco, l’euristica del nodo di partenza non sia mai maggiore strettamente del</w:t>
+      </w:r>
+      <w:r>
+        <w:t xml:space="preserve"> costo dell’arco sommato all’euristica del nodo di arrivo; in particolare quest’ultima è essenziale per </w:t>
+      </w:r>
+      <w:r>
+        <w:lastRenderedPageBreak/>
+        <w:t>garantire l’ottimalità della soluzione trovata da A* con MPP (che altrimenti non sarebbe garantita).</w:t>
+      </w:r>
+    </w:p>
+    <w:p>
+      <w:r>
+        <w:t xml:space="preserve">La funzione euristica sviluppata si basa perciò sulla distanza euclidea: </w:t>
+      </w:r>
+      <w:r>
+        <w:t xml:space="preserve">nel caso </w:t>
+      </w:r>
+      <w:r>
+        <w:t xml:space="preserve">il nodo </w:t>
+      </w:r>
+      <w:r>
+        <w:t>di partenza</w:t>
+      </w:r>
+      <w:r>
+        <w:t xml:space="preserve"> si trovi sullo stesso piano del nodo </w:t>
+      </w:r>
+      <w:r>
+        <w:t>goal, il valore calcolat</w:t>
+      </w:r>
+      <w:r>
+        <w:t xml:space="preserve">o corrisponderà proprio la distanza euclidea tra i due punti; nel caso in cui invece i due nodi si trovino su piani diversi, si </w:t>
+      </w:r>
+      <w:r>
+        <w:t xml:space="preserve">sceglierà come valore il minimo, per ogni metodo per cambiare piano, della somma </w:t>
+      </w:r>
+      <w:r>
+        <w:t>dell</w:t>
+      </w:r>
+      <w:r>
+        <w:t>a distanza euclidea</w:t>
+      </w:r>
+      <w:r>
+        <w:t xml:space="preserve"> tra il nodo iniziale e il metodo per cambiare piano, il costo dell’utilizzo del suddetto mezzo, e l’euristica del nodo di arrivo calcolata in maniera ricorsiva.</w:t>
+      </w:r>
+    </w:p>
+    <w:p>
+      <w:r>
+        <w:t>Nel caso ci siano più nodi goal, l’euristica equivarrà al minimo delle singole euristiche calcolate.</w:t>
+      </w:r>
+    </w:p>
+    <w:p>
+      <w:r>
+        <w:t>Formalmente,</w:t>
+      </w:r>
+      <w:r>
+        <w:t xml:space="preserve"> </w:t>
+      </w:r>
+      <w:r>
+        <w:t xml:space="preserve">sia </w:t>
+      </w:r>
+      <w:r>
+        <w:rPr>
+          <w:i/>
+          <w:iCs/>
+        </w:rPr>
+        <w:t xml:space="preserve">n </w:t>
+      </w:r>
+      <w:r>
+        <w:t xml:space="preserve">il nodo di cui calcolare l’euristica, </w:t>
+      </w:r>
+      <w:r>
+        <w:rPr>
+          <w:i/>
+          <w:iCs/>
+        </w:rPr>
+        <w:t xml:space="preserve">G </w:t>
+      </w:r>
+      <w:r>
+        <w:t xml:space="preserve">l’insieme dei nodi obiettivo, </w:t>
+      </w:r>
+      <w:r>
+        <w:rPr>
+          <w:i/>
+          <w:iCs/>
+        </w:rPr>
+        <w:t xml:space="preserve">d(nodo1,nodo2) </w:t>
+      </w:r>
+      <w:r>
+        <w:t xml:space="preserve">la funzione </w:t>
+      </w:r>
+      <w:r>
+        <w:t>che calcola la distanza euclidea (come radice quadrata della somma dei quadrati delle differenze delle coordinate),</w:t>
+      </w:r>
+      <w:r>
+        <w:t xml:space="preserve"> </w:t>
+      </w:r>
+      <w:r>
+        <w:rPr>
+          <w:i/>
+          <w:iCs/>
+        </w:rPr>
+        <w:t xml:space="preserve">down(nodo) </w:t>
+      </w:r>
+      <w:r>
+        <w:t xml:space="preserve">(risp. </w:t>
+      </w:r>
+      <w:r>
+        <w:rPr>
+          <w:i/>
+          <w:iCs/>
+        </w:rPr>
+        <w:t>up(nodo)</w:t>
+      </w:r>
+      <w:r>
+        <w:rPr>
+          <w:i/>
+          <w:iCs/>
+        </w:rPr>
+        <w:t xml:space="preserve">) </w:t>
+      </w:r>
+      <w:r>
+        <w:t>funzion</w:t>
+      </w:r>
+      <w:r>
+        <w:t xml:space="preserve">e </w:t>
+      </w:r>
+      <w:r>
+        <w:t>che restituisc</w:t>
+      </w:r>
+      <w:r>
+        <w:t>e</w:t>
+      </w:r>
+      <w:r>
+        <w:t>, dato un</w:t>
+      </w:r>
+      <w:r>
+        <w:rPr>
+          <w:i/>
+          <w:iCs/>
+        </w:rPr>
+        <w:t xml:space="preserve"> </w:t>
+      </w:r>
+      <w:r>
+        <w:t>metodo per scendere (risp. salire), il relativo metodo che si trova al piano sottostante (risp. sovrastante)</w:t>
+      </w:r>
+      <w:r>
+        <w:t xml:space="preserve">, </w:t>
+      </w:r>
+      <w:r>
+        <w:rPr>
+          <w:i/>
+          <w:iCs/>
+        </w:rPr>
+        <w:t xml:space="preserve">cost(nodo1,nodo2) </w:t>
+      </w:r>
+      <w:r>
+        <w:t>funzione che calcola il costo di utilizzo del relativo metodo di discesa (risp. salita)</w:t>
+      </w:r>
+      <w:r>
+        <w:t>, si ha che:</w:t>
+      </w:r>
+    </w:p>
+    <w:p/>
+    <w:p>
+      <m:oMath>
+        <m:r>
+          <w:rPr>
+            <w:rFonts w:ascii="Cambria Math" w:hAnsi="Cambria Math"/>
+            <w:sz w:val="23"/>
+            <w:szCs w:val="23"/>
+          </w:rPr>
+          <m:t>h</m:t>
+        </m:r>
+        <m:d>
+          <m:dPr>
+            <m:ctrlPr>
+              <w:rPr>
+                <w:rFonts w:ascii="Cambria Math" w:hAnsi="Cambria Math"/>
+                <w:i/>
+                <w:sz w:val="23"/>
+                <w:szCs w:val="23"/>
+              </w:rPr>
+            </m:ctrlPr>
+          </m:dPr>
+          <m:e>
+            <m:r>
+              <w:rPr>
+                <w:rFonts w:ascii="Cambria Math" w:hAnsi="Cambria Math"/>
+                <w:sz w:val="23"/>
+                <w:szCs w:val="23"/>
+              </w:rPr>
+              <m:t>n</m:t>
+            </m:r>
+          </m:e>
+        </m:d>
+        <m:r>
+          <w:rPr>
+            <w:rFonts w:ascii="Cambria Math" w:hAnsi="Cambria Math"/>
+            <w:sz w:val="23"/>
+            <w:szCs w:val="23"/>
+          </w:rPr>
+          <m:t>=</m:t>
+        </m:r>
+        <m:func>
+          <m:funcPr>
+            <m:ctrlPr>
+              <w:rPr>
+                <w:rFonts w:ascii="Cambria Math" w:hAnsi="Cambria Math"/>
+                <w:i/>
+                <w:sz w:val="23"/>
+                <w:szCs w:val="23"/>
+              </w:rPr>
+            </m:ctrlPr>
+          </m:funcPr>
+          <m:fName>
+            <m:limLow>
+              <m:limLowPr>
+                <m:ctrlPr>
+                  <w:rPr>
+                    <w:rFonts w:ascii="Cambria Math" w:hAnsi="Cambria Math"/>
+                    <w:i/>
+                    <w:sz w:val="23"/>
+                    <w:szCs w:val="23"/>
+                  </w:rPr>
+                </m:ctrlPr>
+              </m:limLowPr>
+              <m:e>
+                <m:r>
+                  <m:rPr>
+                    <m:sty m:val="p"/>
+                  </m:rPr>
+                  <w:rPr>
+                    <w:rFonts w:ascii="Cambria Math" w:hAnsi="Cambria Math"/>
+                    <w:sz w:val="23"/>
+                    <w:szCs w:val="23"/>
+                  </w:rPr>
+                  <m:t>min</m:t>
+                </m:r>
+              </m:e>
+              <m:lim>
+                <m:r>
+                  <w:rPr>
+                    <w:rFonts w:ascii="Cambria Math" w:hAnsi="Cambria Math"/>
+                    <w:sz w:val="23"/>
+                    <w:szCs w:val="23"/>
+                  </w:rPr>
+                  <m:t>g∈G</m:t>
+                </m:r>
+              </m:lim>
+            </m:limLow>
+          </m:fName>
+          <m:e>
+            <m:r>
+              <w:rPr>
+                <w:rFonts w:ascii="Cambria Math" w:hAnsi="Cambria Math"/>
+                <w:sz w:val="23"/>
+                <w:szCs w:val="23"/>
+              </w:rPr>
+              <m:t>h(n,g</m:t>
+            </m:r>
+            <m:r>
+              <w:rPr>
+                <w:rFonts w:ascii="Cambria Math" w:hAnsi="Cambria Math"/>
+                <w:sz w:val="23"/>
+                <w:szCs w:val="23"/>
+              </w:rPr>
+              <m:t>)</m:t>
+            </m:r>
+          </m:e>
+        </m:func>
+        <m:r>
+          <w:rPr>
+            <w:rFonts w:ascii="Cambria Math" w:hAnsi="Cambria Math"/>
+            <w:sz w:val="23"/>
+            <w:szCs w:val="23"/>
+          </w:rPr>
+          <m:t xml:space="preserve"> </m:t>
+        </m:r>
+      </m:oMath>
+      <w:r>
+        <w:t xml:space="preserve"> </w:t>
+      </w:r>
+    </w:p>
+    <w:p/>
+    <w:p>
+      <w:r>
+        <w:t>dove:</w:t>
+      </w:r>
+    </w:p>
+    <w:p/>
+    <w:p>
+      <w:pPr>
+        <w:rPr>
+          <w:rFonts w:eastAsiaTheme="minorEastAsia"/>
+          <w:sz w:val="23"/>
+          <w:szCs w:val="23"/>
+        </w:rPr>
+      </w:pPr>
+      <m:oMath>
+        <m:r>
+          <w:rPr>
+            <w:rFonts w:ascii="Cambria Math" w:hAnsi="Cambria Math"/>
+            <w:sz w:val="23"/>
+            <w:szCs w:val="23"/>
+          </w:rPr>
+          <m:t>h</m:t>
+        </m:r>
+        <m:d>
+          <m:dPr>
+            <m:ctrlPr>
+              <w:rPr>
+                <w:rFonts w:ascii="Cambria Math" w:hAnsi="Cambria Math"/>
+                <w:i/>
+                <w:sz w:val="23"/>
+                <w:szCs w:val="23"/>
+              </w:rPr>
+            </m:ctrlPr>
+          </m:dPr>
+          <m:e>
+            <m:r>
+              <w:rPr>
+                <w:rFonts w:ascii="Cambria Math" w:hAnsi="Cambria Math"/>
+                <w:sz w:val="23"/>
+                <w:szCs w:val="23"/>
+              </w:rPr>
+              <m:t>n</m:t>
+            </m:r>
+            <m:r>
+              <w:rPr>
+                <w:rFonts w:ascii="Cambria Math" w:hAnsi="Cambria Math"/>
+                <w:sz w:val="23"/>
+                <w:szCs w:val="23"/>
+              </w:rPr>
+              <m:t>, g</m:t>
+            </m:r>
+          </m:e>
+        </m:d>
+        <m:r>
+          <w:rPr>
+            <w:rFonts w:ascii="Cambria Math" w:hAnsi="Cambria Math"/>
+            <w:sz w:val="23"/>
+            <w:szCs w:val="23"/>
+          </w:rPr>
+          <m:t>=</m:t>
+        </m:r>
+        <m:d>
+          <m:dPr>
+            <m:begChr m:val="{"/>
+            <m:endChr m:val=""/>
+            <m:ctrlPr>
+              <w:rPr>
+                <w:rFonts w:ascii="Cambria Math" w:eastAsiaTheme="minorEastAsia" w:hAnsi="Cambria Math"/>
+                <w:i/>
+                <w:sz w:val="23"/>
+                <w:szCs w:val="23"/>
+              </w:rPr>
+            </m:ctrlPr>
+          </m:dPr>
+          <m:e>
+            <m:eqArr>
+              <m:eqArrPr>
+                <m:ctrlPr>
+                  <w:rPr>
+                    <w:rFonts w:ascii="Cambria Math" w:eastAsiaTheme="minorEastAsia" w:hAnsi="Cambria Math"/>
+                    <w:i/>
+                    <w:sz w:val="23"/>
+                    <w:szCs w:val="23"/>
+                  </w:rPr>
+                </m:ctrlPr>
+              </m:eqArrPr>
+              <m:e>
+                <m:r>
+                  <w:rPr>
+                    <w:rFonts w:ascii="Cambria Math" w:eastAsiaTheme="minorEastAsia" w:hAnsi="Cambria Math"/>
+                    <w:sz w:val="23"/>
+                    <w:szCs w:val="23"/>
+                  </w:rPr>
+                  <m:t>distance</m:t>
+                </m:r>
+                <m:d>
+                  <m:dPr>
+                    <m:ctrlPr>
+                      <w:rPr>
+                        <w:rFonts w:ascii="Cambria Math" w:eastAsiaTheme="minorEastAsia" w:hAnsi="Cambria Math"/>
+                        <w:i/>
+                        <w:sz w:val="23"/>
+                        <w:szCs w:val="23"/>
+                      </w:rPr>
+                    </m:ctrlPr>
+                  </m:dPr>
+                  <m:e>
+                    <m:r>
+                      <w:rPr>
+                        <w:rFonts w:ascii="Cambria Math" w:eastAsiaTheme="minorEastAsia" w:hAnsi="Cambria Math"/>
+                        <w:sz w:val="23"/>
+                        <w:szCs w:val="23"/>
+                      </w:rPr>
+                      <m:t>n,g</m:t>
+                    </m:r>
+                  </m:e>
+                </m:d>
+                <m:r>
+                  <w:rPr>
+                    <w:rFonts w:ascii="Cambria Math" w:eastAsiaTheme="minorEastAsia" w:hAnsi="Cambria Math"/>
+                    <w:sz w:val="23"/>
+                    <w:szCs w:val="23"/>
+                  </w:rPr>
+                  <m:t xml:space="preserve">           </m:t>
+                </m:r>
+                <m:r>
+                  <w:rPr>
+                    <w:rFonts w:ascii="Cambria Math" w:eastAsiaTheme="minorEastAsia" w:hAnsi="Cambria Math"/>
+                    <w:sz w:val="23"/>
+                    <w:szCs w:val="23"/>
+                  </w:rPr>
+                  <m:t xml:space="preserve">                                                                    </m:t>
+                </m:r>
+                <m:r>
+                  <w:rPr>
+                    <w:rFonts w:ascii="Cambria Math" w:eastAsiaTheme="minorEastAsia" w:hAnsi="Cambria Math"/>
+                    <w:sz w:val="23"/>
+                    <w:szCs w:val="23"/>
+                  </w:rPr>
+                  <m:t>se</m:t>
+                </m:r>
+                <m:r>
+                  <w:rPr>
+                    <w:rFonts w:ascii="Cambria Math" w:eastAsiaTheme="minorEastAsia" w:hAnsi="Cambria Math"/>
+                    <w:sz w:val="23"/>
+                    <w:szCs w:val="23"/>
+                  </w:rPr>
+                  <m:t xml:space="preserve"> </m:t>
+                </m:r>
+                <m:r>
+                  <w:rPr>
+                    <w:rFonts w:ascii="Cambria Math" w:eastAsiaTheme="minorEastAsia" w:hAnsi="Cambria Math"/>
+                    <w:sz w:val="23"/>
+                    <w:szCs w:val="23"/>
+                  </w:rPr>
+                  <m:t>floor</m:t>
+                </m:r>
+                <m:d>
+                  <m:dPr>
+                    <m:ctrlPr>
+                      <w:rPr>
+                        <w:rFonts w:ascii="Cambria Math" w:eastAsiaTheme="minorEastAsia" w:hAnsi="Cambria Math"/>
+                        <w:i/>
+                        <w:sz w:val="23"/>
+                        <w:szCs w:val="23"/>
+                      </w:rPr>
+                    </m:ctrlPr>
+                  </m:dPr>
+                  <m:e>
+                    <m:r>
+                      <w:rPr>
+                        <w:rFonts w:ascii="Cambria Math" w:eastAsiaTheme="minorEastAsia" w:hAnsi="Cambria Math"/>
+                        <w:sz w:val="23"/>
+                        <w:szCs w:val="23"/>
+                      </w:rPr>
+                      <m:t>n</m:t>
+                    </m:r>
+                  </m:e>
+                </m:d>
+                <m:r>
+                  <w:rPr>
+                    <w:rFonts w:ascii="Cambria Math" w:eastAsiaTheme="minorEastAsia" w:hAnsi="Cambria Math"/>
+                    <w:sz w:val="23"/>
+                    <w:szCs w:val="23"/>
+                  </w:rPr>
+                  <m:t>=floor(g)</m:t>
+                </m:r>
+                <m:r>
+                  <w:rPr>
+                    <w:rFonts w:ascii="Cambria Math" w:eastAsiaTheme="minorEastAsia" w:hAnsi="Cambria Math"/>
+                    <w:sz w:val="23"/>
+                    <w:szCs w:val="23"/>
+                  </w:rPr>
+                  <m:t xml:space="preserve"> </m:t>
+                </m:r>
+              </m:e>
+              <m:e>
+                <m:func>
+                  <m:funcPr>
+                    <m:ctrlPr>
+                      <w:rPr>
+                        <w:rFonts w:ascii="Cambria Math" w:eastAsiaTheme="minorEastAsia" w:hAnsi="Cambria Math"/>
+                        <w:i/>
+                        <w:sz w:val="23"/>
+                        <w:szCs w:val="23"/>
+                      </w:rPr>
+                    </m:ctrlPr>
+                  </m:funcPr>
+                  <m:fName>
+                    <m:limLow>
+                      <m:limLowPr>
+                        <m:ctrlPr>
+                          <w:rPr>
+                            <w:rFonts w:ascii="Cambria Math" w:eastAsiaTheme="minorEastAsia" w:hAnsi="Cambria Math"/>
+                            <w:i/>
+                            <w:sz w:val="23"/>
+                            <w:szCs w:val="23"/>
+                          </w:rPr>
+                        </m:ctrlPr>
+                      </m:limLowPr>
+                      <m:e>
+                        <m:r>
+                          <m:rPr>
+                            <m:sty m:val="p"/>
+                          </m:rPr>
+                          <w:rPr>
+                            <w:rFonts w:ascii="Cambria Math" w:hAnsi="Cambria Math"/>
+                            <w:sz w:val="23"/>
+                            <w:szCs w:val="23"/>
+                          </w:rPr>
+                          <m:t>min</m:t>
+                        </m:r>
+                      </m:e>
+                      <m:lim>
+                        <m:r>
+                          <w:rPr>
+                            <w:rFonts w:ascii="Cambria Math" w:eastAsiaTheme="minorEastAsia" w:hAnsi="Cambria Math"/>
+                            <w:sz w:val="23"/>
+                            <w:szCs w:val="23"/>
+                          </w:rPr>
+                          <m:t>m∈Down</m:t>
+                        </m:r>
+                      </m:lim>
+                    </m:limLow>
+                  </m:fName>
+                  <m:e>
+                    <m:r>
+                      <w:rPr>
+                        <w:rFonts w:ascii="Cambria Math" w:eastAsiaTheme="minorEastAsia" w:hAnsi="Cambria Math"/>
+                        <w:sz w:val="23"/>
+                        <w:szCs w:val="23"/>
+                      </w:rPr>
+                      <m:t>(</m:t>
+                    </m:r>
+                    <m:r>
+                      <w:rPr>
+                        <w:rFonts w:ascii="Cambria Math" w:eastAsiaTheme="minorEastAsia" w:hAnsi="Cambria Math"/>
+                        <w:sz w:val="23"/>
+                        <w:szCs w:val="23"/>
+                      </w:rPr>
+                      <m:t>d</m:t>
+                    </m:r>
+                    <m:d>
+                      <m:dPr>
+                        <m:ctrlPr>
+                          <w:rPr>
+                            <w:rFonts w:ascii="Cambria Math" w:eastAsiaTheme="minorEastAsia" w:hAnsi="Cambria Math"/>
+                            <w:i/>
+                            <w:sz w:val="23"/>
+                            <w:szCs w:val="23"/>
+                          </w:rPr>
+                        </m:ctrlPr>
+                      </m:dPr>
+                      <m:e>
+                        <m:r>
+                          <w:rPr>
+                            <w:rFonts w:ascii="Cambria Math" w:eastAsiaTheme="minorEastAsia" w:hAnsi="Cambria Math"/>
+                            <w:sz w:val="23"/>
+                            <w:szCs w:val="23"/>
+                          </w:rPr>
+                          <m:t>n,m</m:t>
+                        </m:r>
+                      </m:e>
+                    </m:d>
+                    <m:r>
+                      <w:rPr>
+                        <w:rFonts w:ascii="Cambria Math" w:eastAsiaTheme="minorEastAsia" w:hAnsi="Cambria Math"/>
+                        <w:sz w:val="23"/>
+                        <w:szCs w:val="23"/>
+                      </w:rPr>
+                      <m:t>+cost</m:t>
+                    </m:r>
+                    <m:d>
+                      <m:dPr>
+                        <m:ctrlPr>
+                          <w:rPr>
+                            <w:rFonts w:ascii="Cambria Math" w:eastAsiaTheme="minorEastAsia" w:hAnsi="Cambria Math"/>
+                            <w:i/>
+                            <w:sz w:val="23"/>
+                            <w:szCs w:val="23"/>
+                          </w:rPr>
+                        </m:ctrlPr>
+                      </m:dPr>
+                      <m:e>
+                        <m:r>
+                          <w:rPr>
+                            <w:rFonts w:ascii="Cambria Math" w:eastAsiaTheme="minorEastAsia" w:hAnsi="Cambria Math"/>
+                            <w:sz w:val="23"/>
+                            <w:szCs w:val="23"/>
+                          </w:rPr>
+                          <m:t>m,</m:t>
+                        </m:r>
+                        <m:r>
+                          <w:rPr>
+                            <w:rFonts w:ascii="Cambria Math" w:eastAsiaTheme="minorEastAsia" w:hAnsi="Cambria Math"/>
+                            <w:sz w:val="23"/>
+                            <w:szCs w:val="23"/>
+                          </w:rPr>
+                          <m:t>down(m)</m:t>
+                        </m:r>
+                      </m:e>
+                    </m:d>
+                    <m:r>
+                      <w:rPr>
+                        <w:rFonts w:ascii="Cambria Math" w:eastAsiaTheme="minorEastAsia" w:hAnsi="Cambria Math"/>
+                        <w:sz w:val="23"/>
+                        <w:szCs w:val="23"/>
+                      </w:rPr>
+                      <m:t>+h(</m:t>
+                    </m:r>
+                    <m:r>
+                      <w:rPr>
+                        <w:rFonts w:ascii="Cambria Math" w:eastAsiaTheme="minorEastAsia" w:hAnsi="Cambria Math"/>
+                        <w:sz w:val="23"/>
+                        <w:szCs w:val="23"/>
+                      </w:rPr>
+                      <m:t>down(m)</m:t>
+                    </m:r>
+                    <m:r>
+                      <w:rPr>
+                        <w:rFonts w:ascii="Cambria Math" w:eastAsiaTheme="minorEastAsia" w:hAnsi="Cambria Math"/>
+                        <w:sz w:val="23"/>
+                        <w:szCs w:val="23"/>
+                      </w:rPr>
+                      <m:t>)</m:t>
+                    </m:r>
+                  </m:e>
+                </m:func>
+                <m:r>
+                  <w:rPr>
+                    <w:rFonts w:ascii="Cambria Math" w:eastAsiaTheme="minorEastAsia" w:hAnsi="Cambria Math"/>
+                    <w:sz w:val="23"/>
+                    <w:szCs w:val="23"/>
+                  </w:rPr>
+                  <m:t xml:space="preserve">    </m:t>
+                </m:r>
+                <m:r>
+                  <w:rPr>
+                    <w:rFonts w:ascii="Cambria Math" w:eastAsiaTheme="minorEastAsia" w:hAnsi="Cambria Math"/>
+                    <w:sz w:val="23"/>
+                    <w:szCs w:val="23"/>
+                  </w:rPr>
+                  <m:t>se</m:t>
+                </m:r>
+                <m:r>
+                  <w:rPr>
+                    <w:rFonts w:ascii="Cambria Math" w:eastAsiaTheme="minorEastAsia" w:hAnsi="Cambria Math"/>
+                    <w:sz w:val="23"/>
+                    <w:szCs w:val="23"/>
+                  </w:rPr>
+                  <m:t xml:space="preserve"> </m:t>
+                </m:r>
+                <m:r>
+                  <w:rPr>
+                    <w:rFonts w:ascii="Cambria Math" w:eastAsiaTheme="minorEastAsia" w:hAnsi="Cambria Math"/>
+                    <w:sz w:val="23"/>
+                    <w:szCs w:val="23"/>
+                  </w:rPr>
+                  <m:t>floor</m:t>
+                </m:r>
+                <m:d>
+                  <m:dPr>
+                    <m:ctrlPr>
+                      <w:rPr>
+                        <w:rFonts w:ascii="Cambria Math" w:eastAsiaTheme="minorEastAsia" w:hAnsi="Cambria Math"/>
+                        <w:i/>
+                        <w:sz w:val="23"/>
+                        <w:szCs w:val="23"/>
+                      </w:rPr>
+                    </m:ctrlPr>
+                  </m:dPr>
+                  <m:e>
+                    <m:r>
+                      <w:rPr>
+                        <w:rFonts w:ascii="Cambria Math" w:eastAsiaTheme="minorEastAsia" w:hAnsi="Cambria Math"/>
+                        <w:sz w:val="23"/>
+                        <w:szCs w:val="23"/>
+                      </w:rPr>
+                      <m:t>n</m:t>
+                    </m:r>
+                  </m:e>
+                </m:d>
+                <m:r>
+                  <w:rPr>
+                    <w:rFonts w:ascii="Cambria Math" w:eastAsiaTheme="minorEastAsia" w:hAnsi="Cambria Math"/>
+                    <w:sz w:val="23"/>
+                    <w:szCs w:val="23"/>
+                  </w:rPr>
+                  <m:t>&gt;floor(g)</m:t>
+                </m:r>
+              </m:e>
+              <m:e>
+                <m:func>
+                  <m:funcPr>
+                    <m:ctrlPr>
+                      <w:rPr>
+                        <w:rFonts w:ascii="Cambria Math" w:eastAsiaTheme="minorEastAsia" w:hAnsi="Cambria Math"/>
+                        <w:i/>
+                        <w:sz w:val="23"/>
+                        <w:szCs w:val="23"/>
+                      </w:rPr>
+                    </m:ctrlPr>
+                  </m:funcPr>
+                  <m:fName>
+                    <m:limLow>
+                      <m:limLowPr>
+                        <m:ctrlPr>
+                          <w:rPr>
+                            <w:rFonts w:ascii="Cambria Math" w:eastAsiaTheme="minorEastAsia" w:hAnsi="Cambria Math"/>
+                            <w:i/>
+                            <w:sz w:val="23"/>
+                            <w:szCs w:val="23"/>
+                          </w:rPr>
+                        </m:ctrlPr>
+                      </m:limLowPr>
+                      <m:e>
+                        <m:r>
+                          <m:rPr>
+                            <m:sty m:val="p"/>
+                          </m:rPr>
+                          <w:rPr>
+                            <w:rFonts w:ascii="Cambria Math" w:hAnsi="Cambria Math"/>
+                            <w:sz w:val="23"/>
+                            <w:szCs w:val="23"/>
+                          </w:rPr>
+                          <m:t>min</m:t>
+                        </m:r>
+                      </m:e>
+                      <m:lim>
+                        <m:r>
+                          <w:rPr>
+                            <w:rFonts w:ascii="Cambria Math" w:eastAsiaTheme="minorEastAsia" w:hAnsi="Cambria Math"/>
+                            <w:sz w:val="23"/>
+                            <w:szCs w:val="23"/>
+                          </w:rPr>
+                          <m:t>m∈</m:t>
+                        </m:r>
+                        <m:r>
+                          <w:rPr>
+                            <w:rFonts w:ascii="Cambria Math" w:eastAsiaTheme="minorEastAsia" w:hAnsi="Cambria Math"/>
+                            <w:sz w:val="23"/>
+                            <w:szCs w:val="23"/>
+                          </w:rPr>
+                          <m:t>Up</m:t>
+                        </m:r>
+                      </m:lim>
+                    </m:limLow>
+                  </m:fName>
+                  <m:e>
+                    <m:r>
+                      <w:rPr>
+                        <w:rFonts w:ascii="Cambria Math" w:eastAsiaTheme="minorEastAsia" w:hAnsi="Cambria Math"/>
+                        <w:sz w:val="23"/>
+                        <w:szCs w:val="23"/>
+                      </w:rPr>
+                      <m:t>(</m:t>
+                    </m:r>
+                    <m:r>
+                      <w:rPr>
+                        <w:rFonts w:ascii="Cambria Math" w:eastAsiaTheme="minorEastAsia" w:hAnsi="Cambria Math"/>
+                        <w:sz w:val="23"/>
+                        <w:szCs w:val="23"/>
+                      </w:rPr>
+                      <m:t>d</m:t>
+                    </m:r>
+                    <m:d>
+                      <m:dPr>
+                        <m:ctrlPr>
+                          <w:rPr>
+                            <w:rFonts w:ascii="Cambria Math" w:eastAsiaTheme="minorEastAsia" w:hAnsi="Cambria Math"/>
+                            <w:i/>
+                            <w:sz w:val="23"/>
+                            <w:szCs w:val="23"/>
+                          </w:rPr>
+                        </m:ctrlPr>
+                      </m:dPr>
+                      <m:e>
+                        <m:r>
+                          <w:rPr>
+                            <w:rFonts w:ascii="Cambria Math" w:eastAsiaTheme="minorEastAsia" w:hAnsi="Cambria Math"/>
+                            <w:sz w:val="23"/>
+                            <w:szCs w:val="23"/>
+                          </w:rPr>
+                          <m:t>n,m</m:t>
+                        </m:r>
+                      </m:e>
+                    </m:d>
+                    <m:r>
+                      <w:rPr>
+                        <w:rFonts w:ascii="Cambria Math" w:eastAsiaTheme="minorEastAsia" w:hAnsi="Cambria Math"/>
+                        <w:sz w:val="23"/>
+                        <w:szCs w:val="23"/>
+                      </w:rPr>
+                      <m:t>+cost</m:t>
+                    </m:r>
+                    <m:d>
+                      <m:dPr>
+                        <m:ctrlPr>
+                          <w:rPr>
+                            <w:rFonts w:ascii="Cambria Math" w:eastAsiaTheme="minorEastAsia" w:hAnsi="Cambria Math"/>
+                            <w:i/>
+                            <w:sz w:val="23"/>
+                            <w:szCs w:val="23"/>
+                          </w:rPr>
+                        </m:ctrlPr>
+                      </m:dPr>
+                      <m:e>
+                        <m:r>
+                          <w:rPr>
+                            <w:rFonts w:ascii="Cambria Math" w:eastAsiaTheme="minorEastAsia" w:hAnsi="Cambria Math"/>
+                            <w:sz w:val="23"/>
+                            <w:szCs w:val="23"/>
+                          </w:rPr>
+                          <m:t>m</m:t>
+                        </m:r>
+                        <m:r>
+                          <w:rPr>
+                            <w:rFonts w:ascii="Cambria Math" w:eastAsiaTheme="minorEastAsia" w:hAnsi="Cambria Math"/>
+                            <w:sz w:val="23"/>
+                            <w:szCs w:val="23"/>
+                          </w:rPr>
+                          <m:t xml:space="preserve">, </m:t>
+                        </m:r>
+                        <m:r>
+                          <w:rPr>
+                            <w:rFonts w:ascii="Cambria Math" w:eastAsiaTheme="minorEastAsia" w:hAnsi="Cambria Math"/>
+                            <w:sz w:val="23"/>
+                            <w:szCs w:val="23"/>
+                          </w:rPr>
+                          <m:t>up(m)</m:t>
+                        </m:r>
+                      </m:e>
+                    </m:d>
+                    <m:r>
+                      <w:rPr>
+                        <w:rFonts w:ascii="Cambria Math" w:eastAsiaTheme="minorEastAsia" w:hAnsi="Cambria Math"/>
+                        <w:sz w:val="23"/>
+                        <w:szCs w:val="23"/>
+                      </w:rPr>
+                      <m:t>+h(</m:t>
+                    </m:r>
+                    <m:r>
+                      <w:rPr>
+                        <w:rFonts w:ascii="Cambria Math" w:eastAsiaTheme="minorEastAsia" w:hAnsi="Cambria Math"/>
+                        <w:sz w:val="23"/>
+                        <w:szCs w:val="23"/>
+                      </w:rPr>
+                      <m:t>up(m)</m:t>
+                    </m:r>
+                    <m:r>
+                      <w:rPr>
+                        <w:rFonts w:ascii="Cambria Math" w:eastAsiaTheme="minorEastAsia" w:hAnsi="Cambria Math"/>
+                        <w:sz w:val="23"/>
+                        <w:szCs w:val="23"/>
+                      </w:rPr>
+                      <m:t>)</m:t>
+                    </m:r>
+                  </m:e>
+                </m:func>
+                <m:r>
+                  <w:rPr>
+                    <w:rFonts w:ascii="Cambria Math" w:eastAsiaTheme="minorEastAsia" w:hAnsi="Cambria Math"/>
+                    <w:sz w:val="23"/>
+                    <w:szCs w:val="23"/>
+                  </w:rPr>
+                  <m:t xml:space="preserve">                   </m:t>
+                </m:r>
+                <m:r>
+                  <w:rPr>
+                    <w:rFonts w:ascii="Cambria Math" w:eastAsiaTheme="minorEastAsia" w:hAnsi="Cambria Math"/>
+                    <w:sz w:val="23"/>
+                    <w:szCs w:val="23"/>
+                  </w:rPr>
+                  <m:t xml:space="preserve"> </m:t>
+                </m:r>
+                <m:r>
+                  <w:rPr>
+                    <w:rFonts w:ascii="Cambria Math" w:eastAsiaTheme="minorEastAsia" w:hAnsi="Cambria Math"/>
+                    <w:sz w:val="23"/>
+                    <w:szCs w:val="23"/>
+                  </w:rPr>
+                  <m:t>se</m:t>
+                </m:r>
+                <m:r>
+                  <w:rPr>
+                    <w:rFonts w:ascii="Cambria Math" w:eastAsiaTheme="minorEastAsia" w:hAnsi="Cambria Math"/>
+                    <w:sz w:val="23"/>
+                    <w:szCs w:val="23"/>
+                  </w:rPr>
+                  <m:t xml:space="preserve"> </m:t>
+                </m:r>
+                <m:r>
+                  <w:rPr>
+                    <w:rFonts w:ascii="Cambria Math" w:eastAsiaTheme="minorEastAsia" w:hAnsi="Cambria Math"/>
+                    <w:sz w:val="23"/>
+                    <w:szCs w:val="23"/>
+                  </w:rPr>
+                  <m:t>floor</m:t>
+                </m:r>
+                <m:d>
+                  <m:dPr>
+                    <m:ctrlPr>
+                      <w:rPr>
+                        <w:rFonts w:ascii="Cambria Math" w:eastAsiaTheme="minorEastAsia" w:hAnsi="Cambria Math"/>
+                        <w:i/>
+                        <w:sz w:val="23"/>
+                        <w:szCs w:val="23"/>
+                      </w:rPr>
+                    </m:ctrlPr>
+                  </m:dPr>
+                  <m:e>
+                    <m:r>
+                      <w:rPr>
+                        <w:rFonts w:ascii="Cambria Math" w:eastAsiaTheme="minorEastAsia" w:hAnsi="Cambria Math"/>
+                        <w:sz w:val="23"/>
+                        <w:szCs w:val="23"/>
+                      </w:rPr>
+                      <m:t>n</m:t>
+                    </m:r>
+                  </m:e>
+                </m:d>
+                <m:r>
+                  <w:rPr>
+                    <w:rFonts w:ascii="Cambria Math" w:eastAsiaTheme="minorEastAsia" w:hAnsi="Cambria Math"/>
+                    <w:sz w:val="23"/>
+                    <w:szCs w:val="23"/>
+                  </w:rPr>
+                  <m:t>&lt;</m:t>
+                </m:r>
+                <m:r>
+                  <w:rPr>
+                    <w:rFonts w:ascii="Cambria Math" w:eastAsiaTheme="minorEastAsia" w:hAnsi="Cambria Math"/>
+                    <w:sz w:val="23"/>
+                    <w:szCs w:val="23"/>
+                  </w:rPr>
+                  <m:t>floor(g)</m:t>
+                </m:r>
+              </m:e>
+            </m:eqArr>
+          </m:e>
+        </m:d>
+      </m:oMath>
+      <w:r>
+        <w:rPr>
+          <w:rFonts w:eastAsiaTheme="minorEastAsia"/>
+          <w:sz w:val="23"/>
+          <w:szCs w:val="23"/>
+        </w:rPr>
+        <w:t xml:space="preserve"> </w:t>
+      </w:r>
+    </w:p>
+    <w:p>
+      <w:pPr>
+        <w:rPr>
+          <w:rFonts w:eastAsiaTheme="minorEastAsia"/>
+          <w:sz w:val="23"/>
+          <w:szCs w:val="23"/>
+        </w:rPr>
+      </w:pPr>
+    </w:p>
+    <w:p>
+      <w:pPr>
+        <w:rPr>
+          <w:rFonts w:eastAsiaTheme="minorEastAsia"/>
+        </w:rPr>
+      </w:pPr>
+      <w:r>
+        <w:t xml:space="preserve">Notiamo che </w:t>
+      </w:r>
+      <w:r>
+        <w:rPr>
+          <w:i/>
+          <w:iCs/>
+        </w:rPr>
+        <w:t>h(n)</w:t>
+      </w:r>
+      <w:r>
+        <w:rPr>
+          <w:i/>
+          <w:iCs/>
+        </w:rPr>
+        <w:t xml:space="preserve"> </w:t>
+      </w:r>
+      <w:r>
+        <w:t>è una funz</w:t>
+      </w:r>
+      <w:r>
+        <w:t xml:space="preserve">ione euristica che è </w:t>
+      </w:r>
+      <w:r>
+        <w:rPr>
+          <w:b/>
+          <w:bCs/>
+        </w:rPr>
+        <w:t>ammissibile</w:t>
+      </w:r>
+      <w:r>
+        <w:t xml:space="preserve">, poiché la distanza euclidea, per disuguaglianza triangolare, è sempre sottostima del costo </w:t>
+      </w:r>
+      <w:r>
+        <w:t xml:space="preserve">del percorso migliore nel problema ‘vincolato’, inoltre il calcolo del minimo ci assicura di star andando a prendere sempre la sottostima del percorso più breve possibile. Inoltre questa funzione è anche </w:t>
+      </w:r>
+      <w:r>
+        <w:rPr>
+          <w:b/>
+          <w:bCs/>
+        </w:rPr>
+        <w:t>consistente</w:t>
+      </w:r>
+      <w:r>
+        <w:t xml:space="preserve"> per restrizione di monotonicità, quindi </w:t>
+      </w:r>
+      <w:r>
+        <w:t xml:space="preserve">raggiungendo da </w:t>
+      </w:r>
+      <w:r>
+        <w:rPr>
+          <w:i/>
+          <w:iCs/>
+        </w:rPr>
+        <w:t xml:space="preserve">n </w:t>
+      </w:r>
+      <w:r>
+        <w:t xml:space="preserve">un qualsiasi nodo </w:t>
+      </w:r>
+      <w:r>
+        <w:rPr>
+          <w:i/>
+          <w:iCs/>
+        </w:rPr>
+        <w:t>n’</w:t>
+      </w:r>
+      <w:r>
+        <w:t xml:space="preserve">, l’euristica di </w:t>
+      </w:r>
+      <w:r>
+        <w:rPr>
+          <w:i/>
+          <w:iCs/>
+        </w:rPr>
+        <w:t>n</w:t>
+      </w:r>
+      <w:r>
+        <w:t xml:space="preserve"> non </w:t>
+      </w:r>
+      <w:r>
+        <w:lastRenderedPageBreak/>
+        <w:t xml:space="preserve">sarà mai maggiore rispetto alla somma di </w:t>
+      </w:r>
+      <w:r>
+        <w:rPr>
+          <w:i/>
+          <w:iCs/>
+        </w:rPr>
+        <w:t>h(n’)+</w:t>
+      </w:r>
+      <w:r>
+        <w:rPr>
+          <w:i/>
+          <w:iCs/>
+        </w:rPr>
+        <w:t>cost(</w:t>
+      </w:r>
+      <w:proofErr w:type="spellStart"/>
+      <w:r>
+        <w:rPr>
+          <w:i/>
+          <w:iCs/>
+        </w:rPr>
+        <w:t>n,n</w:t>
+      </w:r>
+      <w:proofErr w:type="spellEnd"/>
+      <w:r>
+        <w:rPr>
+          <w:i/>
+          <w:iCs/>
+        </w:rPr>
+        <w:t>’)</w:t>
+      </w:r>
+      <w:r>
+        <w:t>, questo sempre per le proprietà della distanza euclidea.</w:t>
+      </w:r>
+    </w:p>
+    <w:p>
+      <w:pPr>
+        <w:pStyle w:val="Argomento"/>
+      </w:pPr>
+      <w:r>
+        <w:t>Valutazione</w:t>
+      </w:r>
+    </w:p>
+    <w:p>
+      <w:r>
+        <w:t>Il nostro sistema lavora in maniera ottimale se ad A* viene applicato MPP. Senza quest’ultimo</w:t>
+      </w:r>
+      <w:r>
+        <w:t xml:space="preserve">, infatti, A* è soggetta a notevoli problematiche </w:t>
+      </w:r>
+      <w:r>
+        <w:t>dovute al fatto che al crescere della dimensione del percorso ottimo il numero di percorsi nella frontiera cresce in maniera esponenziale.</w:t>
+      </w:r>
+    </w:p>
+    <w:p>
+      <w:r>
+        <w:t>Esponiamo ora alcuni esperimenti per una valutazione empirica:</w:t>
+      </w:r>
+    </w:p>
+    <w:p>
+      <w:r>
+        <w:drawing>
+          <wp:anchor distT="0" distB="0" distL="114300" distR="114300" simplePos="0" relativeHeight="251664384" behindDoc="0" locked="0" layoutInCell="1" allowOverlap="1" wp14:anchorId="081D879F" wp14:editId="1A710A5D">
+            <wp:simplePos x="0" y="0"/>
+            <wp:positionH relativeFrom="margin">
+              <wp:align>center</wp:align>
+            </wp:positionH>
+            <wp:positionV relativeFrom="paragraph">
+              <wp:posOffset>1171379</wp:posOffset>
+            </wp:positionV>
+            <wp:extent cx="7055485" cy="817245"/>
+            <wp:effectExtent l="0" t="0" r="0" b="1905"/>
+            <wp:wrapTopAndBottom/>
+            <wp:docPr id="405232743" name="Immagine 1"/>
+            <wp:cNvGraphicFramePr>
+              <a:graphicFrameLocks xmlns:a="http://schemas.openxmlformats.org/drawingml/2006/main" noChangeAspect="1"/>
+            </wp:cNvGraphicFramePr>
+            <a:graphic xmlns:a="http://schemas.openxmlformats.org/drawingml/2006/main">
+              <a:graphicData uri="http://schemas.openxmlformats.org/drawingml/2006/picture">
+                <pic:pic xmlns:pic="http://schemas.openxmlformats.org/drawingml/2006/picture">
+                  <pic:nvPicPr>
+                    <pic:cNvPr id="405232743" name=""/>
+                    <pic:cNvPicPr/>
+                  </pic:nvPicPr>
+                  <pic:blipFill>
+                    <a:blip r:embed="rId16">
+                      <a:extLst>
+                        <a:ext uri="{28A0092B-C50C-407E-A947-70E740481C1C}">
+                          <a14:useLocalDpi xmlns:a14="http://schemas.microsoft.com/office/drawing/2010/main" val="0"/>
+                        </a:ext>
+                      </a:extLst>
+                    </a:blip>
+                    <a:stretch>
+                      <a:fillRect/>
+                    </a:stretch>
+                  </pic:blipFill>
+                  <pic:spPr>
+                    <a:xfrm>
+                      <a:off x="0" y="0"/>
+                      <a:ext cx="7055485" cy="817245"/>
+                    </a:xfrm>
+                    <a:prstGeom prst="rect">
+                      <a:avLst/>
+                    </a:prstGeom>
+                  </pic:spPr>
+                </pic:pic>
+              </a:graphicData>
+            </a:graphic>
+            <wp14:sizeRelH relativeFrom="margin">
+              <wp14:pctWidth>0</wp14:pctWidth>
+            </wp14:sizeRelH>
+            <wp14:sizeRelV relativeFrom="margin">
+              <wp14:pctHeight>0</wp14:pctHeight>
+            </wp14:sizeRelV>
+          </wp:anchor>
+        </w:drawing>
+      </w:r>
+      <w:r>
+        <w:t xml:space="preserve">eseguiamo la ricerca del percorso ottimo (identificandoci come </w:t>
+      </w:r>
+      <w:r>
+        <w:rPr>
+          <w:i/>
+          <w:iCs/>
+        </w:rPr>
+        <w:t>student_1</w:t>
+      </w:r>
+      <w:r>
+        <w:rPr>
+          <w:i/>
+          <w:iCs/>
+        </w:rPr>
+        <w:t xml:space="preserve"> </w:t>
+      </w:r>
+      <w:r>
+        <w:t>che nel nostro sistema non ha accesso a</w:t>
+      </w:r>
+      <w:r>
+        <w:t xml:space="preserve"> corridoi riservati e agli ascensori</w:t>
       </w:r>
       <w:r>
         <w:t>)</w:t>
       </w:r>
       <w:r>
-        <w:t>, dati, BK</w:t>
-      </w:r>
-      <w:r>
-        <w:t>, ...</w:t>
-      </w:r>
-    </w:p>
-    <w:p>
-      <w:pPr>
-        <w:pStyle w:val="Titolo2"/>
-      </w:pPr>
-    </w:p>
-    <w:p>
-      <w:pPr>
-        <w:pStyle w:val="Argomento"/>
-      </w:pPr>
-      <w:r>
-        <w:t>Strumenti utilizzati</w:t>
-      </w:r>
-    </w:p>
-    <w:p>
-      <w:r>
-        <w:t xml:space="preserve">Breve: non serve spiegare come funzionano se </w:t>
-      </w:r>
-      <w:r>
-        <w:t>implementano</w:t>
-      </w:r>
-      <w:r>
-        <w:t xml:space="preserve"> modelli ben noti </w:t>
-      </w:r>
-      <w:r>
-        <w:br/>
-        <w:t>(basta indicare dei riferimenti bibliografici)</w:t>
-      </w:r>
-    </w:p>
-    <w:p>
-      <w:r>
-        <w:t>Dilungarsi solo su eventuali modelli/algoritmi originali ideati dal gruppo</w:t>
+        <w:t xml:space="preserve"> tra gli ambienti </w:t>
+      </w:r>
+      <w:proofErr w:type="spellStart"/>
+      <w:r>
+        <w:rPr>
+          <w:i/>
+          <w:iCs/>
+        </w:rPr>
+        <w:t>hallway_ingresso</w:t>
+      </w:r>
+      <w:proofErr w:type="spellEnd"/>
+      <w:r>
+        <w:t xml:space="preserve"> e</w:t>
+      </w:r>
+      <w:r>
+        <w:t xml:space="preserve"> </w:t>
+      </w:r>
+      <w:r>
+        <w:rPr>
+          <w:i/>
+          <w:iCs/>
+        </w:rPr>
+        <w:t>hallway_2_27_1</w:t>
+      </w:r>
+      <w:r>
+        <w:rPr>
+          <w:i/>
+          <w:iCs/>
+        </w:rPr>
+        <w:t xml:space="preserve">. </w:t>
+      </w:r>
+      <w:r>
+        <w:t>Usando A* senza MPP, il risultato è il seguente:</w:t>
       </w:r>
     </w:p>
     <w:p/>
     <w:p>
-      <w:pPr>
-        <w:pStyle w:val="Argomento"/>
-      </w:pPr>
-      <w:r>
-        <w:t>Decisioni di Progetto</w:t>
-      </w:r>
-    </w:p>
-    <w:p>
-      <w:r>
-        <w:t>Config</w:t>
-      </w:r>
-      <w:r>
-        <w:t>urazione</w:t>
-      </w:r>
-      <w:r>
-        <w:t xml:space="preserve"> </w:t>
-      </w:r>
-      <w:r>
-        <w:t>d</w:t>
-      </w:r>
-      <w:r>
-        <w:t>e</w:t>
-      </w:r>
-      <w:r>
-        <w:t>i</w:t>
-      </w:r>
-      <w:r>
-        <w:t xml:space="preserve"> </w:t>
-      </w:r>
-      <w:r>
-        <w:t>component</w:t>
-      </w:r>
-      <w:r>
-        <w:t>i (e.g. API/librerie)</w:t>
-      </w:r>
-      <w:r>
-        <w:t xml:space="preserve"> utilizzat</w:t>
-      </w:r>
-      <w:r>
-        <w:t>i</w:t>
-      </w:r>
-      <w:r>
-        <w:t xml:space="preserve">, </w:t>
-      </w:r>
-      <w:r>
-        <w:t xml:space="preserve">ad es. </w:t>
-      </w:r>
-      <w:r>
-        <w:t xml:space="preserve">parametri, </w:t>
-      </w:r>
-      <w:r>
-        <w:t xml:space="preserve">soglie, </w:t>
-      </w:r>
-      <w:r>
-        <w:t>ecc.</w:t>
-      </w:r>
-      <w:r>
-        <w:t xml:space="preserve"> </w:t>
-      </w:r>
-      <w:r>
-        <w:br/>
-      </w:r>
-      <w:r>
-        <w:t>e</w:t>
-      </w:r>
-      <w:r>
-        <w:t xml:space="preserve"> di eventuali metodi specifici utilizzati a tale scopo</w:t>
+      <w:r>
+        <w:t xml:space="preserve">la ricerca termina in </w:t>
+      </w:r>
+      <w:r>
+        <w:t xml:space="preserve">4.25 secondi, espandendo 542809 percorsi; inoltre al momento del ritrovamento della soluzione, </w:t>
+      </w:r>
+      <w:r>
+        <w:t>752196 percorsi si trovano ancora nella frontiera.</w:t>
+      </w:r>
+    </w:p>
+    <w:p>
+      <w:r>
+        <w:drawing>
+          <wp:anchor distT="0" distB="0" distL="114300" distR="114300" simplePos="0" relativeHeight="251665408" behindDoc="0" locked="0" layoutInCell="1" allowOverlap="1" wp14:anchorId="5BE1F545" wp14:editId="6BE8985A">
+            <wp:simplePos x="0" y="0"/>
+            <wp:positionH relativeFrom="margin">
+              <wp:align>center</wp:align>
+            </wp:positionH>
+            <wp:positionV relativeFrom="paragraph">
+              <wp:posOffset>695765</wp:posOffset>
+            </wp:positionV>
+            <wp:extent cx="7146925" cy="982980"/>
+            <wp:effectExtent l="0" t="0" r="0" b="7620"/>
+            <wp:wrapTopAndBottom/>
+            <wp:docPr id="1608909615" name="Immagine 1" descr="Immagine che contiene schermata, Carattere, testo&#10;&#10;Descrizione generata automaticamente"/>
+            <wp:cNvGraphicFramePr>
+              <a:graphicFrameLocks xmlns:a="http://schemas.openxmlformats.org/drawingml/2006/main" noChangeAspect="1"/>
+            </wp:cNvGraphicFramePr>
+            <a:graphic xmlns:a="http://schemas.openxmlformats.org/drawingml/2006/main">
+              <a:graphicData uri="http://schemas.openxmlformats.org/drawingml/2006/picture">
+                <pic:pic xmlns:pic="http://schemas.openxmlformats.org/drawingml/2006/picture">
+                  <pic:nvPicPr>
+                    <pic:cNvPr id="1608909615" name="Immagine 1" descr="Immagine che contiene schermata, Carattere, testo&#10;&#10;Descrizione generata automaticamente"/>
+                    <pic:cNvPicPr/>
+                  </pic:nvPicPr>
+                  <pic:blipFill>
+                    <a:blip r:embed="rId17">
+                      <a:extLst>
+                        <a:ext uri="{28A0092B-C50C-407E-A947-70E740481C1C}">
+                          <a14:useLocalDpi xmlns:a14="http://schemas.microsoft.com/office/drawing/2010/main" val="0"/>
+                        </a:ext>
+                      </a:extLst>
+                    </a:blip>
+                    <a:stretch>
+                      <a:fillRect/>
+                    </a:stretch>
+                  </pic:blipFill>
+                  <pic:spPr>
+                    <a:xfrm>
+                      <a:off x="0" y="0"/>
+                      <a:ext cx="7146925" cy="982980"/>
+                    </a:xfrm>
+                    <a:prstGeom prst="rect">
+                      <a:avLst/>
+                    </a:prstGeom>
+                  </pic:spPr>
+                </pic:pic>
+              </a:graphicData>
+            </a:graphic>
+            <wp14:sizeRelH relativeFrom="margin">
+              <wp14:pctWidth>0</wp14:pctWidth>
+            </wp14:sizeRelH>
+            <wp14:sizeRelV relativeFrom="margin">
+              <wp14:pctHeight>0</wp14:pctHeight>
+            </wp14:sizeRelV>
+          </wp:anchor>
+        </w:drawing>
+      </w:r>
+      <w:r>
+        <w:t xml:space="preserve">Valutiamo ora </w:t>
+      </w:r>
+      <w:r>
+        <w:t xml:space="preserve">la ricerca tra </w:t>
+      </w:r>
+      <w:proofErr w:type="spellStart"/>
+      <w:r>
+        <w:rPr>
+          <w:i/>
+          <w:iCs/>
+        </w:rPr>
+        <w:t>hallway_ingresso</w:t>
+      </w:r>
+      <w:proofErr w:type="spellEnd"/>
+      <w:r>
+        <w:t xml:space="preserve"> e </w:t>
+      </w:r>
+      <w:r>
+        <w:rPr>
+          <w:i/>
+          <w:iCs/>
+        </w:rPr>
+        <w:t>hallway_2_2</w:t>
+      </w:r>
+      <w:r>
+        <w:rPr>
+          <w:i/>
+          <w:iCs/>
+        </w:rPr>
+        <w:t>9_5</w:t>
+      </w:r>
+      <w:r>
+        <w:t>, che è un ambiente vicino al precedente, perciò comporta uno spostamento minimo:</w:t>
       </w:r>
     </w:p>
     <w:p/>
     <w:p>
-      <w:pPr>
-        <w:pStyle w:val="Argomento"/>
-      </w:pPr>
-      <w:r>
-        <w:t>Valutazione</w:t>
-      </w:r>
-    </w:p>
-    <w:p>
-      <w:r>
-        <w:t xml:space="preserve">Paragrafi </w:t>
-      </w:r>
-      <w:r>
-        <w:t xml:space="preserve">che richiamino (non spieghino, se standard) le </w:t>
-      </w:r>
-      <w:r>
-        <w:t xml:space="preserve">metriche adottate </w:t>
-      </w:r>
-      <w:r>
-        <w:br/>
-        <w:t xml:space="preserve">+ tabelle </w:t>
-      </w:r>
-      <w:r>
-        <w:t xml:space="preserve">sui </w:t>
-      </w:r>
-      <w:r>
-        <w:t xml:space="preserve">risultati </w:t>
-      </w:r>
-      <w:r>
-        <w:t>e loro discussione</w:t>
-      </w:r>
-      <w:r>
-        <w:t xml:space="preserve"> </w:t>
-      </w:r>
-    </w:p>
-    <w:p/>
+      <w:r>
+        <w:t xml:space="preserve">la ricerca qui impiega 9.34 secondi, più del doppio, espandendo </w:t>
+      </w:r>
+      <w:r>
+        <w:t>1207387 percorsi, con 1672021 percorsi ancora nella frontiera al termine dell’algoritmo.</w:t>
+      </w:r>
+    </w:p>
+    <w:p>
+      <w:r>
+        <w:t>Questo è rappresentativo del fatto che, anche in un problema con un insieme di nodi così piccolo</w:t>
+      </w:r>
+      <w:r>
+        <w:t xml:space="preserve"> (appena </w:t>
+      </w:r>
+      <w:r>
+        <w:rPr>
+          <w:b/>
+          <w:bCs/>
+        </w:rPr>
+        <w:t>147 nodi</w:t>
+      </w:r>
+      <w:r>
+        <w:t xml:space="preserve">) e un fattore di ramificazione uscente e entrante di </w:t>
+      </w:r>
+      <w:r>
+        <w:rPr>
+          <w:b/>
+          <w:bCs/>
+        </w:rPr>
+        <w:t>4 vicini per nodo</w:t>
+      </w:r>
+      <w:r>
+        <w:t xml:space="preserve">, lo spazio di ricerca cresce in maniera </w:t>
+      </w:r>
+      <w:r>
+        <w:lastRenderedPageBreak/>
+        <w:t xml:space="preserve">esponenziale, rendendo </w:t>
+      </w:r>
+      <w:r>
+        <w:t xml:space="preserve">infatti poco utile A* senza MPP dopo una certa soglia </w:t>
+      </w:r>
+      <w:r>
+        <w:t xml:space="preserve">di costo del percorso da rintracciare. </w:t>
+      </w:r>
+    </w:p>
     <w:p>
       <w:r>
         <w:br w:type="page"/>
@@ -3788,6 +5207,16 @@
       <w:szCs w:val="24"/>
     </w:rPr>
   </w:style>
+  <w:style w:type="character" w:styleId="Testosegnaposto">
+    <w:name w:val="Placeholder Text"/>
+    <w:basedOn w:val="Carpredefinitoparagrafo"/>
+    <w:uiPriority w:val="99"/>
+    <w:semiHidden/>
+    <w:rsid w:val="00DF5FE4"/>
+    <w:rPr>
+      <w:color w:val="808080"/>
+    </w:rPr>
+  </w:style>
 </w:styles>
 </file>
 
@@ -4053,15 +5482,6 @@
 </file>
 
 <file path=customXml/item1.xml><?xml version="1.0" encoding="utf-8"?>
-<?mso-contentType ?>
-<FormTemplates xmlns="http://schemas.microsoft.com/sharepoint/v3/contenttype/forms">
-  <Display>DocumentLibraryForm</Display>
-  <Edit>DocumentLibraryForm</Edit>
-  <New>DocumentLibraryForm</New>
-</FormTemplates>
-</file>
-
-<file path=customXml/item2.xml><?xml version="1.0" encoding="utf-8"?>
 <ct:contentTypeSchema xmlns:ct="http://schemas.microsoft.com/office/2006/metadata/contentType" xmlns:ma="http://schemas.microsoft.com/office/2006/metadata/properties/metaAttributes" ct:_="" ma:_="" ma:contentTypeName="Documento" ma:contentTypeID="0x010100014D9396216C7045B9B2B266DAE942B0" ma:contentTypeVersion="4" ma:contentTypeDescription="Creare un nuovo documento." ma:contentTypeScope="" ma:versionID="3ab5adda64e0062e75acd9b3d7608b92">
   <xsd:schema xmlns:xsd="http://www.w3.org/2001/XMLSchema" xmlns:xs="http://www.w3.org/2001/XMLSchema" xmlns:p="http://schemas.microsoft.com/office/2006/metadata/properties" xmlns:ns2="2fad9256-7459-4aaa-aa3c-b935b956e037" xmlns:ns3="c526abeb-928e-4775-9e6f-7d2d0f68617a" targetNamespace="http://schemas.microsoft.com/office/2006/metadata/properties" ma:root="true" ma:fieldsID="5774537c64ad4b3b0ac63e412d2e8e86" ns2:_="" ns3:_="">
     <xsd:import namespace="2fad9256-7459-4aaa-aa3c-b935b956e037"/>
@@ -4226,6 +5646,15 @@
 </ct:contentTypeSchema>
 </file>
 
+<file path=customXml/item2.xml><?xml version="1.0" encoding="utf-8"?>
+<?mso-contentType ?>
+<FormTemplates xmlns="http://schemas.microsoft.com/sharepoint/v3/contenttype/forms">
+  <Display>DocumentLibraryForm</Display>
+  <Edit>DocumentLibraryForm</Edit>
+  <New>DocumentLibraryForm</New>
+</FormTemplates>
+</file>
+
 <file path=customXml/item3.xml><?xml version="1.0" encoding="utf-8"?>
 <p:properties xmlns:p="http://schemas.microsoft.com/office/2006/metadata/properties" xmlns:xsi="http://www.w3.org/2001/XMLSchema-instance" xmlns:pc="http://schemas.microsoft.com/office/infopath/2007/PartnerControls">
   <documentManagement/>
@@ -4233,14 +5662,6 @@
 </file>
 
 <file path=customXml/itemProps1.xml><?xml version="1.0" encoding="utf-8"?>
-<ds:datastoreItem xmlns:ds="http://schemas.openxmlformats.org/officeDocument/2006/customXml" ds:itemID="{908AEAB4-D7A6-4943-9ED8-C2A4CE5C8D12}">
-  <ds:schemaRefs>
-    <ds:schemaRef ds:uri="http://schemas.microsoft.com/sharepoint/v3/contenttype/forms"/>
-  </ds:schemaRefs>
-</ds:datastoreItem>
-</file>
-
-<file path=customXml/itemProps2.xml><?xml version="1.0" encoding="utf-8"?>
 <ds:datastoreItem xmlns:ds="http://schemas.openxmlformats.org/officeDocument/2006/customXml" ds:itemID="{5FC80AC9-EBB1-4650-AC78-DAB6D712C930}">
   <ds:schemaRefs>
     <ds:schemaRef ds:uri="http://schemas.microsoft.com/office/2006/metadata/contentType"/>
@@ -4259,6 +5680,14 @@
 </ds:datastoreItem>
 </file>
 
+<file path=customXml/itemProps2.xml><?xml version="1.0" encoding="utf-8"?>
+<ds:datastoreItem xmlns:ds="http://schemas.openxmlformats.org/officeDocument/2006/customXml" ds:itemID="{908AEAB4-D7A6-4943-9ED8-C2A4CE5C8D12}">
+  <ds:schemaRefs>
+    <ds:schemaRef ds:uri="http://schemas.microsoft.com/sharepoint/v3/contenttype/forms"/>
+  </ds:schemaRefs>
+</ds:datastoreItem>
+</file>
+
 <file path=customXml/itemProps3.xml><?xml version="1.0" encoding="utf-8"?>
 <ds:datastoreItem xmlns:ds="http://schemas.openxmlformats.org/officeDocument/2006/customXml" ds:itemID="{39E8DE57-F896-4A82-85BB-B6DC76DAEB2A}">
   <ds:schemaRefs>

</xml_diff>

<commit_message>
Aggiunto significato dei predicati nella documentazione e finita valutazione ricerca
</commit_message>
<xml_diff>
--- a/Documentazione/Progetto CASTANO_DE SANTIS.docx
+++ b/Documentazione/Progetto CASTANO_DE SANTIS.docx
@@ -1,6 +1,6 @@
 
 <file path=word/document.xml><?xml version="1.0" encoding="utf-8"?>
-<w:document xmlns:wpc="http://schemas.microsoft.com/office/word/2010/wordprocessingCanvas" xmlns:cx="http://schemas.microsoft.com/office/drawing/2014/chartex" xmlns:cx1="http://schemas.microsoft.com/office/drawing/2015/9/8/chartex" xmlns:cx2="http://schemas.microsoft.com/office/drawing/2015/10/21/chartex" xmlns:cx3="http://schemas.microsoft.com/office/drawing/2016/5/9/chartex" xmlns:cx4="http://schemas.microsoft.com/office/drawing/2016/5/10/chartex" xmlns:cx5="http://schemas.microsoft.com/office/drawing/2016/5/11/chartex" xmlns:cx6="http://schemas.microsoft.com/office/drawing/2016/5/12/chartex" xmlns:cx7="http://schemas.microsoft.com/office/drawing/2016/5/13/chartex" xmlns:cx8="http://schemas.microsoft.com/office/drawing/2016/5/14/chartex" xmlns:mc="http://schemas.openxmlformats.org/markup-compatibility/2006" xmlns:aink="http://schemas.microsoft.com/office/drawing/2016/ink" xmlns:am3d="http://schemas.microsoft.com/office/drawing/2017/model3d" xmlns:o="urn:schemas-microsoft-com:office:office" xmlns:oel="http://schemas.microsoft.com/office/2019/extlst" xmlns:r="http://schemas.openxmlformats.org/officeDocument/2006/relationships" xmlns:m="http://schemas.openxmlformats.org/officeDocument/2006/math" xmlns:v="urn:schemas-microsoft-com:vml" xmlns:wp14="http://schemas.microsoft.com/office/word/2010/wordprocessingDrawing" xmlns:wp="http://schemas.openxmlformats.org/drawingml/2006/wordprocessingDrawing" xmlns:w10="urn:schemas-microsoft-com:office:word" xmlns:w="http://schemas.openxmlformats.org/wordprocessingml/2006/main" xmlns:w14="http://schemas.microsoft.com/office/word/2010/wordml" xmlns:w15="http://schemas.microsoft.com/office/word/2012/wordml" xmlns:w16cex="http://schemas.microsoft.com/office/word/2018/wordml/cex" xmlns:w16cid="http://schemas.microsoft.com/office/word/2016/wordml/cid" xmlns:w16="http://schemas.microsoft.com/office/word/2018/wordml" xmlns:w16du="http://schemas.microsoft.com/office/word/2023/wordml/word16du" xmlns:w16sdtdh="http://schemas.microsoft.com/office/word/2020/wordml/sdtdatahash" xmlns:w16se="http://schemas.microsoft.com/office/word/2015/wordml/symex" xmlns:wpg="http://schemas.microsoft.com/office/word/2010/wordprocessingGroup" xmlns:wpi="http://schemas.microsoft.com/office/word/2010/wordprocessingInk" xmlns:wne="http://schemas.microsoft.com/office/word/2006/wordml" xmlns:wps="http://schemas.microsoft.com/office/word/2010/wordprocessingShape" mc:Ignorable="w14 w15 w16se w16cid w16 w16cex w16sdtdh wp14">
+<w:document xmlns:wpc="http://schemas.microsoft.com/office/word/2010/wordprocessingCanvas" xmlns:cx="http://schemas.microsoft.com/office/drawing/2014/chartex" xmlns:cx1="http://schemas.microsoft.com/office/drawing/2015/9/8/chartex" xmlns:cx2="http://schemas.microsoft.com/office/drawing/2015/10/21/chartex" xmlns:cx3="http://schemas.microsoft.com/office/drawing/2016/5/9/chartex" xmlns:cx4="http://schemas.microsoft.com/office/drawing/2016/5/10/chartex" xmlns:cx5="http://schemas.microsoft.com/office/drawing/2016/5/11/chartex" xmlns:cx6="http://schemas.microsoft.com/office/drawing/2016/5/12/chartex" xmlns:cx7="http://schemas.microsoft.com/office/drawing/2016/5/13/chartex" xmlns:cx8="http://schemas.microsoft.com/office/drawing/2016/5/14/chartex" xmlns:mc="http://schemas.openxmlformats.org/markup-compatibility/2006" xmlns:aink="http://schemas.microsoft.com/office/drawing/2016/ink" xmlns:am3d="http://schemas.microsoft.com/office/drawing/2017/model3d" xmlns:o="urn:schemas-microsoft-com:office:office" xmlns:oel="http://schemas.microsoft.com/office/2019/extlst" xmlns:r="http://schemas.openxmlformats.org/officeDocument/2006/relationships" xmlns:m="http://schemas.openxmlformats.org/officeDocument/2006/math" xmlns:v="urn:schemas-microsoft-com:vml" xmlns:wp14="http://schemas.microsoft.com/office/word/2010/wordprocessingDrawing" xmlns:wp="http://schemas.openxmlformats.org/drawingml/2006/wordprocessingDrawing" xmlns:w10="urn:schemas-microsoft-com:office:word" xmlns:w="http://schemas.openxmlformats.org/wordprocessingml/2006/main" xmlns:w14="http://schemas.microsoft.com/office/word/2010/wordml" xmlns:w15="http://schemas.microsoft.com/office/word/2012/wordml" xmlns:w16cex="http://schemas.microsoft.com/office/word/2018/wordml/cex" xmlns:w16cid="http://schemas.microsoft.com/office/word/2016/wordml/cid" xmlns:w16="http://schemas.microsoft.com/office/word/2018/wordml" xmlns:w16sdtdh="http://schemas.microsoft.com/office/word/2020/wordml/sdtdatahash" xmlns:w16se="http://schemas.microsoft.com/office/word/2015/wordml/symex" xmlns:wpg="http://schemas.microsoft.com/office/word/2010/wordprocessingGroup" xmlns:wpi="http://schemas.microsoft.com/office/word/2010/wordprocessingInk" xmlns:wne="http://schemas.microsoft.com/office/word/2006/wordml" xmlns:wps="http://schemas.microsoft.com/office/word/2010/wordprocessingShape" mc:Ignorable="w14 w15 w16se w16cid w16 w16cex w16sdtdh wp14">
   <w:body>
     <w:p>
       <w:pPr>
@@ -461,39 +461,7 @@
         <w:t xml:space="preserve"> </w:t>
       </w:r>
       <w:r>
-        <w:t xml:space="preserve">e l’algoritmo </w:t>
-      </w:r>
-      <w:proofErr w:type="spellStart"/>
-      <w:r>
-        <w:t>Lowest</w:t>
-      </w:r>
-      <w:proofErr w:type="spellEnd"/>
-      <w:r>
-        <w:t xml:space="preserve"> Cost First, entrambi con e senza </w:t>
-      </w:r>
-      <w:proofErr w:type="spellStart"/>
-      <w:r>
-        <w:t>Mutiple</w:t>
-      </w:r>
-      <w:proofErr w:type="spellEnd"/>
-      <w:r>
-        <w:t xml:space="preserve"> </w:t>
-      </w:r>
-      <w:proofErr w:type="spellStart"/>
-      <w:r>
-        <w:t>Path</w:t>
-      </w:r>
-      <w:proofErr w:type="spellEnd"/>
-      <w:r>
-        <w:t xml:space="preserve"> </w:t>
-      </w:r>
-      <w:proofErr w:type="spellStart"/>
-      <w:r>
-        <w:t>Pruning</w:t>
-      </w:r>
-      <w:proofErr w:type="spellEnd"/>
-      <w:r>
-        <w:t xml:space="preserve">, per capire quanto la funzione euristica </w:t>
+        <w:t xml:space="preserve">e l’algoritmo Lowest Cost First, entrambi con e senza Mutiple Path Pruning, per capire quanto la funzione euristica </w:t>
       </w:r>
       <w:r>
         <w:t xml:space="preserve">sviluppata </w:t>
@@ -1885,13 +1853,8 @@
       <w:r>
         <w:t xml:space="preserve">è stato progettato per essere utilizzato da due categorie utente: studenti e professori. All’avvio verrà chiesto all’utente di autentificarsi con il suo </w:t>
       </w:r>
-      <w:proofErr w:type="spellStart"/>
-      <w:r>
-        <w:t>id_utente</w:t>
-      </w:r>
-      <w:proofErr w:type="spellEnd"/>
-      <w:r>
-        <w:t>, legato nella KB a una delle due categorie e a specifici permessi.</w:t>
+      <w:r>
+        <w:t>id_utente, legato nella KB a una delle due categorie e a specifici permessi.</w:t>
       </w:r>
     </w:p>
     <w:p>
@@ -1911,13 +1874,8 @@
         <w:t xml:space="preserve">ulteriori categorie, caratterizzate da specifici permessi sui relativi accessi (es. </w:t>
       </w:r>
       <w:r>
-        <w:t xml:space="preserve">custode, visitatore, </w:t>
-      </w:r>
-      <w:proofErr w:type="spellStart"/>
-      <w:r>
-        <w:t>ecc</w:t>
-      </w:r>
-      <w:proofErr w:type="spellEnd"/>
+        <w:t>custode, visitatore, ecc</w:t>
+      </w:r>
       <w:r>
         <w:t>)</w:t>
       </w:r>
@@ -1967,7 +1925,6 @@
       <w:r>
         <w:t xml:space="preserve"> della libreria </w:t>
       </w:r>
-      <w:proofErr w:type="spellStart"/>
       <w:r>
         <w:rPr>
           <w:b/>
@@ -1982,31 +1939,14 @@
         </w:rPr>
         <w:t>swip</w:t>
       </w:r>
-      <w:proofErr w:type="spellEnd"/>
       <w:r>
         <w:t>,</w:t>
       </w:r>
       <w:r>
-        <w:t xml:space="preserve"> che consente l’utilizzo del relativo interprete </w:t>
-      </w:r>
-      <w:proofErr w:type="spellStart"/>
-      <w:r>
-        <w:t>Prolog</w:t>
-      </w:r>
-      <w:proofErr w:type="spellEnd"/>
-      <w:r>
-        <w:t xml:space="preserve">, </w:t>
-      </w:r>
-      <w:r>
-        <w:t xml:space="preserve">per interrogare una base di conoscenza costruita in maniera semi-automatica (mediante script </w:t>
-      </w:r>
-      <w:proofErr w:type="spellStart"/>
-      <w:r>
-        <w:t>python</w:t>
-      </w:r>
-      <w:proofErr w:type="spellEnd"/>
-      <w:r>
-        <w:t xml:space="preserve"> per </w:t>
+        <w:t xml:space="preserve"> che consente l’utilizzo del relativo interprete Prolog, </w:t>
+      </w:r>
+      <w:r>
+        <w:t xml:space="preserve">per interrogare una base di conoscenza costruita in maniera semi-automatica (mediante script python per </w:t>
       </w:r>
       <w:r>
         <w:t xml:space="preserve">assiomatizzare i fatti e in maniera manuale </w:t>
@@ -2076,7 +2016,6 @@
       <w:r>
         <w:t>l libro di testo (</w:t>
       </w:r>
-      <w:proofErr w:type="spellStart"/>
       <w:r>
         <w:rPr>
           <w:b/>
@@ -2084,7 +2023,6 @@
         </w:rPr>
         <w:t>AIPython</w:t>
       </w:r>
-      <w:proofErr w:type="spellEnd"/>
       <w:r>
         <w:t>)</w:t>
       </w:r>
@@ -2094,7 +2032,6 @@
       <w:r>
         <w:t>‘</w:t>
       </w:r>
-      <w:proofErr w:type="spellStart"/>
       <w:r>
         <w:rPr>
           <w:i/>
@@ -2102,7 +2039,6 @@
         </w:rPr>
         <w:t>Search_problem_from_explicit_graph</w:t>
       </w:r>
-      <w:proofErr w:type="spellEnd"/>
       <w:r>
         <w:t xml:space="preserve">’ </w:t>
       </w:r>
@@ -2125,7 +2061,6 @@
       <w:r>
         <w:t>banalmente gli ambienti dell’edificio, e le classi ‘</w:t>
       </w:r>
-      <w:proofErr w:type="spellStart"/>
       <w:r>
         <w:rPr>
           <w:i/>
@@ -2140,7 +2075,6 @@
         </w:rPr>
         <w:t>Searcher</w:t>
       </w:r>
-      <w:proofErr w:type="spellEnd"/>
       <w:r>
         <w:t>’</w:t>
       </w:r>
@@ -2160,7 +2094,6 @@
       <w:r>
         <w:t>, ‘</w:t>
       </w:r>
-      <w:proofErr w:type="spellStart"/>
       <w:r>
         <w:rPr>
           <w:i/>
@@ -2168,7 +2101,6 @@
         </w:rPr>
         <w:t>SearcherMPP</w:t>
       </w:r>
-      <w:proofErr w:type="spellEnd"/>
       <w:r>
         <w:t>’</w:t>
       </w:r>
@@ -2284,434 +2216,343 @@
           <w:i/>
           <w:iCs/>
         </w:rPr>
-        <w:t xml:space="preserve">, Multiple </w:t>
-      </w:r>
-      <w:proofErr w:type="spellStart"/>
+        <w:t>, Multiple Path Pruning</w:t>
+      </w:r>
+      <w:r>
+        <w:t xml:space="preserve">: </w:t>
+      </w:r>
+      <w:r>
+        <w:t>utilizz</w:t>
+      </w:r>
+      <w:r>
+        <w:t>o di</w:t>
+      </w:r>
+      <w:r>
+        <w:t xml:space="preserve"> una funzione euristica per la stima del percorso </w:t>
+      </w:r>
+      <w:r>
+        <w:t>più breve basata sulla</w:t>
+      </w:r>
+      <w:r>
+        <w:t xml:space="preserve"> distanza euclidea; </w:t>
+      </w:r>
+      <w:r>
+        <w:t xml:space="preserve">gli </w:t>
+      </w:r>
+      <w:r>
+        <w:t>algoritm</w:t>
+      </w:r>
+      <w:r>
+        <w:t>i</w:t>
+      </w:r>
+      <w:r>
+        <w:t xml:space="preserve"> </w:t>
+      </w:r>
+      <w:r>
+        <w:t>sono</w:t>
+      </w:r>
+      <w:r>
+        <w:t xml:space="preserve"> impiegat</w:t>
+      </w:r>
+      <w:r>
+        <w:t>i</w:t>
+      </w:r>
+      <w:r>
+        <w:t xml:space="preserve"> per il calcolo del percorso migliore </w:t>
+      </w:r>
+      <w:r>
+        <w:t xml:space="preserve">tra due punti dell’edificio nelle condizioni esplicitate (autenticazione, permessi, </w:t>
+      </w:r>
+      <w:r>
+        <w:t>eventuali posti inaccessibili</w:t>
+      </w:r>
+      <w:r>
+        <w:t>).</w:t>
+      </w:r>
+      <w:r>
+        <w:t xml:space="preserve"> </w:t>
+      </w:r>
+    </w:p>
+    <w:p>
+      <w:pPr>
+        <w:pStyle w:val="Paragrafoelenco"/>
+        <w:numPr>
+          <w:ilvl w:val="1"/>
+          <w:numId w:val="1"/>
+        </w:numPr>
+      </w:pPr>
+    </w:p>
+    <w:p>
+      <w:pPr>
+        <w:pStyle w:val="Paragrafoelenco"/>
+        <w:numPr>
+          <w:ilvl w:val="0"/>
+          <w:numId w:val="1"/>
+        </w:numPr>
+      </w:pPr>
+      <w:r>
+        <w:rPr>
+          <w:b/>
+          <w:bCs/>
+        </w:rPr>
+        <w:t>Rappresentazione e Ragionamento Relazionale</w:t>
+      </w:r>
+      <w:r>
+        <w:t>:</w:t>
+      </w:r>
+    </w:p>
+    <w:p>
+      <w:pPr>
+        <w:pStyle w:val="Paragrafoelenco"/>
+        <w:numPr>
+          <w:ilvl w:val="1"/>
+          <w:numId w:val="1"/>
+        </w:numPr>
+      </w:pPr>
       <w:r>
         <w:rPr>
           <w:i/>
           <w:iCs/>
         </w:rPr>
-        <w:t>Path</w:t>
-      </w:r>
-      <w:proofErr w:type="spellEnd"/>
+        <w:t>KB in Prolog</w:t>
+      </w:r>
+      <w:r>
+        <w:t>:</w:t>
+      </w:r>
+      <w:r>
+        <w:t xml:space="preserve"> codifica le coordinate </w:t>
+      </w:r>
+      <w:r>
+        <w:t xml:space="preserve">dei luoghi di interesse nell’edificio, gli individui che hanno accesso alla struttura, </w:t>
+      </w:r>
+      <w:r>
+        <w:t xml:space="preserve">i corsi </w:t>
+      </w:r>
+      <w:r>
+        <w:lastRenderedPageBreak/>
+        <w:t>tenuti</w:t>
+      </w:r>
+      <w:r>
+        <w:t xml:space="preserve"> e tutte le altre informazioni che </w:t>
+      </w:r>
+      <w:r>
+        <w:t xml:space="preserve">consentono di determinare, in base ai vincoli del problema iniziale, l’eventuale accesso a un </w:t>
+      </w:r>
+      <w:r>
+        <w:t>ambiente</w:t>
+      </w:r>
+      <w:r>
+        <w:t xml:space="preserve"> dell’edificio.</w:t>
+      </w:r>
+    </w:p>
+    <w:p>
+      <w:pPr>
+        <w:pStyle w:val="Paragrafoelenco"/>
+        <w:numPr>
+          <w:ilvl w:val="1"/>
+          <w:numId w:val="1"/>
+        </w:numPr>
+      </w:pPr>
       <w:r>
         <w:rPr>
           <w:i/>
           <w:iCs/>
         </w:rPr>
+        <w:t>Vincoli di Intergrità</w:t>
+      </w:r>
+      <w:r>
+        <w:t xml:space="preserve">: sono state impiegate nella KB </w:t>
+      </w:r>
+      <w:r>
+        <w:t>delle clausole speciali per codificare situazioni anomal</w:t>
+      </w:r>
+      <w:r>
+        <w:t>i</w:t>
+      </w:r>
+      <w:r>
         <w:t xml:space="preserve"> </w:t>
       </w:r>
-      <w:proofErr w:type="spellStart"/>
+      <w:r>
+        <w:t>perciò</w:t>
+      </w:r>
+      <w:r>
+        <w:t xml:space="preserve"> appena la KB viene caricata viene fatto un check relativo alla </w:t>
+      </w:r>
+      <w:r>
+        <w:rPr>
+          <w:b/>
+          <w:bCs/>
+        </w:rPr>
+        <w:t>soddisfacibilità</w:t>
+      </w:r>
+      <w:r>
+        <w:t xml:space="preserve"> </w:t>
+      </w:r>
+      <w:r>
+        <w:t>della</w:t>
+      </w:r>
+      <w:r>
+        <w:t xml:space="preserve"> stessa.</w:t>
+      </w:r>
+    </w:p>
+    <w:p>
+      <w:pPr>
+        <w:pStyle w:val="Paragrafoelenco"/>
+        <w:numPr>
+          <w:ilvl w:val="1"/>
+          <w:numId w:val="1"/>
+        </w:numPr>
+      </w:pPr>
+    </w:p>
+    <w:p>
+      <w:r>
+        <w:br w:type="page"/>
+      </w:r>
+    </w:p>
+    <w:p>
+      <w:pPr>
+        <w:pStyle w:val="Titolo3"/>
+      </w:pPr>
+      <w:r>
+        <w:lastRenderedPageBreak/>
+        <w:t>Risoluzione di Problemi Mediante Ricerca</w:t>
+      </w:r>
+    </w:p>
+    <w:p>
+      <w:pPr>
+        <w:pStyle w:val="Argomento"/>
+      </w:pPr>
+      <w:r>
+        <w:t>Sommario</w:t>
+      </w:r>
+    </w:p>
+    <w:p>
+      <w:r>
+        <w:t>Il KBS implementa</w:t>
+      </w:r>
+      <w:r>
+        <w:t xml:space="preserve"> la ricerca </w:t>
+      </w:r>
+      <w:r>
+        <w:t>del cammino più economico all’interno del grafo che rappresenta l’edificio attraverso l’algoritmo A* in congiunzione con il Multiple Path Pruning</w:t>
+      </w:r>
+      <w:r>
+        <w:t>. Nella parte relativa alla valutazione saranno esposte eventuali considerazioni in merito al confronto della nostra strategia con diverse alternative quali Lowest Cost First Search,</w:t>
+      </w:r>
+      <w:r>
+        <w:t xml:space="preserve"> A* senza MPP, …</w:t>
+      </w:r>
+    </w:p>
+    <w:p>
+      <w:r>
+        <w:t xml:space="preserve">In particolare sarà evidenziato come, in alcuni casi limite, strategie come A* senza MPP </w:t>
+      </w:r>
+      <w:r>
+        <w:t>presentano un notevole aumento del tempo di computazione al minimo aumento della distanza tra i due punti scelti.</w:t>
+      </w:r>
+      <w:r>
+        <w:t xml:space="preserve"> </w:t>
+      </w:r>
+    </w:p>
+    <w:p>
+      <w:pPr>
+        <w:pStyle w:val="Titolo2"/>
+      </w:pPr>
+    </w:p>
+    <w:p>
+      <w:pPr>
+        <w:pStyle w:val="Argomento"/>
+      </w:pPr>
+      <w:r>
+        <w:t>Strumenti utilizzati</w:t>
+      </w:r>
+    </w:p>
+    <w:p>
+      <w:r>
+        <w:t xml:space="preserve">Gli strumenti utilizzati </w:t>
+      </w:r>
+      <w:r>
+        <w:t>sono stati i seguenti:</w:t>
+      </w:r>
+      <w:r>
+        <w:t xml:space="preserve"> libreria </w:t>
+      </w:r>
+      <w:r>
+        <w:rPr>
+          <w:b/>
+          <w:bCs/>
+        </w:rPr>
+        <w:t>AIPython</w:t>
+      </w:r>
+      <w:r>
+        <w:rPr>
+          <w:b/>
+          <w:bCs/>
+        </w:rPr>
+        <w:t xml:space="preserve"> </w:t>
+      </w:r>
+      <w:r>
+        <w:t>con le relative classi ‘</w:t>
+      </w:r>
       <w:r>
         <w:rPr>
           <w:i/>
           <w:iCs/>
         </w:rPr>
-        <w:t>Pruning</w:t>
-      </w:r>
-      <w:proofErr w:type="spellEnd"/>
-      <w:r>
-        <w:t xml:space="preserve">: </w:t>
-      </w:r>
-      <w:r>
-        <w:t>utilizz</w:t>
-      </w:r>
-      <w:r>
-        <w:t>o di</w:t>
-      </w:r>
-      <w:r>
-        <w:t xml:space="preserve"> una funzione euristica per la stima del percorso </w:t>
-      </w:r>
-      <w:r>
-        <w:t>più breve basata sulla</w:t>
-      </w:r>
-      <w:r>
-        <w:t xml:space="preserve"> distanza euclidea; </w:t>
-      </w:r>
-      <w:r>
-        <w:t xml:space="preserve">gli </w:t>
-      </w:r>
-      <w:r>
-        <w:t>algoritm</w:t>
-      </w:r>
-      <w:r>
-        <w:t>i</w:t>
-      </w:r>
-      <w:r>
-        <w:t xml:space="preserve"> </w:t>
-      </w:r>
-      <w:r>
-        <w:t>sono</w:t>
-      </w:r>
-      <w:r>
-        <w:t xml:space="preserve"> impiegat</w:t>
-      </w:r>
-      <w:r>
-        <w:t>i</w:t>
-      </w:r>
-      <w:r>
-        <w:t xml:space="preserve"> per il calcolo del percorso migliore </w:t>
-      </w:r>
-      <w:r>
-        <w:t xml:space="preserve">tra due punti dell’edificio nelle condizioni esplicitate (autenticazione, permessi, </w:t>
-      </w:r>
-      <w:r>
-        <w:t>eventuali posti inaccessibili</w:t>
-      </w:r>
-      <w:r>
-        <w:t>).</w:t>
-      </w:r>
-      <w:r>
-        <w:t xml:space="preserve"> </w:t>
-      </w:r>
-    </w:p>
-    <w:p>
-      <w:pPr>
-        <w:pStyle w:val="Paragrafoelenco"/>
-        <w:numPr>
-          <w:ilvl w:val="1"/>
-          <w:numId w:val="1"/>
-        </w:numPr>
-      </w:pPr>
-    </w:p>
-    <w:p>
-      <w:pPr>
-        <w:pStyle w:val="Paragrafoelenco"/>
-        <w:numPr>
-          <w:ilvl w:val="0"/>
-          <w:numId w:val="1"/>
-        </w:numPr>
-      </w:pPr>
-      <w:r>
-        <w:rPr>
-          <w:b/>
-          <w:bCs/>
-        </w:rPr>
-        <w:t>Rappresentazione e Ragionamento Relazionale</w:t>
-      </w:r>
-      <w:r>
-        <w:t>:</w:t>
-      </w:r>
-    </w:p>
-    <w:p>
-      <w:pPr>
-        <w:pStyle w:val="Paragrafoelenco"/>
-        <w:numPr>
-          <w:ilvl w:val="1"/>
-          <w:numId w:val="1"/>
-        </w:numPr>
-      </w:pPr>
+        <w:t>Search_problem_from_explicit_graph</w:t>
+      </w:r>
+      <w:r>
+        <w:t>’ del modulo ‘</w:t>
+      </w:r>
       <w:r>
         <w:rPr>
           <w:i/>
           <w:iCs/>
         </w:rPr>
-        <w:t xml:space="preserve">KB in </w:t>
-      </w:r>
-      <w:proofErr w:type="spellStart"/>
+        <w:t>SearchProblem.py</w:t>
+      </w:r>
+      <w:r>
+        <w:t>’ per costruire il grafo di ricerca, in cui i nodi sono banalmente gli ambienti dell’edificio, e le classi ‘</w:t>
+      </w:r>
       <w:r>
         <w:rPr>
           <w:i/>
           <w:iCs/>
         </w:rPr>
-        <w:t>Prolog</w:t>
-      </w:r>
-      <w:proofErr w:type="spellEnd"/>
-      <w:r>
-        <w:t>:</w:t>
-      </w:r>
-      <w:r>
-        <w:t xml:space="preserve"> codifica le coordinate </w:t>
-      </w:r>
-      <w:r>
-        <w:t xml:space="preserve">dei luoghi di interesse nell’edificio, gli individui che hanno accesso alla struttura, </w:t>
-      </w:r>
-      <w:r>
-        <w:t xml:space="preserve">i corsi </w:t>
-      </w:r>
-      <w:r>
-        <w:lastRenderedPageBreak/>
-        <w:t>tenuti</w:t>
-      </w:r>
-      <w:r>
-        <w:t xml:space="preserve"> e tutte le altre informazioni che </w:t>
-      </w:r>
-      <w:r>
-        <w:t xml:space="preserve">consentono di determinare, in base ai vincoli del problema iniziale, l’eventuale accesso a un </w:t>
-      </w:r>
-      <w:r>
-        <w:t>ambiente</w:t>
-      </w:r>
-      <w:r>
-        <w:t xml:space="preserve"> dell’edificio.</w:t>
-      </w:r>
-    </w:p>
-    <w:p>
-      <w:pPr>
-        <w:pStyle w:val="Paragrafoelenco"/>
-        <w:numPr>
-          <w:ilvl w:val="1"/>
-          <w:numId w:val="1"/>
-        </w:numPr>
-      </w:pPr>
+        <w:t>AStarSearcher</w:t>
+      </w:r>
+      <w:r>
+        <w:t>’ del modulo ‘</w:t>
+      </w:r>
       <w:r>
         <w:rPr>
           <w:i/>
           <w:iCs/>
         </w:rPr>
-        <w:t xml:space="preserve">Vincoli di </w:t>
-      </w:r>
-      <w:proofErr w:type="spellStart"/>
+        <w:t>searchGeneric.py</w:t>
+      </w:r>
+      <w:r>
+        <w:t>’, ‘</w:t>
+      </w:r>
       <w:r>
         <w:rPr>
           <w:i/>
           <w:iCs/>
         </w:rPr>
-        <w:t>Intergrità</w:t>
-      </w:r>
-      <w:proofErr w:type="spellEnd"/>
-      <w:r>
-        <w:t xml:space="preserve">: sono state impiegate nella KB </w:t>
-      </w:r>
-      <w:r>
-        <w:t>delle clausole speciali per codificare situazioni anomal</w:t>
-      </w:r>
-      <w:r>
-        <w:t>i</w:t>
-      </w:r>
-      <w:r>
-        <w:t xml:space="preserve"> </w:t>
-      </w:r>
-      <w:r>
-        <w:t>perciò</w:t>
-      </w:r>
-      <w:r>
-        <w:t xml:space="preserve"> appena la KB viene caricata viene fatto un check relativo alla </w:t>
-      </w:r>
-      <w:proofErr w:type="spellStart"/>
-      <w:r>
-        <w:rPr>
-          <w:b/>
-          <w:bCs/>
-        </w:rPr>
-        <w:t>soddisfacibilità</w:t>
-      </w:r>
-      <w:proofErr w:type="spellEnd"/>
-      <w:r>
-        <w:t xml:space="preserve"> </w:t>
-      </w:r>
-      <w:r>
-        <w:t>della</w:t>
-      </w:r>
-      <w:r>
-        <w:t xml:space="preserve"> stessa.</w:t>
-      </w:r>
-    </w:p>
-    <w:p>
-      <w:pPr>
-        <w:pStyle w:val="Paragrafoelenco"/>
-        <w:numPr>
-          <w:ilvl w:val="1"/>
-          <w:numId w:val="1"/>
-        </w:numPr>
-      </w:pPr>
-    </w:p>
-    <w:p>
-      <w:r>
-        <w:br w:type="page"/>
-      </w:r>
-    </w:p>
-    <w:p>
-      <w:pPr>
-        <w:pStyle w:val="Titolo3"/>
-      </w:pPr>
-      <w:r>
-        <w:lastRenderedPageBreak/>
-        <w:t>Risoluzione di Problemi Mediante Ricerca</w:t>
-      </w:r>
-    </w:p>
-    <w:p>
-      <w:pPr>
-        <w:pStyle w:val="Argomento"/>
-      </w:pPr>
-      <w:r>
-        <w:t>Sommario</w:t>
-      </w:r>
-    </w:p>
-    <w:p>
-      <w:r>
-        <w:t>Il KBS implementa</w:t>
-      </w:r>
-      <w:r>
-        <w:t xml:space="preserve"> la ricerca </w:t>
-      </w:r>
-      <w:r>
-        <w:t xml:space="preserve">del cammino più economico all’interno del grafo che rappresenta l’edificio attraverso l’algoritmo A* in congiunzione con il Multiple </w:t>
-      </w:r>
-      <w:proofErr w:type="spellStart"/>
-      <w:r>
-        <w:t>Path</w:t>
-      </w:r>
-      <w:proofErr w:type="spellEnd"/>
-      <w:r>
-        <w:t xml:space="preserve"> </w:t>
-      </w:r>
-      <w:proofErr w:type="spellStart"/>
-      <w:r>
-        <w:t>Pruning</w:t>
-      </w:r>
-      <w:proofErr w:type="spellEnd"/>
-      <w:r>
-        <w:t xml:space="preserve">. Nella parte relativa alla valutazione saranno esposte eventuali considerazioni in merito al confronto della nostra strategia con diverse alternative quali </w:t>
-      </w:r>
-      <w:proofErr w:type="spellStart"/>
-      <w:r>
-        <w:t>Lowest</w:t>
-      </w:r>
-      <w:proofErr w:type="spellEnd"/>
-      <w:r>
-        <w:t xml:space="preserve"> Cost First </w:t>
-      </w:r>
-      <w:proofErr w:type="spellStart"/>
-      <w:r>
-        <w:t>Search</w:t>
-      </w:r>
-      <w:proofErr w:type="spellEnd"/>
-      <w:r>
-        <w:t>,</w:t>
-      </w:r>
-      <w:r>
-        <w:t xml:space="preserve"> A* senza MPP, …</w:t>
-      </w:r>
-    </w:p>
-    <w:p>
-      <w:r>
-        <w:t xml:space="preserve">In particolare sarà evidenziato come, in alcuni casi limite, strategie come A* senza MPP </w:t>
-      </w:r>
-      <w:r>
-        <w:t>presentano un notevole aumento del tempo di computazione al minimo aumento della distanza tra i due punti scelti.</w:t>
-      </w:r>
-      <w:r>
-        <w:t xml:space="preserve"> </w:t>
-      </w:r>
-    </w:p>
-    <w:p>
-      <w:pPr>
-        <w:pStyle w:val="Titolo2"/>
-      </w:pPr>
-    </w:p>
-    <w:p>
-      <w:pPr>
-        <w:pStyle w:val="Argomento"/>
-      </w:pPr>
-      <w:r>
-        <w:t>Strumenti utilizzati</w:t>
-      </w:r>
-    </w:p>
-    <w:p>
-      <w:r>
-        <w:t xml:space="preserve">Gli strumenti utilizzati </w:t>
-      </w:r>
-      <w:r>
-        <w:t>sono stati i seguenti:</w:t>
-      </w:r>
-      <w:r>
-        <w:t xml:space="preserve"> libreria </w:t>
-      </w:r>
-      <w:proofErr w:type="spellStart"/>
-      <w:r>
-        <w:rPr>
-          <w:b/>
-          <w:bCs/>
-        </w:rPr>
-        <w:t>AIPython</w:t>
-      </w:r>
-      <w:proofErr w:type="spellEnd"/>
-      <w:r>
-        <w:rPr>
-          <w:b/>
-          <w:bCs/>
-        </w:rPr>
-        <w:t xml:space="preserve"> </w:t>
-      </w:r>
-      <w:r>
-        <w:t xml:space="preserve">con le relative classi </w:t>
-      </w:r>
-      <w:r>
-        <w:t>‘</w:t>
-      </w:r>
-      <w:proofErr w:type="spellStart"/>
+        <w:t>SearcherMPP</w:t>
+      </w:r>
+      <w:r>
+        <w:t>’ del modulo ‘</w:t>
+      </w:r>
       <w:r>
         <w:rPr>
           <w:i/>
           <w:iCs/>
         </w:rPr>
-        <w:t>Search_problem_from_explicit_graph</w:t>
-      </w:r>
-      <w:proofErr w:type="spellEnd"/>
-      <w:r>
-        <w:t>’ del modulo ‘</w:t>
-      </w:r>
-      <w:r>
-        <w:rPr>
-          <w:i/>
-          <w:iCs/>
-        </w:rPr>
-        <w:t>SearchProblem.py</w:t>
-      </w:r>
-      <w:r>
-        <w:t>’ per costruire il grafo di ricerca, in cui i nodi sono banalmente gli ambienti dell’edificio, e le classi ‘</w:t>
-      </w:r>
-      <w:proofErr w:type="spellStart"/>
-      <w:r>
-        <w:rPr>
-          <w:i/>
-          <w:iCs/>
-        </w:rPr>
-        <w:t>AStarSearcher</w:t>
-      </w:r>
-      <w:proofErr w:type="spellEnd"/>
-      <w:r>
-        <w:t>’ del modulo ‘</w:t>
-      </w:r>
-      <w:r>
-        <w:rPr>
-          <w:i/>
-          <w:iCs/>
-        </w:rPr>
-        <w:t>searchGeneric.py</w:t>
-      </w:r>
-      <w:r>
-        <w:t>’, ‘</w:t>
-      </w:r>
-      <w:proofErr w:type="spellStart"/>
-      <w:r>
-        <w:rPr>
-          <w:i/>
-          <w:iCs/>
-        </w:rPr>
-        <w:t>SearcherMPP</w:t>
-      </w:r>
-      <w:proofErr w:type="spellEnd"/>
-      <w:r>
-        <w:t>’ del modulo ‘</w:t>
-      </w:r>
-      <w:r>
-        <w:rPr>
-          <w:i/>
-          <w:iCs/>
-        </w:rPr>
         <w:t>searchMPP.py</w:t>
       </w:r>
       <w:r>
-        <w:t>’</w:t>
-      </w:r>
-      <w:r>
-        <w:t xml:space="preserve"> </w:t>
-      </w:r>
-      <w:r>
-        <w:t>per risolvere i problemi di ricerca associati al grafo</w:t>
+        <w:t>’ per risolvere i problemi di ricerca associati al grafo</w:t>
       </w:r>
       <w:r>
         <w:t>.</w:t>
@@ -3032,15 +2873,7 @@
                 <w:sz w:val="23"/>
                 <w:szCs w:val="23"/>
               </w:rPr>
-              <m:t>h(n,g</m:t>
-            </m:r>
-            <m:r>
-              <w:rPr>
-                <w:rFonts w:ascii="Cambria Math" w:hAnsi="Cambria Math"/>
-                <w:sz w:val="23"/>
-                <w:szCs w:val="23"/>
-              </w:rPr>
-              <m:t>)</m:t>
+              <m:t>h(n,g)</m:t>
             </m:r>
           </m:e>
         </m:func>
@@ -3099,15 +2932,7 @@
                 <w:sz w:val="23"/>
                 <w:szCs w:val="23"/>
               </w:rPr>
-              <m:t>n</m:t>
-            </m:r>
-            <m:r>
-              <w:rPr>
-                <w:rFonts w:ascii="Cambria Math" w:hAnsi="Cambria Math"/>
-                <w:sz w:val="23"/>
-                <w:szCs w:val="23"/>
-              </w:rPr>
-              <m:t>, g</m:t>
+              <m:t>n, g</m:t>
             </m:r>
           </m:e>
         </m:d>
@@ -3181,39 +3006,7 @@
                     <w:sz w:val="23"/>
                     <w:szCs w:val="23"/>
                   </w:rPr>
-                  <m:t xml:space="preserve">           </m:t>
-                </m:r>
-                <m:r>
-                  <w:rPr>
-                    <w:rFonts w:ascii="Cambria Math" w:eastAsiaTheme="minorEastAsia" w:hAnsi="Cambria Math"/>
-                    <w:sz w:val="23"/>
-                    <w:szCs w:val="23"/>
-                  </w:rPr>
-                  <m:t xml:space="preserve">                                                                    </m:t>
-                </m:r>
-                <m:r>
-                  <w:rPr>
-                    <w:rFonts w:ascii="Cambria Math" w:eastAsiaTheme="minorEastAsia" w:hAnsi="Cambria Math"/>
-                    <w:sz w:val="23"/>
-                    <w:szCs w:val="23"/>
-                  </w:rPr>
-                  <m:t>se</m:t>
-                </m:r>
-                <m:r>
-                  <w:rPr>
-                    <w:rFonts w:ascii="Cambria Math" w:eastAsiaTheme="minorEastAsia" w:hAnsi="Cambria Math"/>
-                    <w:sz w:val="23"/>
-                    <w:szCs w:val="23"/>
-                  </w:rPr>
-                  <m:t xml:space="preserve"> </m:t>
-                </m:r>
-                <m:r>
-                  <w:rPr>
-                    <w:rFonts w:ascii="Cambria Math" w:eastAsiaTheme="minorEastAsia" w:hAnsi="Cambria Math"/>
-                    <w:sz w:val="23"/>
-                    <w:szCs w:val="23"/>
-                  </w:rPr>
-                  <m:t>floor</m:t>
+                  <m:t xml:space="preserve">                                                                               se floor</m:t>
                 </m:r>
                 <m:d>
                   <m:dPr>
@@ -3243,15 +3036,7 @@
                     <w:sz w:val="23"/>
                     <w:szCs w:val="23"/>
                   </w:rPr>
-                  <m:t>=floor(g)</m:t>
-                </m:r>
-                <m:r>
-                  <w:rPr>
-                    <w:rFonts w:ascii="Cambria Math" w:eastAsiaTheme="minorEastAsia" w:hAnsi="Cambria Math"/>
-                    <w:sz w:val="23"/>
-                    <w:szCs w:val="23"/>
-                  </w:rPr>
-                  <m:t xml:space="preserve"> </m:t>
+                  <m:t xml:space="preserve">=floor(g) </m:t>
                 </m:r>
               </m:e>
               <m:e>
@@ -3310,15 +3095,7 @@
                         <w:sz w:val="23"/>
                         <w:szCs w:val="23"/>
                       </w:rPr>
-                      <m:t>(</m:t>
-                    </m:r>
-                    <m:r>
-                      <w:rPr>
-                        <w:rFonts w:ascii="Cambria Math" w:eastAsiaTheme="minorEastAsia" w:hAnsi="Cambria Math"/>
-                        <w:sz w:val="23"/>
-                        <w:szCs w:val="23"/>
-                      </w:rPr>
-                      <m:t>d</m:t>
+                      <m:t>(d</m:t>
                     </m:r>
                     <m:d>
                       <m:dPr>
@@ -3368,15 +3145,7 @@
                             <w:sz w:val="23"/>
                             <w:szCs w:val="23"/>
                           </w:rPr>
-                          <m:t>m,</m:t>
-                        </m:r>
-                        <m:r>
-                          <w:rPr>
-                            <w:rFonts w:ascii="Cambria Math" w:eastAsiaTheme="minorEastAsia" w:hAnsi="Cambria Math"/>
-                            <w:sz w:val="23"/>
-                            <w:szCs w:val="23"/>
-                          </w:rPr>
-                          <m:t>down(m)</m:t>
+                          <m:t>m,down(m)</m:t>
                         </m:r>
                       </m:e>
                     </m:d>
@@ -3386,23 +3155,7 @@
                         <w:sz w:val="23"/>
                         <w:szCs w:val="23"/>
                       </w:rPr>
-                      <m:t>+h(</m:t>
-                    </m:r>
-                    <m:r>
-                      <w:rPr>
-                        <w:rFonts w:ascii="Cambria Math" w:eastAsiaTheme="minorEastAsia" w:hAnsi="Cambria Math"/>
-                        <w:sz w:val="23"/>
-                        <w:szCs w:val="23"/>
-                      </w:rPr>
-                      <m:t>down(m)</m:t>
-                    </m:r>
-                    <m:r>
-                      <w:rPr>
-                        <w:rFonts w:ascii="Cambria Math" w:eastAsiaTheme="minorEastAsia" w:hAnsi="Cambria Math"/>
-                        <w:sz w:val="23"/>
-                        <w:szCs w:val="23"/>
-                      </w:rPr>
-                      <m:t>)</m:t>
+                      <m:t>+h(down(m))</m:t>
                     </m:r>
                   </m:e>
                 </m:func>
@@ -3412,31 +3165,7 @@
                     <w:sz w:val="23"/>
                     <w:szCs w:val="23"/>
                   </w:rPr>
-                  <m:t xml:space="preserve">    </m:t>
-                </m:r>
-                <m:r>
-                  <w:rPr>
-                    <w:rFonts w:ascii="Cambria Math" w:eastAsiaTheme="minorEastAsia" w:hAnsi="Cambria Math"/>
-                    <w:sz w:val="23"/>
-                    <w:szCs w:val="23"/>
-                  </w:rPr>
-                  <m:t>se</m:t>
-                </m:r>
-                <m:r>
-                  <w:rPr>
-                    <w:rFonts w:ascii="Cambria Math" w:eastAsiaTheme="minorEastAsia" w:hAnsi="Cambria Math"/>
-                    <w:sz w:val="23"/>
-                    <w:szCs w:val="23"/>
-                  </w:rPr>
-                  <m:t xml:space="preserve"> </m:t>
-                </m:r>
-                <m:r>
-                  <w:rPr>
-                    <w:rFonts w:ascii="Cambria Math" w:eastAsiaTheme="minorEastAsia" w:hAnsi="Cambria Math"/>
-                    <w:sz w:val="23"/>
-                    <w:szCs w:val="23"/>
-                  </w:rPr>
-                  <m:t>floor</m:t>
+                  <m:t xml:space="preserve">    se floor</m:t>
                 </m:r>
                 <m:d>
                   <m:dPr>
@@ -3513,15 +3242,7 @@
                             <w:sz w:val="23"/>
                             <w:szCs w:val="23"/>
                           </w:rPr>
-                          <m:t>m∈</m:t>
-                        </m:r>
-                        <m:r>
-                          <w:rPr>
-                            <w:rFonts w:ascii="Cambria Math" w:eastAsiaTheme="minorEastAsia" w:hAnsi="Cambria Math"/>
-                            <w:sz w:val="23"/>
-                            <w:szCs w:val="23"/>
-                          </w:rPr>
-                          <m:t>Up</m:t>
+                          <m:t>m∈Up</m:t>
                         </m:r>
                       </m:lim>
                     </m:limLow>
@@ -3533,15 +3254,7 @@
                         <w:sz w:val="23"/>
                         <w:szCs w:val="23"/>
                       </w:rPr>
-                      <m:t>(</m:t>
-                    </m:r>
-                    <m:r>
-                      <w:rPr>
-                        <w:rFonts w:ascii="Cambria Math" w:eastAsiaTheme="minorEastAsia" w:hAnsi="Cambria Math"/>
-                        <w:sz w:val="23"/>
-                        <w:szCs w:val="23"/>
-                      </w:rPr>
-                      <m:t>d</m:t>
+                      <m:t>(d</m:t>
                     </m:r>
                     <m:d>
                       <m:dPr>
@@ -3591,23 +3304,7 @@
                             <w:sz w:val="23"/>
                             <w:szCs w:val="23"/>
                           </w:rPr>
-                          <m:t>m</m:t>
-                        </m:r>
-                        <m:r>
-                          <w:rPr>
-                            <w:rFonts w:ascii="Cambria Math" w:eastAsiaTheme="minorEastAsia" w:hAnsi="Cambria Math"/>
-                            <w:sz w:val="23"/>
-                            <w:szCs w:val="23"/>
-                          </w:rPr>
-                          <m:t xml:space="preserve">, </m:t>
-                        </m:r>
-                        <m:r>
-                          <w:rPr>
-                            <w:rFonts w:ascii="Cambria Math" w:eastAsiaTheme="minorEastAsia" w:hAnsi="Cambria Math"/>
-                            <w:sz w:val="23"/>
-                            <w:szCs w:val="23"/>
-                          </w:rPr>
-                          <m:t>up(m)</m:t>
+                          <m:t>m, up(m)</m:t>
                         </m:r>
                       </m:e>
                     </m:d>
@@ -3617,23 +3314,7 @@
                         <w:sz w:val="23"/>
                         <w:szCs w:val="23"/>
                       </w:rPr>
-                      <m:t>+h(</m:t>
-                    </m:r>
-                    <m:r>
-                      <w:rPr>
-                        <w:rFonts w:ascii="Cambria Math" w:eastAsiaTheme="minorEastAsia" w:hAnsi="Cambria Math"/>
-                        <w:sz w:val="23"/>
-                        <w:szCs w:val="23"/>
-                      </w:rPr>
-                      <m:t>up(m)</m:t>
-                    </m:r>
-                    <m:r>
-                      <w:rPr>
-                        <w:rFonts w:ascii="Cambria Math" w:eastAsiaTheme="minorEastAsia" w:hAnsi="Cambria Math"/>
-                        <w:sz w:val="23"/>
-                        <w:szCs w:val="23"/>
-                      </w:rPr>
-                      <m:t>)</m:t>
+                      <m:t>+h(up(m))</m:t>
                     </m:r>
                   </m:e>
                 </m:func>
@@ -3643,39 +3324,7 @@
                     <w:sz w:val="23"/>
                     <w:szCs w:val="23"/>
                   </w:rPr>
-                  <m:t xml:space="preserve">                   </m:t>
-                </m:r>
-                <m:r>
-                  <w:rPr>
-                    <w:rFonts w:ascii="Cambria Math" w:eastAsiaTheme="minorEastAsia" w:hAnsi="Cambria Math"/>
-                    <w:sz w:val="23"/>
-                    <w:szCs w:val="23"/>
-                  </w:rPr>
-                  <m:t xml:space="preserve"> </m:t>
-                </m:r>
-                <m:r>
-                  <w:rPr>
-                    <w:rFonts w:ascii="Cambria Math" w:eastAsiaTheme="minorEastAsia" w:hAnsi="Cambria Math"/>
-                    <w:sz w:val="23"/>
-                    <w:szCs w:val="23"/>
-                  </w:rPr>
-                  <m:t>se</m:t>
-                </m:r>
-                <m:r>
-                  <w:rPr>
-                    <w:rFonts w:ascii="Cambria Math" w:eastAsiaTheme="minorEastAsia" w:hAnsi="Cambria Math"/>
-                    <w:sz w:val="23"/>
-                    <w:szCs w:val="23"/>
-                  </w:rPr>
-                  <m:t xml:space="preserve"> </m:t>
-                </m:r>
-                <m:r>
-                  <w:rPr>
-                    <w:rFonts w:ascii="Cambria Math" w:eastAsiaTheme="minorEastAsia" w:hAnsi="Cambria Math"/>
-                    <w:sz w:val="23"/>
-                    <w:szCs w:val="23"/>
-                  </w:rPr>
-                  <m:t>floor</m:t>
+                  <m:t xml:space="preserve">                    se floor</m:t>
                 </m:r>
                 <m:d>
                   <m:dPr>
@@ -3705,15 +3354,7 @@
                     <w:sz w:val="23"/>
                     <w:szCs w:val="23"/>
                   </w:rPr>
-                  <m:t>&lt;</m:t>
-                </m:r>
-                <m:r>
-                  <w:rPr>
-                    <w:rFonts w:ascii="Cambria Math" w:eastAsiaTheme="minorEastAsia" w:hAnsi="Cambria Math"/>
-                    <w:sz w:val="23"/>
-                    <w:szCs w:val="23"/>
-                  </w:rPr>
-                  <m:t>floor(g)</m:t>
+                  <m:t>&lt;floor(g)</m:t>
                 </m:r>
               </m:e>
             </m:eqArr>
@@ -3839,46 +3480,99 @@
           <w:i/>
           <w:iCs/>
         </w:rPr>
-        <w:t>cost(</w:t>
-      </w:r>
-      <w:proofErr w:type="spellStart"/>
+        <w:t>cost(n,n’)</w:t>
+      </w:r>
+      <w:r>
+        <w:t>, questo sempre per le proprietà della distanza euclidea.</w:t>
+      </w:r>
+    </w:p>
+    <w:p>
+      <w:pPr>
+        <w:pStyle w:val="Argomento"/>
+      </w:pPr>
+      <w:r>
+        <w:t>Valutazione</w:t>
+      </w:r>
+    </w:p>
+    <w:p>
+      <w:r>
+        <w:t xml:space="preserve">Il nostro sistema lavora in maniera ottimale se ad </w:t>
+      </w:r>
       <w:r>
         <w:rPr>
           <w:i/>
           <w:iCs/>
         </w:rPr>
-        <w:t>n,n</w:t>
-      </w:r>
-      <w:proofErr w:type="spellEnd"/>
+        <w:t>A*</w:t>
+      </w:r>
+      <w:r>
+        <w:t xml:space="preserve"> viene applicato </w:t>
+      </w:r>
       <w:r>
         <w:rPr>
           <w:i/>
           <w:iCs/>
         </w:rPr>
-        <w:t>’)</w:t>
-      </w:r>
-      <w:r>
-        <w:t>, questo sempre per le proprietà della distanza euclidea.</w:t>
-      </w:r>
-    </w:p>
-    <w:p>
-      <w:pPr>
-        <w:pStyle w:val="Argomento"/>
-      </w:pPr>
-      <w:r>
-        <w:t>Valutazione</w:t>
-      </w:r>
-    </w:p>
-    <w:p>
-      <w:r>
-        <w:t>Il nostro sistema lavora in maniera ottimale se ad A* viene applicato MPP. Senza quest’ultimo</w:t>
-      </w:r>
-      <w:r>
-        <w:t xml:space="preserve">, infatti, A* è soggetta a notevoli problematiche </w:t>
+        <w:t>M</w:t>
+      </w:r>
+      <w:r>
+        <w:rPr>
+          <w:i/>
+          <w:iCs/>
+        </w:rPr>
+        <w:t>ultiple Path Pruning</w:t>
+      </w:r>
+      <w:r>
+        <w:t>. Senza quest’ultimo</w:t>
+      </w:r>
+      <w:r>
+        <w:t xml:space="preserve">, infatti, </w:t>
+      </w:r>
+      <w:r>
+        <w:rPr>
+          <w:i/>
+          <w:iCs/>
+        </w:rPr>
+        <w:t>A*</w:t>
+      </w:r>
+      <w:r>
+        <w:t xml:space="preserve"> è soggetta a notevoli problematiche </w:t>
       </w:r>
       <w:r>
         <w:t>dovute al fatto che al crescere della dimensione del percorso ottimo il numero di percorsi nella frontiera cresce in maniera esponenziale.</w:t>
       </w:r>
+      <w:r>
+        <w:t xml:space="preserve"> Inoltre l’efficienza di </w:t>
+      </w:r>
+      <w:r>
+        <w:rPr>
+          <w:i/>
+          <w:iCs/>
+        </w:rPr>
+        <w:t>A*</w:t>
+      </w:r>
+      <w:r>
+        <w:t xml:space="preserve"> </w:t>
+      </w:r>
+      <w:r>
+        <w:t>è molto influenzata dalla presenza di una buona euristica</w:t>
+      </w:r>
+      <w:r>
+        <w:t xml:space="preserve">, senza la quale un approccio </w:t>
+      </w:r>
+      <w:r>
+        <w:rPr>
+          <w:i/>
+          <w:iCs/>
+        </w:rPr>
+        <w:t>Lowest Cost First</w:t>
+      </w:r>
+      <w:r>
+        <w:t xml:space="preserve"> risulta notevolment</w:t>
+      </w:r>
+      <w:r>
+        <w:t xml:space="preserve">e più dispendioso dal punto di vista computazionale. </w:t>
+      </w:r>
     </w:p>
     <w:p>
       <w:r>
@@ -3886,20 +3580,27 @@
       </w:r>
     </w:p>
     <w:p>
+      <w:pPr>
+        <w:pStyle w:val="Paragrafoelenco"/>
+        <w:numPr>
+          <w:ilvl w:val="0"/>
+          <w:numId w:val="1"/>
+        </w:numPr>
+      </w:pPr>
       <w:r>
         <w:drawing>
-          <wp:anchor distT="0" distB="0" distL="114300" distR="114300" simplePos="0" relativeHeight="251664384" behindDoc="0" locked="0" layoutInCell="1" allowOverlap="1" wp14:anchorId="081D879F" wp14:editId="1A710A5D">
+          <wp:anchor distT="0" distB="0" distL="114300" distR="114300" simplePos="0" relativeHeight="251667456" behindDoc="0" locked="0" layoutInCell="1" allowOverlap="1" wp14:anchorId="2B1F349D" wp14:editId="73036C8E">
             <wp:simplePos x="0" y="0"/>
             <wp:positionH relativeFrom="margin">
               <wp:align>center</wp:align>
             </wp:positionH>
             <wp:positionV relativeFrom="paragraph">
-              <wp:posOffset>1171379</wp:posOffset>
+              <wp:posOffset>3232517</wp:posOffset>
             </wp:positionV>
-            <wp:extent cx="7055485" cy="817245"/>
-            <wp:effectExtent l="0" t="0" r="0" b="1905"/>
+            <wp:extent cx="7320915" cy="930910"/>
+            <wp:effectExtent l="0" t="0" r="0" b="2540"/>
             <wp:wrapTopAndBottom/>
-            <wp:docPr id="405232743" name="Immagine 1"/>
+            <wp:docPr id="1743390078" name="Immagine 1" descr="Immagine che contiene schermata, testo, Carattere&#10;&#10;Descrizione generata automaticamente"/>
             <wp:cNvGraphicFramePr>
               <a:graphicFrameLocks xmlns:a="http://schemas.openxmlformats.org/drawingml/2006/main" noChangeAspect="1"/>
             </wp:cNvGraphicFramePr>
@@ -3907,7 +3608,7 @@
               <a:graphicData uri="http://schemas.openxmlformats.org/drawingml/2006/picture">
                 <pic:pic xmlns:pic="http://schemas.openxmlformats.org/drawingml/2006/picture">
                   <pic:nvPicPr>
-                    <pic:cNvPr id="405232743" name=""/>
+                    <pic:cNvPr id="1743390078" name="Immagine 1" descr="Immagine che contiene schermata, testo, Carattere&#10;&#10;Descrizione generata automaticamente"/>
                     <pic:cNvPicPr/>
                   </pic:nvPicPr>
                   <pic:blipFill>
@@ -3925,7 +3626,7 @@
                   <pic:spPr>
                     <a:xfrm>
                       <a:off x="0" y="0"/>
-                      <a:ext cx="7055485" cy="817245"/>
+                      <a:ext cx="7320915" cy="930910"/>
                     </a:xfrm>
                     <a:prstGeom prst="rect">
                       <a:avLst/>
@@ -3944,94 +3645,19 @@
         </w:drawing>
       </w:r>
       <w:r>
-        <w:t xml:space="preserve">eseguiamo la ricerca del percorso ottimo (identificandoci come </w:t>
-      </w:r>
-      <w:r>
-        <w:rPr>
-          <w:i/>
-          <w:iCs/>
-        </w:rPr>
-        <w:t>student_1</w:t>
-      </w:r>
-      <w:r>
-        <w:rPr>
-          <w:i/>
-          <w:iCs/>
-        </w:rPr>
-        <w:t xml:space="preserve"> </w:t>
-      </w:r>
-      <w:r>
-        <w:t>che nel nostro sistema non ha accesso a</w:t>
-      </w:r>
-      <w:r>
-        <w:t xml:space="preserve"> corridoi riservati e agli ascensori</w:t>
-      </w:r>
-      <w:r>
-        <w:t>)</w:t>
-      </w:r>
-      <w:r>
-        <w:t xml:space="preserve"> tra gli ambienti </w:t>
-      </w:r>
-      <w:proofErr w:type="spellStart"/>
-      <w:r>
-        <w:rPr>
-          <w:i/>
-          <w:iCs/>
-        </w:rPr>
-        <w:t>hallway_ingresso</w:t>
-      </w:r>
-      <w:proofErr w:type="spellEnd"/>
-      <w:r>
-        <w:t xml:space="preserve"> e</w:t>
-      </w:r>
-      <w:r>
-        <w:t xml:space="preserve"> </w:t>
-      </w:r>
-      <w:r>
-        <w:rPr>
-          <w:i/>
-          <w:iCs/>
-        </w:rPr>
-        <w:t>hallway_2_27_1</w:t>
-      </w:r>
-      <w:r>
-        <w:rPr>
-          <w:i/>
-          <w:iCs/>
-        </w:rPr>
-        <w:t xml:space="preserve">. </w:t>
-      </w:r>
-      <w:r>
-        <w:t>Usando A* senza MPP, il risultato è il seguente:</w:t>
-      </w:r>
-    </w:p>
-    <w:p/>
-    <w:p>
-      <w:r>
-        <w:t xml:space="preserve">la ricerca termina in </w:t>
-      </w:r>
-      <w:r>
-        <w:t xml:space="preserve">4.25 secondi, espandendo 542809 percorsi; inoltre al momento del ritrovamento della soluzione, </w:t>
-      </w:r>
-      <w:r>
-        <w:t>752196 percorsi si trovano ancora nella frontiera.</w:t>
-      </w:r>
-    </w:p>
-    <w:p>
-      <w:r>
         <w:drawing>
-          <wp:anchor distT="0" distB="0" distL="114300" distR="114300" simplePos="0" relativeHeight="251665408" behindDoc="0" locked="0" layoutInCell="1" allowOverlap="1" wp14:anchorId="5BE1F545" wp14:editId="6BE8985A">
+          <wp:anchor distT="0" distB="0" distL="114300" distR="114300" simplePos="0" relativeHeight="251666432" behindDoc="0" locked="0" layoutInCell="1" allowOverlap="1" wp14:anchorId="2961007C" wp14:editId="76B248DF">
             <wp:simplePos x="0" y="0"/>
             <wp:positionH relativeFrom="margin">
               <wp:align>center</wp:align>
             </wp:positionH>
             <wp:positionV relativeFrom="paragraph">
-              <wp:posOffset>695765</wp:posOffset>
+              <wp:posOffset>957012</wp:posOffset>
             </wp:positionV>
-            <wp:extent cx="7146925" cy="982980"/>
-            <wp:effectExtent l="0" t="0" r="0" b="7620"/>
+            <wp:extent cx="7354560" cy="848227"/>
+            <wp:effectExtent l="0" t="0" r="0" b="9525"/>
             <wp:wrapTopAndBottom/>
-            <wp:docPr id="1608909615" name="Immagine 1" descr="Immagine che contiene schermata, Carattere, testo&#10;&#10;Descrizione generata automaticamente"/>
+            <wp:docPr id="243852248" name="Immagine 1"/>
             <wp:cNvGraphicFramePr>
               <a:graphicFrameLocks xmlns:a="http://schemas.openxmlformats.org/drawingml/2006/main" noChangeAspect="1"/>
             </wp:cNvGraphicFramePr>
@@ -4039,7 +3665,7 @@
               <a:graphicData uri="http://schemas.openxmlformats.org/drawingml/2006/picture">
                 <pic:pic xmlns:pic="http://schemas.openxmlformats.org/drawingml/2006/picture">
                   <pic:nvPicPr>
-                    <pic:cNvPr id="1608909615" name="Immagine 1" descr="Immagine che contiene schermata, Carattere, testo&#10;&#10;Descrizione generata automaticamente"/>
+                    <pic:cNvPr id="243852248" name=""/>
                     <pic:cNvPicPr/>
                   </pic:nvPicPr>
                   <pic:blipFill>
@@ -4057,7 +3683,7 @@
                   <pic:spPr>
                     <a:xfrm>
                       <a:off x="0" y="0"/>
-                      <a:ext cx="7146925" cy="982980"/>
+                      <a:ext cx="7354560" cy="848227"/>
                     </a:xfrm>
                     <a:prstGeom prst="rect">
                       <a:avLst/>
@@ -4076,53 +3702,166 @@
         </w:drawing>
       </w:r>
       <w:r>
-        <w:t xml:space="preserve">Valutiamo ora </w:t>
-      </w:r>
-      <w:r>
-        <w:t xml:space="preserve">la ricerca tra </w:t>
-      </w:r>
-      <w:proofErr w:type="spellStart"/>
+        <w:t xml:space="preserve">eseguiamo la ricerca del percorso ottimo (identificandoci come </w:t>
+      </w:r>
       <w:r>
         <w:rPr>
           <w:i/>
           <w:iCs/>
         </w:rPr>
-        <w:t>hallway_ingresso</w:t>
-      </w:r>
-      <w:proofErr w:type="spellEnd"/>
-      <w:r>
-        <w:t xml:space="preserve"> e </w:t>
+        <w:t>student_1</w:t>
       </w:r>
       <w:r>
         <w:rPr>
           <w:i/>
           <w:iCs/>
         </w:rPr>
-        <w:t>hallway_2_2</w:t>
+        <w:t xml:space="preserve"> </w:t>
+      </w:r>
+      <w:r>
+        <w:t>che nel nostro sistema non ha accesso a</w:t>
+      </w:r>
+      <w:r>
+        <w:t xml:space="preserve"> corridoi riservati e agli ascensori</w:t>
+      </w:r>
+      <w:r>
+        <w:t>)</w:t>
+      </w:r>
+      <w:r>
+        <w:t xml:space="preserve"> tra gli ambienti </w:t>
       </w:r>
       <w:r>
         <w:rPr>
           <w:i/>
           <w:iCs/>
         </w:rPr>
-        <w:t>9_5</w:t>
+        <w:t>hallway_ingresso</w:t>
+      </w:r>
+      <w:r>
+        <w:t xml:space="preserve"> e</w:t>
+      </w:r>
+      <w:r>
+        <w:t xml:space="preserve"> </w:t>
+      </w:r>
+      <w:r>
+        <w:rPr>
+          <w:i/>
+          <w:iCs/>
+        </w:rPr>
+        <w:t>hallway_2_27_1</w:t>
+      </w:r>
+      <w:r>
+        <w:rPr>
+          <w:i/>
+          <w:iCs/>
+        </w:rPr>
+        <w:t xml:space="preserve">. </w:t>
+      </w:r>
+      <w:r>
+        <w:t xml:space="preserve">Usando </w:t>
+      </w:r>
+      <w:r>
+        <w:rPr>
+          <w:i/>
+          <w:iCs/>
+        </w:rPr>
+        <w:t>A*</w:t>
+      </w:r>
+      <w:r>
+        <w:t xml:space="preserve"> senza </w:t>
+      </w:r>
+      <w:r>
+        <w:rPr>
+          <w:i/>
+          <w:iCs/>
+        </w:rPr>
+        <w:t>MPP</w:t>
+      </w:r>
+      <w:r>
+        <w:t>, il risultato è il seguente:</w:t>
+      </w:r>
+      <w:r>
+        <w:br/>
+      </w:r>
+      <w:r>
+        <w:t xml:space="preserve">la ricerca termina in </w:t>
+      </w:r>
+      <w:r>
+        <w:t>2.9</w:t>
+      </w:r>
+      <w:r>
+        <w:t>2</w:t>
+      </w:r>
+      <w:r>
+        <w:t xml:space="preserve"> secondi, espandendo 542809 percorsi; inoltre al momento del ritrovamento della soluzione, </w:t>
+      </w:r>
+      <w:r>
+        <w:t>752196 percorsi si trovano ancora nella frontiera.</w:t>
+      </w:r>
+      <w:r>
+        <w:br/>
+      </w:r>
+      <w:r>
+        <w:t xml:space="preserve">Valutiamo ora </w:t>
+      </w:r>
+      <w:r>
+        <w:t xml:space="preserve">la ricerca tra </w:t>
+      </w:r>
+      <w:r>
+        <w:rPr>
+          <w:i/>
+          <w:iCs/>
+        </w:rPr>
+        <w:t>hallway_ingresso</w:t>
+      </w:r>
+      <w:r>
+        <w:t xml:space="preserve"> e </w:t>
+      </w:r>
+      <w:r>
+        <w:rPr>
+          <w:i/>
+          <w:iCs/>
+        </w:rPr>
+        <w:t>hallway_2_29_5</w:t>
       </w:r>
       <w:r>
         <w:t>, che è un ambiente vicino al precedente, perciò comporta uno spostamento minimo:</w:t>
       </w:r>
-    </w:p>
-    <w:p/>
-    <w:p>
-      <w:r>
-        <w:t xml:space="preserve">la ricerca qui impiega 9.34 secondi, più del doppio, espandendo </w:t>
+      <w:r>
+        <w:br/>
+      </w:r>
+      <w:r>
+        <w:t xml:space="preserve">la ricerca qui impiega </w:t>
+      </w:r>
+      <w:r>
+        <w:t>7.16</w:t>
+      </w:r>
+      <w:r>
+        <w:t xml:space="preserve"> secondi</w:t>
+      </w:r>
+      <w:r>
+        <w:t xml:space="preserve"> </w:t>
+      </w:r>
+      <w:r>
+        <w:t xml:space="preserve">espandendo </w:t>
       </w:r>
       <w:r>
         <w:t>1207387 percorsi, con 1672021 percorsi ancora nella frontiera al termine dell’algoritmo.</w:t>
       </w:r>
-    </w:p>
-    <w:p>
-      <w:r>
-        <w:t>Questo è rappresentativo del fatto che, anche in un problema con un insieme di nodi così piccolo</w:t>
+      <w:r>
+        <w:t xml:space="preserve"> Le misure di complessità che stiamo andando a considerare sono quindi più che raddoppiate.</w:t>
+      </w:r>
+      <w:r>
+        <w:br/>
+      </w:r>
+      <w:r>
+        <w:t xml:space="preserve">Questo è rappresentativo del fatto che, anche in un problema con un insieme di nodi </w:t>
+      </w:r>
+      <w:r>
+        <w:t xml:space="preserve">finito e </w:t>
+      </w:r>
+      <w:r>
+        <w:t>così piccolo</w:t>
       </w:r>
       <w:r>
         <w:t xml:space="preserve"> (appena </w:t>
@@ -4135,7 +3874,17 @@
         <w:t>147 nodi</w:t>
       </w:r>
       <w:r>
-        <w:t xml:space="preserve">) e un fattore di ramificazione uscente e entrante di </w:t>
+        <w:t xml:space="preserve">) e un fattore di </w:t>
+      </w:r>
+      <w:r>
+        <w:lastRenderedPageBreak/>
+        <w:t>ramificazione uscente</w:t>
+      </w:r>
+      <w:r>
+        <w:t>/</w:t>
+      </w:r>
+      <w:r>
+        <w:t xml:space="preserve">entrante di </w:t>
       </w:r>
       <w:r>
         <w:rPr>
@@ -4145,17 +3894,507 @@
         <w:t>4 vicini per nodo</w:t>
       </w:r>
       <w:r>
-        <w:t xml:space="preserve">, lo spazio di ricerca cresce in maniera </w:t>
+        <w:t>, lo spazio di ricerca cresce in maniera esponenziale</w:t>
+      </w:r>
+      <w:r>
+        <w:t xml:space="preserve"> nel numero di archi</w:t>
+      </w:r>
+      <w:r>
+        <w:t xml:space="preserve">, rendendo </w:t>
+      </w:r>
+      <w:r>
+        <w:t xml:space="preserve">infatti poco utile </w:t>
+      </w:r>
+      <w:r>
+        <w:rPr>
+          <w:i/>
+          <w:iCs/>
+        </w:rPr>
+        <w:t>A* senza MPP</w:t>
+      </w:r>
+      <w:r>
+        <w:t xml:space="preserve"> dopo una certa soglia </w:t>
+      </w:r>
+      <w:r>
+        <w:t xml:space="preserve">di costo del percorso da rintracciare. </w:t>
+      </w:r>
+    </w:p>
+    <w:p>
+      <w:pPr>
+        <w:pStyle w:val="Paragrafoelenco"/>
+        <w:numPr>
+          <w:ilvl w:val="0"/>
+          <w:numId w:val="1"/>
+        </w:numPr>
+      </w:pPr>
+      <w:r>
+        <w:drawing>
+          <wp:anchor distT="0" distB="0" distL="114300" distR="114300" simplePos="0" relativeHeight="251670528" behindDoc="0" locked="0" layoutInCell="1" allowOverlap="1" wp14:anchorId="1FFF35DF" wp14:editId="6EA4B6F6">
+            <wp:simplePos x="0" y="0"/>
+            <wp:positionH relativeFrom="column">
+              <wp:posOffset>-716280</wp:posOffset>
+            </wp:positionH>
+            <wp:positionV relativeFrom="paragraph">
+              <wp:posOffset>476885</wp:posOffset>
+            </wp:positionV>
+            <wp:extent cx="7134225" cy="895985"/>
+            <wp:effectExtent l="0" t="0" r="9525" b="0"/>
+            <wp:wrapTopAndBottom/>
+            <wp:docPr id="299230370" name="Immagine 1" descr="Immagine che contiene schermata, testo, Carattere, Blu elettrico&#10;&#10;Descrizione generata automaticamente"/>
+            <wp:cNvGraphicFramePr>
+              <a:graphicFrameLocks xmlns:a="http://schemas.openxmlformats.org/drawingml/2006/main" noChangeAspect="1"/>
+            </wp:cNvGraphicFramePr>
+            <a:graphic xmlns:a="http://schemas.openxmlformats.org/drawingml/2006/main">
+              <a:graphicData uri="http://schemas.openxmlformats.org/drawingml/2006/picture">
+                <pic:pic xmlns:pic="http://schemas.openxmlformats.org/drawingml/2006/picture">
+                  <pic:nvPicPr>
+                    <pic:cNvPr id="299230370" name="Immagine 1" descr="Immagine che contiene schermata, testo, Carattere, Blu elettrico&#10;&#10;Descrizione generata automaticamente"/>
+                    <pic:cNvPicPr/>
+                  </pic:nvPicPr>
+                  <pic:blipFill>
+                    <a:blip r:embed="rId18">
+                      <a:extLst>
+                        <a:ext uri="{28A0092B-C50C-407E-A947-70E740481C1C}">
+                          <a14:useLocalDpi xmlns:a14="http://schemas.microsoft.com/office/drawing/2010/main" val="0"/>
+                        </a:ext>
+                      </a:extLst>
+                    </a:blip>
+                    <a:stretch>
+                      <a:fillRect/>
+                    </a:stretch>
+                  </pic:blipFill>
+                  <pic:spPr>
+                    <a:xfrm>
+                      <a:off x="0" y="0"/>
+                      <a:ext cx="7134225" cy="895985"/>
+                    </a:xfrm>
+                    <a:prstGeom prst="rect">
+                      <a:avLst/>
+                    </a:prstGeom>
+                  </pic:spPr>
+                </pic:pic>
+              </a:graphicData>
+            </a:graphic>
+            <wp14:sizeRelH relativeFrom="margin">
+              <wp14:pctWidth>0</wp14:pctWidth>
+            </wp14:sizeRelH>
+            <wp14:sizeRelV relativeFrom="margin">
+              <wp14:pctHeight>0</wp14:pctHeight>
+            </wp14:sizeRelV>
+          </wp:anchor>
+        </w:drawing>
+      </w:r>
+      <w:r>
+        <w:t xml:space="preserve">nel caso dell’ultimo percorso calcolato, </w:t>
+      </w:r>
+      <w:r>
+        <w:t xml:space="preserve">confrontiamo inoltre </w:t>
+      </w:r>
+      <w:r>
+        <w:rPr>
+          <w:i/>
+          <w:iCs/>
+        </w:rPr>
+        <w:t>A*</w:t>
+      </w:r>
+      <w:r>
+        <w:t xml:space="preserve"> delle due versioni (con e senza </w:t>
+      </w:r>
+      <w:r>
+        <w:rPr>
+          <w:i/>
+          <w:iCs/>
+        </w:rPr>
+        <w:t>MPP</w:t>
+      </w:r>
+      <w:r>
+        <w:t>):</w:t>
+      </w:r>
+      <w:r>
+        <w:br/>
+      </w:r>
+      <w:r>
+        <w:t xml:space="preserve">è evidente come in questo caso i percorsi espansi siano </w:t>
+      </w:r>
+      <w:r>
+        <w:t xml:space="preserve">notevolmente minori (66, contro i precedenti </w:t>
+      </w:r>
+      <w:r>
+        <w:t>1207387</w:t>
+      </w:r>
+      <w:r>
+        <w:t>), così come i percorsi rimasti nella frontiera.</w:t>
+      </w:r>
+      <w:r>
+        <w:br/>
+      </w:r>
+      <w:r>
+        <w:t xml:space="preserve">Questo avviene perché il </w:t>
+      </w:r>
+      <w:r>
+        <w:rPr>
+          <w:i/>
+          <w:iCs/>
+        </w:rPr>
+        <w:t>MPP</w:t>
+      </w:r>
+      <w:r>
+        <w:t xml:space="preserve"> consente di </w:t>
+      </w:r>
+      <w:r>
+        <w:t xml:space="preserve">potare dalla frontiera tutti i percorsi </w:t>
+      </w:r>
+      <w:r>
+        <w:t>verso nodi già raggiunti (</w:t>
+      </w:r>
+      <w:r>
+        <w:t xml:space="preserve">in questo caso la consistenza dell’euristica garantisce che questi </w:t>
+      </w:r>
+      <w:r>
+        <w:t>non saranno mai meno costosi di quelli già trovati</w:t>
+      </w:r>
+      <w:r>
+        <w:t>)</w:t>
+      </w:r>
+      <w:r>
+        <w:t xml:space="preserve"> </w:t>
+      </w:r>
+      <w:r>
+        <w:t>che quindi non saranno mai ottimali</w:t>
+      </w:r>
+      <w:r>
+        <w:t>.</w:t>
+      </w:r>
+      <w:r>
+        <w:br/>
+      </w:r>
+      <w:r>
+        <w:t>Si evidenzia quindi che, c</w:t>
+      </w:r>
+      <w:r>
+        <w:t xml:space="preserve">ome l’euristica, anche l’utilizzo di </w:t>
+      </w:r>
+      <w:r>
+        <w:rPr>
+          <w:i/>
+          <w:iCs/>
+        </w:rPr>
+        <w:t xml:space="preserve">MPP </w:t>
+      </w:r>
+      <w:r>
+        <w:t xml:space="preserve">influenza fortemente le prestazioni del sistema. </w:t>
+      </w:r>
+    </w:p>
+    <w:p>
+      <w:pPr>
+        <w:pStyle w:val="Paragrafoelenco"/>
+        <w:numPr>
+          <w:ilvl w:val="0"/>
+          <w:numId w:val="1"/>
+        </w:numPr>
+      </w:pPr>
+      <w:r>
+        <w:drawing>
+          <wp:anchor distT="0" distB="0" distL="114300" distR="114300" simplePos="0" relativeHeight="251669504" behindDoc="0" locked="0" layoutInCell="1" allowOverlap="1" wp14:anchorId="3B74DD50" wp14:editId="5FDA09F7">
+            <wp:simplePos x="0" y="0"/>
+            <wp:positionH relativeFrom="margin">
+              <wp:align>center</wp:align>
+            </wp:positionH>
+            <wp:positionV relativeFrom="paragraph">
+              <wp:posOffset>1834381</wp:posOffset>
+            </wp:positionV>
+            <wp:extent cx="7176135" cy="820420"/>
+            <wp:effectExtent l="0" t="0" r="5715" b="0"/>
+            <wp:wrapTopAndBottom/>
+            <wp:docPr id="31418392" name="Immagine 1"/>
+            <wp:cNvGraphicFramePr>
+              <a:graphicFrameLocks xmlns:a="http://schemas.openxmlformats.org/drawingml/2006/main" noChangeAspect="1"/>
+            </wp:cNvGraphicFramePr>
+            <a:graphic xmlns:a="http://schemas.openxmlformats.org/drawingml/2006/main">
+              <a:graphicData uri="http://schemas.openxmlformats.org/drawingml/2006/picture">
+                <pic:pic xmlns:pic="http://schemas.openxmlformats.org/drawingml/2006/picture">
+                  <pic:nvPicPr>
+                    <pic:cNvPr id="31418392" name=""/>
+                    <pic:cNvPicPr/>
+                  </pic:nvPicPr>
+                  <pic:blipFill>
+                    <a:blip r:embed="rId19">
+                      <a:extLst>
+                        <a:ext uri="{28A0092B-C50C-407E-A947-70E740481C1C}">
+                          <a14:useLocalDpi xmlns:a14="http://schemas.microsoft.com/office/drawing/2010/main" val="0"/>
+                        </a:ext>
+                      </a:extLst>
+                    </a:blip>
+                    <a:stretch>
+                      <a:fillRect/>
+                    </a:stretch>
+                  </pic:blipFill>
+                  <pic:spPr>
+                    <a:xfrm>
+                      <a:off x="0" y="0"/>
+                      <a:ext cx="7176135" cy="820420"/>
+                    </a:xfrm>
+                    <a:prstGeom prst="rect">
+                      <a:avLst/>
+                    </a:prstGeom>
+                  </pic:spPr>
+                </pic:pic>
+              </a:graphicData>
+            </a:graphic>
+            <wp14:sizeRelH relativeFrom="margin">
+              <wp14:pctWidth>0</wp14:pctWidth>
+            </wp14:sizeRelH>
+            <wp14:sizeRelV relativeFrom="margin">
+              <wp14:pctHeight>0</wp14:pctHeight>
+            </wp14:sizeRelV>
+          </wp:anchor>
+        </w:drawing>
+      </w:r>
+      <w:r>
+        <w:drawing>
+          <wp:anchor distT="0" distB="0" distL="114300" distR="114300" simplePos="0" relativeHeight="251668480" behindDoc="0" locked="0" layoutInCell="1" allowOverlap="1" wp14:anchorId="51998259" wp14:editId="51D17E29">
+            <wp:simplePos x="0" y="0"/>
+            <wp:positionH relativeFrom="margin">
+              <wp:align>center</wp:align>
+            </wp:positionH>
+            <wp:positionV relativeFrom="paragraph">
+              <wp:posOffset>956276</wp:posOffset>
+            </wp:positionV>
+            <wp:extent cx="7172960" cy="829945"/>
+            <wp:effectExtent l="0" t="0" r="8890" b="8255"/>
+            <wp:wrapTopAndBottom/>
+            <wp:docPr id="1224298935" name="Immagine 1"/>
+            <wp:cNvGraphicFramePr>
+              <a:graphicFrameLocks xmlns:a="http://schemas.openxmlformats.org/drawingml/2006/main" noChangeAspect="1"/>
+            </wp:cNvGraphicFramePr>
+            <a:graphic xmlns:a="http://schemas.openxmlformats.org/drawingml/2006/main">
+              <a:graphicData uri="http://schemas.openxmlformats.org/drawingml/2006/picture">
+                <pic:pic xmlns:pic="http://schemas.openxmlformats.org/drawingml/2006/picture">
+                  <pic:nvPicPr>
+                    <pic:cNvPr id="1224298935" name=""/>
+                    <pic:cNvPicPr/>
+                  </pic:nvPicPr>
+                  <pic:blipFill>
+                    <a:blip r:embed="rId20">
+                      <a:extLst>
+                        <a:ext uri="{28A0092B-C50C-407E-A947-70E740481C1C}">
+                          <a14:useLocalDpi xmlns:a14="http://schemas.microsoft.com/office/drawing/2010/main" val="0"/>
+                        </a:ext>
+                      </a:extLst>
+                    </a:blip>
+                    <a:stretch>
+                      <a:fillRect/>
+                    </a:stretch>
+                  </pic:blipFill>
+                  <pic:spPr>
+                    <a:xfrm>
+                      <a:off x="0" y="0"/>
+                      <a:ext cx="7172960" cy="829945"/>
+                    </a:xfrm>
+                    <a:prstGeom prst="rect">
+                      <a:avLst/>
+                    </a:prstGeom>
+                  </pic:spPr>
+                </pic:pic>
+              </a:graphicData>
+            </a:graphic>
+            <wp14:sizeRelH relativeFrom="margin">
+              <wp14:pctWidth>0</wp14:pctWidth>
+            </wp14:sizeRelH>
+            <wp14:sizeRelV relativeFrom="margin">
+              <wp14:pctHeight>0</wp14:pctHeight>
+            </wp14:sizeRelV>
+          </wp:anchor>
+        </w:drawing>
+      </w:r>
+      <w:r>
+        <w:t>n</w:t>
+      </w:r>
+      <w:r>
+        <w:t xml:space="preserve">elle medesime condizioni, </w:t>
+      </w:r>
+      <w:r>
+        <w:t xml:space="preserve">effettuiamo un confronto tra gli algoritmi </w:t>
+      </w:r>
+      <w:r>
+        <w:rPr>
+          <w:i/>
+          <w:iCs/>
+        </w:rPr>
+        <w:t>A* senza Multiple P</w:t>
+      </w:r>
+      <w:r>
+        <w:rPr>
+          <w:i/>
+          <w:iCs/>
+        </w:rPr>
+        <w:t>a</w:t>
+      </w:r>
+      <w:r>
+        <w:rPr>
+          <w:i/>
+          <w:iCs/>
+        </w:rPr>
+        <w:t xml:space="preserve">th Pruning </w:t>
+      </w:r>
+      <w:r>
+        <w:t xml:space="preserve">e </w:t>
+      </w:r>
+      <w:r>
+        <w:rPr>
+          <w:i/>
+          <w:iCs/>
+        </w:rPr>
+        <w:t>Lowest Cost First</w:t>
+      </w:r>
+      <w:r>
+        <w:t xml:space="preserve"> (rimuovendo </w:t>
+      </w:r>
+      <w:r>
+        <w:t>quindi nel secondo caso</w:t>
+      </w:r>
+      <w:r>
+        <w:t xml:space="preserve"> l’euristica dei nodi</w:t>
+      </w:r>
+      <w:r>
+        <w:t>)</w:t>
+      </w:r>
+      <w:r>
+        <w:t xml:space="preserve">, calcolando il percorso tra </w:t>
+      </w:r>
+      <w:r>
+        <w:rPr>
+          <w:i/>
+          <w:iCs/>
+        </w:rPr>
+        <w:t>hallway_ingresso</w:t>
+      </w:r>
+      <w:r>
+        <w:t xml:space="preserve"> e </w:t>
+      </w:r>
+      <w:r>
+        <w:rPr>
+          <w:i/>
+          <w:iCs/>
+        </w:rPr>
+        <w:t>hallway_1_3_21</w:t>
+      </w:r>
+      <w:r>
+        <w:t>:</w:t>
+      </w:r>
+      <w:r>
+        <w:br/>
+      </w:r>
+      <w:r>
+        <w:t>Si evidenzia che</w:t>
+      </w:r>
+      <w:r>
+        <w:t xml:space="preserve"> nel primo </w:t>
+      </w:r>
+      <w:r>
+        <w:t>algoritmo</w:t>
+      </w:r>
+      <w:r>
+        <w:t xml:space="preserve"> vengono espansi 69 percorsi e al termine dell’algoritmo 93 percorsi rimangono nella frontiera, mentre n</w:t>
+      </w:r>
+      <w:r>
+        <w:t xml:space="preserve">el secondo sono 496871 percorsi espansi e </w:t>
+      </w:r>
+      <w:r>
+        <w:t>625952 quelli nella frontiera al termine.</w:t>
+      </w:r>
+      <w:r>
+        <w:br/>
+        <w:t>Que</w:t>
+      </w:r>
+      <w:r>
+        <w:t xml:space="preserve">sto denota ancora una volta </w:t>
+      </w:r>
+      <w:r>
+        <w:t xml:space="preserve">quanto le strategie di ricerca informate possano </w:t>
+      </w:r>
+      <w:r>
+        <w:t xml:space="preserve">essere considerevolmente più efficienti di quelle non informate e, di conseguenza, quanto sia importante </w:t>
+      </w:r>
+      <w:r>
+        <w:t xml:space="preserve">l’implementazione di una </w:t>
       </w:r>
       <w:r>
         <w:lastRenderedPageBreak/>
-        <w:t xml:space="preserve">esponenziale, rendendo </w:t>
-      </w:r>
-      <w:r>
-        <w:t xml:space="preserve">infatti poco utile A* senza MPP dopo una certa soglia </w:t>
-      </w:r>
-      <w:r>
-        <w:t xml:space="preserve">di costo del percorso da rintracciare. </w:t>
+        <w:t xml:space="preserve">buona euristica, la cui stima sia un compromesso </w:t>
+      </w:r>
+      <w:r>
+        <w:t xml:space="preserve">tra </w:t>
+      </w:r>
+      <w:r>
+        <w:rPr>
+          <w:i/>
+          <w:iCs/>
+        </w:rPr>
+        <w:t>efficacia</w:t>
+      </w:r>
+      <w:r>
+        <w:rPr>
+          <w:i/>
+          <w:iCs/>
+        </w:rPr>
+        <w:t xml:space="preserve"> </w:t>
+      </w:r>
+      <w:r>
+        <w:t xml:space="preserve">e </w:t>
+      </w:r>
+      <w:r>
+        <w:rPr>
+          <w:i/>
+          <w:iCs/>
+        </w:rPr>
+        <w:t>costo della sua computazione</w:t>
+      </w:r>
+      <w:r>
+        <w:t>.</w:t>
+      </w:r>
+    </w:p>
+    <w:p>
+      <w:r>
+        <w:t xml:space="preserve">In conclusione, gli esperimenti effettuati </w:t>
+      </w:r>
+      <w:r>
+        <w:t xml:space="preserve">evidenziano come, delle strategie utilizzate, solo </w:t>
+      </w:r>
+      <w:r>
+        <w:rPr>
+          <w:i/>
+          <w:iCs/>
+        </w:rPr>
+        <w:t>A* con MPP</w:t>
+      </w:r>
+      <w:r>
+        <w:rPr>
+          <w:i/>
+          <w:iCs/>
+        </w:rPr>
+        <w:t xml:space="preserve"> </w:t>
+      </w:r>
+      <w:r>
+        <w:t>sia</w:t>
+      </w:r>
+      <w:r>
+        <w:t xml:space="preserve"> </w:t>
+      </w:r>
+      <w:r>
+        <w:t>in linea con le nostre esigenze</w:t>
+      </w:r>
+      <w:r>
+        <w:t xml:space="preserve"> in quanto gli altri algoritmi risultano </w:t>
+      </w:r>
+      <w:r>
+        <w:t>inutilizzabili</w:t>
+      </w:r>
+      <w:r>
+        <w:t xml:space="preserve"> superata una certa soglia di </w:t>
+      </w:r>
+      <w:r>
+        <w:t>distanza dai nodi goal.</w:t>
       </w:r>
     </w:p>
     <w:p>
@@ -4182,64 +4421,1463 @@
     </w:p>
     <w:p>
       <w:r>
-        <w:t>Un paragrafo che chiarisca la rappresentazione della conoscenza scelta per KB (modelli di ragionamento</w:t>
+        <w:t>Il KBS</w:t>
       </w:r>
       <w:r>
         <w:t xml:space="preserve"> </w:t>
       </w:r>
       <w:r>
-        <w:t>/</w:t>
+        <w:t xml:space="preserve">effettua ragionamento relazionale </w:t>
+      </w:r>
+      <w:r>
+        <w:t>allo scopo di recuperare dalla Knowledge Base informazioni essenziali</w:t>
+      </w:r>
+      <w:r>
+        <w:t xml:space="preserve"> per effettuare le query</w:t>
+      </w:r>
+      <w:r>
+        <w:t>.</w:t>
+      </w:r>
+    </w:p>
+    <w:p>
+      <w:r>
+        <w:t xml:space="preserve">In particolare sono di interesse </w:t>
+      </w:r>
+      <w:r>
+        <w:t>le informazioni sui permessi dell’utente, sullo stato degli ambienti</w:t>
+      </w:r>
+      <w:r>
+        <w:t xml:space="preserve"> e le loro posizioni</w:t>
+      </w:r>
+      <w:r>
+        <w:t xml:space="preserve">, </w:t>
+      </w:r>
+      <w:r>
+        <w:t xml:space="preserve">sugli orari in cui </w:t>
+      </w:r>
+      <w:r>
+        <w:t>è possibile entrare negli ambienti (confrontati poi con l’orario reale a runtime)</w:t>
+      </w:r>
+      <w:r>
+        <w:t>.</w:t>
+      </w:r>
+    </w:p>
+    <w:p>
+      <w:pPr>
+        <w:pStyle w:val="Titolo2"/>
+      </w:pPr>
+    </w:p>
+    <w:p>
+      <w:pPr>
+        <w:pStyle w:val="Argomento"/>
+      </w:pPr>
+      <w:r>
+        <w:t>Strumenti utilizzati</w:t>
+      </w:r>
+    </w:p>
+    <w:p>
+      <w:r>
+        <w:t>Gli strumenti utilizzati sono stati i seguenti:</w:t>
+      </w:r>
+      <w:r>
+        <w:t xml:space="preserve"> libreria </w:t>
+      </w:r>
+      <w:r>
+        <w:rPr>
+          <w:b/>
+          <w:bCs/>
+        </w:rPr>
+        <w:t>pyswip</w:t>
+      </w:r>
+      <w:r>
+        <w:t xml:space="preserve"> per l’utilizzo dell’interprete Prolog tramite Python</w:t>
+      </w:r>
+      <w:r>
+        <w:t xml:space="preserve">, allo scopo di </w:t>
+      </w:r>
+      <w:r>
+        <w:t>utilizzare la Knowledge Base scritta in maniera semiautomatica</w:t>
+      </w:r>
+      <w:r>
+        <w:t xml:space="preserve"> nel medesimo linguaggio logico.</w:t>
+      </w:r>
+    </w:p>
+    <w:p>
+      <w:pPr>
+        <w:pStyle w:val="Argomento"/>
+      </w:pPr>
+      <w:r>
+        <w:t>Decisioni di Progetto</w:t>
+      </w:r>
+    </w:p>
+    <w:p>
+      <w:r>
+        <w:t>Per m</w:t>
+      </w:r>
+      <w:r>
+        <w:t xml:space="preserve">anipolare la conoscenza riguardante il dominio abbiamo </w:t>
+      </w:r>
+      <w:r>
+        <w:t>sviluppato una Knowledge Base seguendo la metodologia standard</w:t>
+      </w:r>
+      <w:r>
+        <w:t>.</w:t>
+      </w:r>
+    </w:p>
+    <w:p>
+      <w:r>
+        <w:t>I</w:t>
+      </w:r>
+      <w:r>
+        <w:t xml:space="preserve">n una fase preliminare, dopo lo sviluppo </w:t>
+      </w:r>
+      <w:r>
+        <w:t xml:space="preserve">della planimetria dell’edificio, abbiamo </w:t>
+      </w:r>
+      <w:r>
+        <w:t>identificato gli individui del mondo reale su</w:t>
+      </w:r>
+      <w:r>
+        <w:t>i quali ragionare, cioè gli ambienti dell’edificio e gli utenti</w:t>
+      </w:r>
+      <w:r>
+        <w:t xml:space="preserve">, e le relazioni </w:t>
+      </w:r>
+      <w:r>
+        <w:t>utili al ragionamento</w:t>
+      </w:r>
+      <w:r>
+        <w:t>.</w:t>
+      </w:r>
+    </w:p>
+    <w:p>
+      <w:r>
+        <w:t xml:space="preserve">Successivamente abbiamo associato ad ogni individuo una costante </w:t>
+      </w:r>
+      <w:r>
+        <w:t>che corrisponde nel caso degli ambienti al nome riportato nella planimetria (</w:t>
+      </w:r>
+      <w:r>
+        <w:t xml:space="preserve">si veda </w:t>
+      </w:r>
+      <w:r>
+        <w:rPr>
+          <w:b/>
+          <w:bCs/>
+          <w:i/>
+          <w:iCs/>
+        </w:rPr>
+        <w:t>Struttura dell’Edificio</w:t>
+      </w:r>
+      <w:r>
+        <w:t>)</w:t>
+      </w:r>
+      <w:r>
+        <w:t xml:space="preserve"> e nel caso degli utenti a costanti generiche (in un</w:t>
+      </w:r>
+      <w:r>
+        <w:t>’ottica di reale utilizzo, questi potrebbero essere le matricole di studenti e professori</w:t>
+      </w:r>
+      <w:r>
+        <w:t>)</w:t>
+      </w:r>
+      <w:r>
+        <w:t xml:space="preserve"> quali </w:t>
+      </w:r>
+      <w:r>
+        <w:rPr>
+          <w:i/>
+          <w:iCs/>
+        </w:rPr>
+        <w:t>student_x</w:t>
+      </w:r>
+      <w:r>
+        <w:t xml:space="preserve"> e </w:t>
+      </w:r>
+      <w:r>
+        <w:rPr>
+          <w:i/>
+          <w:iCs/>
+        </w:rPr>
+        <w:t>teacher_x</w:t>
+      </w:r>
+      <w:r>
+        <w:t xml:space="preserve"> (dove </w:t>
+      </w:r>
+      <w:r>
+        <w:rPr>
+          <w:b/>
+          <w:bCs/>
+        </w:rPr>
+        <w:t>x</w:t>
+      </w:r>
+      <w:r>
+        <w:rPr>
+          <w:rFonts w:ascii="Cambria Math" w:hAnsi="Cambria Math" w:cs="Cambria Math"/>
+          <w:b/>
+          <w:bCs/>
+        </w:rPr>
+        <w:t>∈</w:t>
+      </w:r>
+      <w:r>
+        <w:rPr>
+          <w:b/>
+          <w:bCs/>
+        </w:rPr>
+        <w:t>{1,2,3,4}</w:t>
+      </w:r>
+      <w:r>
+        <w:t>)</w:t>
+      </w:r>
+      <w:r>
+        <w:t>.</w:t>
+      </w:r>
+    </w:p>
+    <w:p>
+      <w:r>
+        <w:t xml:space="preserve">In seguito abbiamo scelto, per ogni relazione, un simbolo di predicato </w:t>
+      </w:r>
+      <w:r>
+        <w:t>da utilizzare nella Knowledge Base, di cui si riportano i relativi significati:</w:t>
+      </w:r>
+    </w:p>
+    <w:p>
+      <w:pPr>
+        <w:pStyle w:val="Paragrafoelenco"/>
+        <w:numPr>
+          <w:ilvl w:val="0"/>
+          <w:numId w:val="1"/>
+        </w:numPr>
+      </w:pPr>
+      <w:r>
+        <w:t>is_student(</w:t>
+      </w:r>
+      <w:r>
+        <w:t>S</w:t>
+      </w:r>
+      <w:r>
+        <w:t>)</w:t>
+      </w:r>
+      <w:r>
+        <w:t xml:space="preserve"> : indica che</w:t>
+      </w:r>
+      <w:r>
+        <w:t xml:space="preserve"> l’individuo rappresentato da S è un</w:t>
+      </w:r>
+      <w:r>
+        <w:t>o studente.</w:t>
+      </w:r>
+    </w:p>
+    <w:p>
+      <w:pPr>
+        <w:pStyle w:val="Paragrafoelenco"/>
+        <w:numPr>
+          <w:ilvl w:val="0"/>
+          <w:numId w:val="1"/>
+        </w:numPr>
+      </w:pPr>
+      <w:r>
+        <w:t>is_</w:t>
+      </w:r>
+      <w:r>
+        <w:t>teacher</w:t>
+      </w:r>
+      <w:r>
+        <w:t>(</w:t>
+      </w:r>
+      <w:r>
+        <w:t>T</w:t>
+      </w:r>
+      <w:r>
+        <w:t>) : indica che l’individuo rappresentato da S è un</w:t>
+      </w:r>
+      <w:r>
+        <w:t xml:space="preserve"> insegnante</w:t>
+      </w:r>
+      <w:r>
+        <w:t>.</w:t>
       </w:r>
       <w:r>
         <w:t xml:space="preserve"> </w:t>
       </w:r>
-      <w:r>
-        <w:t>apprendimento), dati, BK, ...</w:t>
-      </w:r>
-    </w:p>
-    <w:p>
-      <w:pPr>
-        <w:pStyle w:val="Titolo2"/>
-      </w:pPr>
-    </w:p>
-    <w:p>
-      <w:pPr>
-        <w:pStyle w:val="Argomento"/>
-      </w:pPr>
-      <w:r>
-        <w:t>Strumenti utilizzati</w:t>
-      </w:r>
-    </w:p>
-    <w:p>
-      <w:r>
-        <w:t xml:space="preserve">Breve: non serve spiegare come funzionano se implementano modelli ben noti </w:t>
-      </w:r>
-      <w:r>
-        <w:br/>
-        <w:t>(basta indicare dei riferimenti bibliografici)</w:t>
-      </w:r>
-    </w:p>
-    <w:p>
-      <w:r>
-        <w:t>Dilungarsi solo su eventuali modelli/algoritmi originali ideati dal gruppo</w:t>
-      </w:r>
-    </w:p>
-    <w:p/>
-    <w:p>
-      <w:pPr>
-        <w:pStyle w:val="Argomento"/>
-      </w:pPr>
-      <w:r>
-        <w:t>Decisioni di Progetto</w:t>
-      </w:r>
-    </w:p>
-    <w:p>
-      <w:r>
-        <w:t xml:space="preserve">Configurazione dei componenti (e.g. API/librerie) utilizzati, ad es. parametri, soglie, ecc. </w:t>
-      </w:r>
-      <w:r>
-        <w:br/>
-        <w:t>e di eventuali metodi specifici utilizzati a tale scopo</w:t>
+    </w:p>
+    <w:p>
+      <w:pPr>
+        <w:pStyle w:val="Paragrafoelenco"/>
+        <w:numPr>
+          <w:ilvl w:val="0"/>
+          <w:numId w:val="1"/>
+        </w:numPr>
+      </w:pPr>
+      <w:r>
+        <w:t>is_person(P) : indica che</w:t>
+      </w:r>
+      <w:r>
+        <w:t xml:space="preserve"> l’individuo rappresentato da P è una persona.</w:t>
+      </w:r>
+    </w:p>
+    <w:p>
+      <w:pPr>
+        <w:pStyle w:val="Paragrafoelenco"/>
+        <w:numPr>
+          <w:ilvl w:val="0"/>
+          <w:numId w:val="1"/>
+        </w:numPr>
+      </w:pPr>
+      <w:r>
+        <w:t xml:space="preserve">teaches_class(T,C) : indica che </w:t>
+      </w:r>
+      <w:r>
+        <w:t xml:space="preserve">T insegna </w:t>
+      </w:r>
+      <w:r>
+        <w:t>la materia C.</w:t>
+      </w:r>
+    </w:p>
+    <w:p>
+      <w:pPr>
+        <w:pStyle w:val="Paragrafoelenco"/>
+        <w:numPr>
+          <w:ilvl w:val="0"/>
+          <w:numId w:val="1"/>
+        </w:numPr>
+      </w:pPr>
+      <w:r>
+        <w:lastRenderedPageBreak/>
+        <w:t>follows</w:t>
+      </w:r>
+      <w:r>
+        <w:t>_class(</w:t>
+      </w:r>
+      <w:r>
+        <w:t>S</w:t>
+      </w:r>
+      <w:r>
+        <w:t xml:space="preserve">,C) : indica che </w:t>
+      </w:r>
+      <w:r>
+        <w:t>S</w:t>
+      </w:r>
+      <w:r>
+        <w:t xml:space="preserve"> </w:t>
+      </w:r>
+      <w:r>
+        <w:t>segue le lezioni della materia C</w:t>
+      </w:r>
+      <w:r>
+        <w:t>.</w:t>
+      </w:r>
+    </w:p>
+    <w:p>
+      <w:pPr>
+        <w:pStyle w:val="Paragrafoelenco"/>
+        <w:numPr>
+          <w:ilvl w:val="0"/>
+          <w:numId w:val="1"/>
+        </w:numPr>
+      </w:pPr>
+      <w:r>
+        <w:t>takes_part_in_class(P,C) : indica che l’individuo P partecipa alle le</w:t>
+      </w:r>
+      <w:r>
+        <w:t>zioni della materia C.</w:t>
+      </w:r>
+      <w:r>
+        <w:t xml:space="preserve"> </w:t>
+      </w:r>
+    </w:p>
+    <w:p>
+      <w:pPr>
+        <w:pStyle w:val="Paragrafoelenco"/>
+        <w:numPr>
+          <w:ilvl w:val="0"/>
+          <w:numId w:val="1"/>
+        </w:numPr>
+      </w:pPr>
+      <w:r>
+        <w:t>is_taking_place(C,R,T) . indica che una lezione del</w:t>
+      </w:r>
+      <w:r>
+        <w:t xml:space="preserve">la materia C si sta svolgendo della </w:t>
+      </w:r>
+      <w:r>
+        <w:t>aula di lezioni R al tempo T</w:t>
+      </w:r>
+    </w:p>
+    <w:p>
+      <w:pPr>
+        <w:pStyle w:val="Paragrafoelenco"/>
+        <w:numPr>
+          <w:ilvl w:val="0"/>
+          <w:numId w:val="1"/>
+        </w:numPr>
+      </w:pPr>
+      <w:r>
+        <w:t>office_owner(T,O) : indica che</w:t>
+      </w:r>
+      <w:r>
+        <w:t xml:space="preserve"> l’individuo T è proprietario dell’ufficio O.</w:t>
+      </w:r>
+    </w:p>
+    <w:p>
+      <w:pPr>
+        <w:pStyle w:val="Paragrafoelenco"/>
+        <w:numPr>
+          <w:ilvl w:val="0"/>
+          <w:numId w:val="1"/>
+        </w:numPr>
+      </w:pPr>
+      <w:r>
+        <w:t>has</w:t>
+      </w:r>
+      <w:r>
+        <w:t xml:space="preserve">_access(P,R,T) : indica che </w:t>
+      </w:r>
+      <w:r>
+        <w:t>l’individuo P può accedere alla stanza R al tempo T.</w:t>
+      </w:r>
+    </w:p>
+    <w:p>
+      <w:pPr>
+        <w:pStyle w:val="Paragrafoelenco"/>
+        <w:numPr>
+          <w:ilvl w:val="0"/>
+          <w:numId w:val="1"/>
+        </w:numPr>
+      </w:pPr>
+      <w:r>
+        <w:t>can_enter_smoke_area(P) : indica che l’individuo P può e</w:t>
+      </w:r>
+      <w:r>
+        <w:t>ntrare nella smoke area.</w:t>
+      </w:r>
+    </w:p>
+    <w:p>
+      <w:pPr>
+        <w:pStyle w:val="Paragrafoelenco"/>
+        <w:numPr>
+          <w:ilvl w:val="0"/>
+          <w:numId w:val="1"/>
+        </w:numPr>
+      </w:pPr>
+      <w:r>
+        <w:t>can_enter_room(P,R,T) : indica che l’individuo P al tempo T p</w:t>
+      </w:r>
+      <w:r>
+        <w:t>uò entrare nella stanza R.</w:t>
+      </w:r>
+    </w:p>
+    <w:p>
+      <w:pPr>
+        <w:pStyle w:val="Paragrafoelenco"/>
+        <w:numPr>
+          <w:ilvl w:val="0"/>
+          <w:numId w:val="1"/>
+        </w:numPr>
+      </w:pPr>
+      <w:r>
+        <w:t>can_go_up_with(P,M) : indica che l’individuo P può utilizzare il me</w:t>
+      </w:r>
+      <w:r>
+        <w:t xml:space="preserve">todo M per salire </w:t>
+      </w:r>
+      <w:r>
+        <w:t xml:space="preserve">di piano </w:t>
+      </w:r>
+      <w:r>
+        <w:t>(scale,ascensori).</w:t>
+      </w:r>
+    </w:p>
+    <w:p>
+      <w:pPr>
+        <w:pStyle w:val="Paragrafoelenco"/>
+        <w:numPr>
+          <w:ilvl w:val="0"/>
+          <w:numId w:val="1"/>
+        </w:numPr>
+      </w:pPr>
+      <w:r>
+        <w:t>can_go_</w:t>
+      </w:r>
+      <w:r>
+        <w:t>down</w:t>
+      </w:r>
+      <w:r>
+        <w:t>_with(P,M) : indica che l’individuo P può utilizzare il me</w:t>
+      </w:r>
+      <w:r>
+        <w:t xml:space="preserve">todo M per </w:t>
+      </w:r>
+      <w:r>
+        <w:t>scendere</w:t>
+      </w:r>
+      <w:r>
+        <w:t xml:space="preserve"> </w:t>
+      </w:r>
+      <w:r>
+        <w:t xml:space="preserve">di piano </w:t>
+      </w:r>
+      <w:r>
+        <w:t>(scale,ascensori).</w:t>
+      </w:r>
+    </w:p>
+    <w:p>
+      <w:pPr>
+        <w:pStyle w:val="Paragrafoelenco"/>
+        <w:numPr>
+          <w:ilvl w:val="0"/>
+          <w:numId w:val="1"/>
+        </w:numPr>
+      </w:pPr>
+      <w:r>
+        <w:t>can_go_up_with</w:t>
+      </w:r>
+      <w:r>
+        <w:t>_from</w:t>
+      </w:r>
+      <w:r>
+        <w:t>(P,M</w:t>
+      </w:r>
+      <w:r>
+        <w:t>,F</w:t>
+      </w:r>
+      <w:r>
+        <w:t>) : indica che l’individuo P può utilizzare il me</w:t>
+      </w:r>
+      <w:r>
+        <w:t>todo M per salire di piano (scale,ascensori)</w:t>
+      </w:r>
+      <w:r>
+        <w:t xml:space="preserve">, </w:t>
+      </w:r>
+      <w:r>
+        <w:t>se attualmente si trova nell’ambiente F</w:t>
+      </w:r>
+      <w:r>
+        <w:t>.</w:t>
+      </w:r>
+    </w:p>
+    <w:p>
+      <w:pPr>
+        <w:pStyle w:val="Paragrafoelenco"/>
+        <w:numPr>
+          <w:ilvl w:val="0"/>
+          <w:numId w:val="1"/>
+        </w:numPr>
+      </w:pPr>
+      <w:r>
+        <w:t>can_go_</w:t>
+      </w:r>
+      <w:r>
+        <w:t>down</w:t>
+      </w:r>
+      <w:r>
+        <w:t>_with(P,M</w:t>
+      </w:r>
+      <w:r>
+        <w:t>,F</w:t>
+      </w:r>
+      <w:r>
+        <w:t>) : indica che l’individuo P può utilizzare il me</w:t>
+      </w:r>
+      <w:r>
+        <w:t>todo M per scendere di piano (scale,ascensori)</w:t>
+      </w:r>
+      <w:r>
+        <w:t xml:space="preserve">, </w:t>
+      </w:r>
+      <w:r>
+        <w:t>se attualmente si trova nell’ambiente F.</w:t>
+      </w:r>
+    </w:p>
+    <w:p>
+      <w:pPr>
+        <w:pStyle w:val="Paragrafoelenco"/>
+        <w:numPr>
+          <w:ilvl w:val="0"/>
+          <w:numId w:val="1"/>
+        </w:numPr>
+      </w:pPr>
+      <w:r>
+        <w:t>get_destination_up(</w:t>
+      </w:r>
+      <w:r>
+        <w:t>M,D</w:t>
+      </w:r>
+      <w:r>
+        <w:t>)</w:t>
+      </w:r>
+      <w:r>
+        <w:t xml:space="preserve"> : indica che il metodo per salire M ha come corrispettivo al piano superiore l’ambiente D.</w:t>
+      </w:r>
+    </w:p>
+    <w:p>
+      <w:pPr>
+        <w:pStyle w:val="Paragrafoelenco"/>
+        <w:numPr>
+          <w:ilvl w:val="0"/>
+          <w:numId w:val="1"/>
+        </w:numPr>
+      </w:pPr>
+      <w:r>
+        <w:t>get_destination_</w:t>
+      </w:r>
+      <w:r>
+        <w:t>down</w:t>
+      </w:r>
+      <w:r>
+        <w:t xml:space="preserve">(M,D) : indica che il metodo per </w:t>
+      </w:r>
+      <w:r>
+        <w:t>scendere</w:t>
+      </w:r>
+      <w:r>
+        <w:t xml:space="preserve"> M ha come corrispettivo al piano </w:t>
+      </w:r>
+      <w:r>
+        <w:t xml:space="preserve">inferiore </w:t>
+      </w:r>
+      <w:r>
+        <w:t>l’ambiente D.</w:t>
+      </w:r>
+    </w:p>
+    <w:p>
+      <w:pPr>
+        <w:pStyle w:val="Paragrafoelenco"/>
+        <w:numPr>
+          <w:ilvl w:val="0"/>
+          <w:numId w:val="1"/>
+        </w:numPr>
+      </w:pPr>
+      <w:r>
+        <w:t xml:space="preserve">can_use_elevator(P) : indica che l’individuo P può usare l’ascensore. </w:t>
+      </w:r>
+    </w:p>
+    <w:p>
+      <w:pPr>
+        <w:pStyle w:val="Paragrafoelenco"/>
+        <w:numPr>
+          <w:ilvl w:val="0"/>
+          <w:numId w:val="1"/>
+        </w:numPr>
+      </w:pPr>
+      <w:r>
+        <w:t>has_elevator_permission(</w:t>
+      </w:r>
+      <w:r>
+        <w:t>P</w:t>
+      </w:r>
+      <w:r>
+        <w:t xml:space="preserve">) : indica che </w:t>
+      </w:r>
+      <w:r>
+        <w:t>l’individuo P ha il permesso per utilizzare un qualsiasi ascensore.</w:t>
+      </w:r>
+    </w:p>
+    <w:p>
+      <w:pPr>
+        <w:pStyle w:val="Paragrafoelenco"/>
+        <w:numPr>
+          <w:ilvl w:val="0"/>
+          <w:numId w:val="1"/>
+        </w:numPr>
+      </w:pPr>
+      <w:r>
+        <w:t>has_res_hallway_permission</w:t>
+      </w:r>
+      <w:r>
+        <w:t>(P)</w:t>
+      </w:r>
+      <w:r>
+        <w:t xml:space="preserve"> :</w:t>
+      </w:r>
+      <w:r>
+        <w:t xml:space="preserve"> </w:t>
+      </w:r>
+      <w:r>
+        <w:t xml:space="preserve"> </w:t>
+      </w:r>
+      <w:r>
+        <w:t xml:space="preserve">indica che </w:t>
+      </w:r>
+      <w:r>
+        <w:t xml:space="preserve">l’individuo P ha il permesso per </w:t>
+      </w:r>
+      <w:r>
+        <w:t xml:space="preserve">attraversare un qualsiasi corridoio </w:t>
+      </w:r>
+      <w:r>
+        <w:t>riservato</w:t>
+      </w:r>
+      <w:r>
+        <w:t>.</w:t>
+      </w:r>
+    </w:p>
+    <w:p>
+      <w:pPr>
+        <w:pStyle w:val="Paragrafoelenco"/>
+        <w:numPr>
+          <w:ilvl w:val="0"/>
+          <w:numId w:val="1"/>
+        </w:numPr>
+      </w:pPr>
+      <w:r>
+        <w:t xml:space="preserve">can_pass_hallway(P, H) : indica che l’individuo P può </w:t>
+      </w:r>
+      <w:r>
+        <w:t xml:space="preserve">attualmente </w:t>
+      </w:r>
+      <w:r>
+        <w:t xml:space="preserve">passare attraverso </w:t>
+      </w:r>
+      <w:r>
+        <w:t>il corridoio H.</w:t>
+      </w:r>
+    </w:p>
+    <w:p>
+      <w:pPr>
+        <w:pStyle w:val="Paragrafoelenco"/>
+        <w:numPr>
+          <w:ilvl w:val="0"/>
+          <w:numId w:val="1"/>
+        </w:numPr>
+      </w:pPr>
+      <w:r>
+        <w:t>has_permission_to_pass(P,H) : indica che l’individuo P ha il permesso per passare attraverso il corridoio H.</w:t>
+      </w:r>
+      <w:r>
+        <w:t xml:space="preserve"> </w:t>
+      </w:r>
+    </w:p>
+    <w:p>
+      <w:pPr>
+        <w:pStyle w:val="Paragrafoelenco"/>
+        <w:numPr>
+          <w:ilvl w:val="0"/>
+          <w:numId w:val="1"/>
+        </w:numPr>
+      </w:pPr>
+      <w:r>
+        <w:t>p</w:t>
+      </w:r>
+      <w:r>
+        <w:t>osition(</w:t>
+      </w:r>
+      <w:r>
+        <w:t>P,X,Y</w:t>
+      </w:r>
+      <w:r>
+        <w:t>)</w:t>
+      </w:r>
+      <w:r>
+        <w:t xml:space="preserve"> : indica che il luogo P ha le coordinate (X,Y).</w:t>
+      </w:r>
+    </w:p>
+    <w:p>
+      <w:pPr>
+        <w:pStyle w:val="Paragrafoelenco"/>
+        <w:numPr>
+          <w:ilvl w:val="0"/>
+          <w:numId w:val="1"/>
+        </w:numPr>
+      </w:pPr>
+      <w:r>
+        <w:t xml:space="preserve">floor(P,F) : indica che il luogo P </w:t>
+      </w:r>
+      <w:r>
+        <w:t>è al piano F.</w:t>
+      </w:r>
+    </w:p>
+    <w:p>
+      <w:pPr>
+        <w:pStyle w:val="Paragrafoelenco"/>
+        <w:numPr>
+          <w:ilvl w:val="0"/>
+          <w:numId w:val="1"/>
+        </w:numPr>
+      </w:pPr>
+      <w:r>
+        <w:lastRenderedPageBreak/>
+        <w:t>is_same_floor(P1,P2) : indica che P1 e P2 si trovano</w:t>
+      </w:r>
+      <w:r>
+        <w:t xml:space="preserve"> sul medesimo piano.</w:t>
+      </w:r>
+    </w:p>
+    <w:p>
+      <w:pPr>
+        <w:pStyle w:val="Paragrafoelenco"/>
+        <w:numPr>
+          <w:ilvl w:val="0"/>
+          <w:numId w:val="1"/>
+        </w:numPr>
+      </w:pPr>
+      <w:r>
+        <w:t>Is_lower_floor</w:t>
+      </w:r>
+      <w:r>
+        <w:t xml:space="preserve">(P1,P2) : indica che P1 </w:t>
+      </w:r>
+      <w:r>
+        <w:t>si trova sul piano inferiore a</w:t>
+      </w:r>
+      <w:r>
+        <w:t xml:space="preserve"> P2</w:t>
+      </w:r>
+      <w:r>
+        <w:t>.</w:t>
+      </w:r>
+    </w:p>
+    <w:p>
+      <w:pPr>
+        <w:pStyle w:val="Paragrafoelenco"/>
+        <w:numPr>
+          <w:ilvl w:val="0"/>
+          <w:numId w:val="1"/>
+        </w:numPr>
+      </w:pPr>
+      <w:r>
+        <w:t>is_place(P) : indica che l’individuo P è</w:t>
+      </w:r>
+      <w:r>
+        <w:t xml:space="preserve"> un ambiente.</w:t>
+      </w:r>
+    </w:p>
+    <w:p>
+      <w:pPr>
+        <w:pStyle w:val="Paragrafoelenco"/>
+        <w:numPr>
+          <w:ilvl w:val="0"/>
+          <w:numId w:val="1"/>
+        </w:numPr>
+      </w:pPr>
+      <w:r>
+        <w:t xml:space="preserve">is_room(P) : indica che l’individuo P è </w:t>
+      </w:r>
+      <w:r>
+        <w:t>una stanza.</w:t>
+      </w:r>
+    </w:p>
+    <w:p>
+      <w:pPr>
+        <w:pStyle w:val="Paragrafoelenco"/>
+        <w:numPr>
+          <w:ilvl w:val="0"/>
+          <w:numId w:val="1"/>
+        </w:numPr>
+      </w:pPr>
+      <w:r>
+        <w:t>is_study_room(R) : indica che il luogo R è una aula studio.</w:t>
+      </w:r>
+    </w:p>
+    <w:p>
+      <w:pPr>
+        <w:pStyle w:val="Paragrafoelenco"/>
+        <w:numPr>
+          <w:ilvl w:val="0"/>
+          <w:numId w:val="1"/>
+        </w:numPr>
+      </w:pPr>
+      <w:r>
+        <w:t>is_</w:t>
+      </w:r>
+      <w:r>
+        <w:t>office</w:t>
+      </w:r>
+      <w:r>
+        <w:t xml:space="preserve">_room(R) : indica che il luogo R è </w:t>
+      </w:r>
+      <w:r>
+        <w:t>un ufficio</w:t>
+      </w:r>
+      <w:r>
+        <w:t>.</w:t>
+      </w:r>
+    </w:p>
+    <w:p>
+      <w:pPr>
+        <w:pStyle w:val="Paragrafoelenco"/>
+        <w:numPr>
+          <w:ilvl w:val="0"/>
+          <w:numId w:val="1"/>
+        </w:numPr>
+      </w:pPr>
+      <w:r>
+        <w:t>is_</w:t>
+      </w:r>
+      <w:r>
+        <w:t>bath</w:t>
+      </w:r>
+      <w:r>
+        <w:t xml:space="preserve">_room(R) : indica che il luogo R è </w:t>
+      </w:r>
+      <w:r>
+        <w:t>un bagno</w:t>
+      </w:r>
+      <w:r>
+        <w:t>.</w:t>
+      </w:r>
+    </w:p>
+    <w:p>
+      <w:pPr>
+        <w:pStyle w:val="Paragrafoelenco"/>
+        <w:numPr>
+          <w:ilvl w:val="0"/>
+          <w:numId w:val="1"/>
+        </w:numPr>
+      </w:pPr>
+      <w:r>
+        <w:t>is_</w:t>
+      </w:r>
+      <w:r>
+        <w:t>lesson</w:t>
+      </w:r>
+      <w:r>
+        <w:t xml:space="preserve">_room(R) : indica che il luogo R è una aula </w:t>
+      </w:r>
+      <w:r>
+        <w:t>per lezioni</w:t>
+      </w:r>
+      <w:r>
+        <w:t>.</w:t>
+      </w:r>
+    </w:p>
+    <w:p>
+      <w:pPr>
+        <w:pStyle w:val="Paragrafoelenco"/>
+        <w:numPr>
+          <w:ilvl w:val="0"/>
+          <w:numId w:val="1"/>
+        </w:numPr>
+      </w:pPr>
+      <w:r>
+        <w:t>is_s</w:t>
+      </w:r>
+      <w:r>
+        <w:t>moke</w:t>
+      </w:r>
+      <w:r>
+        <w:t>_</w:t>
+      </w:r>
+      <w:r>
+        <w:t>area</w:t>
+      </w:r>
+      <w:r>
+        <w:t>(R) : indica che il luogo R è una a</w:t>
+      </w:r>
+      <w:r>
+        <w:t>rea fumatori</w:t>
+      </w:r>
+      <w:r>
+        <w:t>.</w:t>
+      </w:r>
+    </w:p>
+    <w:p>
+      <w:pPr>
+        <w:pStyle w:val="Paragrafoelenco"/>
+        <w:numPr>
+          <w:ilvl w:val="0"/>
+          <w:numId w:val="1"/>
+        </w:numPr>
+      </w:pPr>
+      <w:r>
+        <w:t>is_</w:t>
+      </w:r>
+      <w:r>
+        <w:t>hallway</w:t>
+      </w:r>
+      <w:r>
+        <w:t xml:space="preserve">(R) : indica che il luogo R è </w:t>
+      </w:r>
+      <w:r>
+        <w:t>un corridoio</w:t>
+      </w:r>
+      <w:r>
+        <w:t>.</w:t>
+      </w:r>
+    </w:p>
+    <w:p>
+      <w:pPr>
+        <w:pStyle w:val="Paragrafoelenco"/>
+        <w:numPr>
+          <w:ilvl w:val="0"/>
+          <w:numId w:val="1"/>
+        </w:numPr>
+      </w:pPr>
+      <w:r>
+        <w:t>is_only_with_permission</w:t>
+      </w:r>
+      <w:r>
+        <w:t>(R)</w:t>
+      </w:r>
+      <w:r>
+        <w:t xml:space="preserve"> : indica che </w:t>
+      </w:r>
+      <w:r>
+        <w:t>il corridoio R è accessi</w:t>
+      </w:r>
+      <w:r>
+        <w:t>bile solo con permesso speciale.</w:t>
+      </w:r>
+    </w:p>
+    <w:p>
+      <w:pPr>
+        <w:pStyle w:val="Paragrafoelenco"/>
+        <w:numPr>
+          <w:ilvl w:val="0"/>
+          <w:numId w:val="1"/>
+        </w:numPr>
+      </w:pPr>
+      <w:r>
+        <w:t>is_elevator(E) :</w:t>
+      </w:r>
+      <w:r>
+        <w:t xml:space="preserve"> </w:t>
+      </w:r>
+      <w:r>
+        <w:t>indica che</w:t>
+      </w:r>
+      <w:r>
+        <w:t xml:space="preserve"> E è un ascensore</w:t>
+      </w:r>
+      <w:r>
+        <w:t>.</w:t>
+      </w:r>
+    </w:p>
+    <w:p>
+      <w:pPr>
+        <w:pStyle w:val="Paragrafoelenco"/>
+        <w:numPr>
+          <w:ilvl w:val="0"/>
+          <w:numId w:val="1"/>
+        </w:numPr>
+      </w:pPr>
+      <w:r>
+        <w:t>is_stairs(S) :</w:t>
+      </w:r>
+      <w:r>
+        <w:t xml:space="preserve"> </w:t>
+      </w:r>
+      <w:r>
+        <w:t>indica che</w:t>
+      </w:r>
+      <w:r>
+        <w:t xml:space="preserve"> S è una scala</w:t>
+      </w:r>
+      <w:r>
+        <w:t>.</w:t>
+      </w:r>
+    </w:p>
+    <w:p>
+      <w:pPr>
+        <w:pStyle w:val="Paragrafoelenco"/>
+        <w:numPr>
+          <w:ilvl w:val="0"/>
+          <w:numId w:val="1"/>
+        </w:numPr>
+      </w:pPr>
+      <w:r>
+        <w:t>is_elevator_up(E) : indica che</w:t>
+      </w:r>
+      <w:r>
+        <w:t xml:space="preserve"> E è un ascensore che </w:t>
+      </w:r>
+      <w:r>
+        <w:t>va a piani superiori.</w:t>
+      </w:r>
+    </w:p>
+    <w:p>
+      <w:pPr>
+        <w:pStyle w:val="Paragrafoelenco"/>
+        <w:numPr>
+          <w:ilvl w:val="0"/>
+          <w:numId w:val="1"/>
+        </w:numPr>
+      </w:pPr>
+      <w:r>
+        <w:t>is_stairs_up(S) :</w:t>
+      </w:r>
+      <w:r>
+        <w:t xml:space="preserve"> </w:t>
+      </w:r>
+      <w:r>
+        <w:t>indica che</w:t>
+      </w:r>
+      <w:r>
+        <w:t xml:space="preserve"> </w:t>
+      </w:r>
+      <w:r>
+        <w:t>S</w:t>
+      </w:r>
+      <w:r>
+        <w:t xml:space="preserve"> è un</w:t>
+      </w:r>
+      <w:r>
+        <w:t>a scala</w:t>
+      </w:r>
+      <w:r>
+        <w:t xml:space="preserve"> che </w:t>
+      </w:r>
+      <w:r>
+        <w:t>porta</w:t>
+      </w:r>
+      <w:r>
+        <w:t xml:space="preserve"> a piani superiori.</w:t>
+      </w:r>
+    </w:p>
+    <w:p>
+      <w:pPr>
+        <w:pStyle w:val="Paragrafoelenco"/>
+        <w:numPr>
+          <w:ilvl w:val="0"/>
+          <w:numId w:val="1"/>
+        </w:numPr>
+      </w:pPr>
+      <w:r>
+        <w:t>is_elevator_</w:t>
+      </w:r>
+      <w:r>
+        <w:t>down</w:t>
+      </w:r>
+      <w:r>
+        <w:t>(E) :</w:t>
+      </w:r>
+      <w:r>
+        <w:t xml:space="preserve"> </w:t>
+      </w:r>
+      <w:r>
+        <w:t>indica che</w:t>
+      </w:r>
+      <w:r>
+        <w:t xml:space="preserve"> E è un ascensore che va a piani </w:t>
+      </w:r>
+      <w:r>
+        <w:t>inferior</w:t>
+      </w:r>
+      <w:r>
+        <w:t>i.</w:t>
+      </w:r>
+    </w:p>
+    <w:p>
+      <w:pPr>
+        <w:pStyle w:val="Paragrafoelenco"/>
+        <w:numPr>
+          <w:ilvl w:val="0"/>
+          <w:numId w:val="1"/>
+        </w:numPr>
+      </w:pPr>
+      <w:r>
+        <w:t>is_stairs_</w:t>
+      </w:r>
+      <w:r>
+        <w:t>down</w:t>
+      </w:r>
+      <w:r>
+        <w:t>(S) :</w:t>
+      </w:r>
+      <w:r>
+        <w:t xml:space="preserve"> </w:t>
+      </w:r>
+      <w:r>
+        <w:t>indica che</w:t>
+      </w:r>
+      <w:r>
+        <w:t xml:space="preserve"> S è una scala che porta a piani inferiori.</w:t>
+      </w:r>
+    </w:p>
+    <w:p>
+      <w:pPr>
+        <w:pStyle w:val="Paragrafoelenco"/>
+        <w:numPr>
+          <w:ilvl w:val="0"/>
+          <w:numId w:val="1"/>
+        </w:numPr>
+      </w:pPr>
+      <w:r>
+        <w:t>is_available_room(R) : indica che la stanza R è</w:t>
+      </w:r>
+      <w:r>
+        <w:t xml:space="preserve"> attualmente disponibile/accessibile.</w:t>
+      </w:r>
+    </w:p>
+    <w:p>
+      <w:pPr>
+        <w:pStyle w:val="Paragrafoelenco"/>
+        <w:numPr>
+          <w:ilvl w:val="0"/>
+          <w:numId w:val="1"/>
+        </w:numPr>
+      </w:pPr>
+      <w:r>
+        <w:t>is_available_</w:t>
+      </w:r>
+      <w:r>
+        <w:t>hallway</w:t>
+      </w:r>
+      <w:r>
+        <w:t>(</w:t>
+      </w:r>
+      <w:r>
+        <w:t>H</w:t>
+      </w:r>
+      <w:r>
+        <w:t xml:space="preserve">) : indica che </w:t>
+      </w:r>
+      <w:r>
+        <w:t>il corridoio H</w:t>
+      </w:r>
+      <w:r>
+        <w:t xml:space="preserve"> è</w:t>
+      </w:r>
+      <w:r>
+        <w:t xml:space="preserve"> attualmente disponibile/accessibile.</w:t>
+      </w:r>
+    </w:p>
+    <w:p>
+      <w:pPr>
+        <w:pStyle w:val="Paragrafoelenco"/>
+        <w:numPr>
+          <w:ilvl w:val="0"/>
+          <w:numId w:val="1"/>
+        </w:numPr>
+      </w:pPr>
+      <w:r>
+        <w:t>is_available_</w:t>
+      </w:r>
+      <w:r>
+        <w:t>smoke_area</w:t>
+      </w:r>
+      <w:r>
+        <w:t>(</w:t>
+      </w:r>
+      <w:r>
+        <w:t>A</w:t>
+      </w:r>
+      <w:r>
+        <w:t>) : indica che la s</w:t>
+      </w:r>
+      <w:r>
+        <w:t>moke area A</w:t>
+      </w:r>
+      <w:r>
+        <w:t xml:space="preserve"> è</w:t>
+      </w:r>
+      <w:r>
+        <w:t xml:space="preserve"> attualmente disponibile/accessibile.</w:t>
+      </w:r>
+    </w:p>
+    <w:p>
+      <w:pPr>
+        <w:pStyle w:val="Paragrafoelenco"/>
+        <w:numPr>
+          <w:ilvl w:val="0"/>
+          <w:numId w:val="1"/>
+        </w:numPr>
+      </w:pPr>
+      <w:r>
+        <w:t>is_available_</w:t>
+      </w:r>
+      <w:r>
+        <w:t>elevator</w:t>
+      </w:r>
+      <w:r>
+        <w:t>(</w:t>
+      </w:r>
+      <w:r>
+        <w:t>E</w:t>
+      </w:r>
+      <w:r>
+        <w:t xml:space="preserve">) : indica che </w:t>
+      </w:r>
+      <w:r>
+        <w:t>l’ascensore E</w:t>
+      </w:r>
+      <w:r>
+        <w:t xml:space="preserve"> è</w:t>
+      </w:r>
+      <w:r>
+        <w:t xml:space="preserve"> attualmente disponibile/accessibile.</w:t>
+      </w:r>
+    </w:p>
+    <w:p>
+      <w:pPr>
+        <w:pStyle w:val="Paragrafoelenco"/>
+        <w:numPr>
+          <w:ilvl w:val="0"/>
+          <w:numId w:val="1"/>
+        </w:numPr>
+      </w:pPr>
+      <w:r>
+        <w:t>is_available_</w:t>
+      </w:r>
+      <w:r>
+        <w:t>stairs</w:t>
+      </w:r>
+      <w:r>
+        <w:t>(</w:t>
+      </w:r>
+      <w:r>
+        <w:t>S</w:t>
+      </w:r>
+      <w:r>
+        <w:t>) : indica che l</w:t>
+      </w:r>
+      <w:r>
+        <w:t>e scale S</w:t>
+      </w:r>
+      <w:r>
+        <w:t xml:space="preserve"> </w:t>
+      </w:r>
+      <w:r>
+        <w:t>sono</w:t>
+      </w:r>
+      <w:r>
+        <w:t xml:space="preserve"> attualmente disponibil</w:t>
+      </w:r>
+      <w:r>
+        <w:t>i</w:t>
+      </w:r>
+      <w:r>
+        <w:t>/accessibil</w:t>
+      </w:r>
+      <w:r>
+        <w:t>i</w:t>
+      </w:r>
+      <w:r>
+        <w:t>.</w:t>
+      </w:r>
+    </w:p>
+    <w:p>
+      <w:pPr>
+        <w:pStyle w:val="Paragrafoelenco"/>
+        <w:numPr>
+          <w:ilvl w:val="0"/>
+          <w:numId w:val="1"/>
+        </w:numPr>
+      </w:pPr>
+      <w:r>
+        <w:t>is_unavailable(P) : indica che l’ambiente P non</w:t>
+      </w:r>
+      <w:r>
+        <w:t xml:space="preserve"> è attualmente accessibile/disponibile.</w:t>
+      </w:r>
+    </w:p>
+    <w:p>
+      <w:pPr>
+        <w:pStyle w:val="Paragrafoelenco"/>
+        <w:numPr>
+          <w:ilvl w:val="0"/>
+          <w:numId w:val="1"/>
+        </w:numPr>
+      </w:pPr>
+      <w:r>
+        <w:t>is_scheduled(C,R,TS,TE) : indica che la materia C ha un</w:t>
+      </w:r>
+      <w:r>
+        <w:t>a lezione nell’aula R schedulata con inizio TS</w:t>
+      </w:r>
+      <w:r>
+        <w:t xml:space="preserve"> e fine TE.</w:t>
+      </w:r>
+    </w:p>
+    <w:p>
+      <w:pPr>
+        <w:pStyle w:val="Paragrafoelenco"/>
+        <w:numPr>
+          <w:ilvl w:val="0"/>
+          <w:numId w:val="1"/>
+        </w:numPr>
+      </w:pPr>
+      <w:r>
+        <w:t xml:space="preserve">direct_arc(PS,PE) : indica che i due luoghi PS e PE sono collegati </w:t>
+      </w:r>
+      <w:r>
+        <w:t>tra di loro.</w:t>
+      </w:r>
+    </w:p>
+    <w:p>
+      <w:pPr>
+        <w:pStyle w:val="Paragrafoelenco"/>
+        <w:numPr>
+          <w:ilvl w:val="0"/>
+          <w:numId w:val="1"/>
+        </w:numPr>
+      </w:pPr>
+      <w:r>
+        <w:t xml:space="preserve">distance(P1,P2,D) : indica che D è la distanza </w:t>
+      </w:r>
+      <w:r>
+        <w:t>tra i due ambienti (usata solamente se sono attaccati).</w:t>
+      </w:r>
+    </w:p>
+    <w:p>
+      <w:pPr>
+        <w:pStyle w:val="Paragrafoelenco"/>
+        <w:numPr>
+          <w:ilvl w:val="0"/>
+          <w:numId w:val="1"/>
+        </w:numPr>
+      </w:pPr>
+      <w:r>
+        <w:lastRenderedPageBreak/>
+        <w:t xml:space="preserve">is_time_included_in(T,TS,TE) : indica che </w:t>
+      </w:r>
+      <w:r>
+        <w:t>il tempo T è</w:t>
+      </w:r>
+      <w:r>
+        <w:t xml:space="preserve"> incluso nell’intervallo [TS,TE]</w:t>
+      </w:r>
+      <w:r>
+        <w:t>.</w:t>
+      </w:r>
+    </w:p>
+    <w:p>
+      <w:pPr>
+        <w:pStyle w:val="Paragrafoelenco"/>
+        <w:numPr>
+          <w:ilvl w:val="0"/>
+          <w:numId w:val="1"/>
+        </w:numPr>
+      </w:pPr>
+      <w:r>
+        <w:t>is_legal_time(T) : indica che il tempo T è scritto in un formato corretto.</w:t>
+      </w:r>
+    </w:p>
+    <w:p>
+      <w:pPr>
+        <w:pStyle w:val="Paragrafoelenco"/>
+        <w:numPr>
+          <w:ilvl w:val="0"/>
+          <w:numId w:val="1"/>
+        </w:numPr>
+      </w:pPr>
+      <w:r>
+        <w:t>i</w:t>
+      </w:r>
+      <w:r>
+        <w:t>s_legal_day(D) : indica che il giorno</w:t>
+      </w:r>
+      <w:r>
+        <w:t xml:space="preserve"> D è uno dei giorni della settimana.</w:t>
+      </w:r>
+    </w:p>
+    <w:p>
+      <w:pPr>
+        <w:pStyle w:val="Paragrafoelenco"/>
+        <w:numPr>
+          <w:ilvl w:val="0"/>
+          <w:numId w:val="1"/>
+        </w:numPr>
+      </w:pPr>
+      <w:r>
+        <w:t xml:space="preserve">Is_before_time(T1,T2) : indica che T1 precede T2 </w:t>
+      </w:r>
+      <w:r>
+        <w:t>nello stesso giorno</w:t>
+      </w:r>
+      <w:r>
+        <w:t>.</w:t>
       </w:r>
     </w:p>
     <w:p/>
@@ -4302,7 +5940,35 @@
     </w:p>
     <w:p/>
     <w:p/>
-    <w:p/>
+    <w:p>
+      <w:pPr>
+        <w:rPr>
+          <w:b/>
+          <w:bCs/>
+        </w:rPr>
+      </w:pPr>
+      <w:r>
+        <w:rPr>
+          <w:b/>
+          <w:bCs/>
+        </w:rPr>
+        <w:t>NB:</w:t>
+      </w:r>
+      <w:r>
+        <w:rPr>
+          <w:b/>
+          <w:bCs/>
+        </w:rPr>
+        <w:t xml:space="preserve"> nelle con</w:t>
+      </w:r>
+      <w:r>
+        <w:rPr>
+          <w:b/>
+          <w:bCs/>
+        </w:rPr>
+        <w:t>clusioni ricordate di mettere l’euristica perfetta</w:t>
+      </w:r>
+    </w:p>
     <w:p/>
     <w:p>
       <w:pPr>
@@ -4338,12 +6004,12 @@
 </file>
 
 <file path=word/numbering.xml><?xml version="1.0" encoding="utf-8"?>
-<w:numbering xmlns:wpc="http://schemas.microsoft.com/office/word/2010/wordprocessingCanvas" xmlns:cx="http://schemas.microsoft.com/office/drawing/2014/chartex" xmlns:cx1="http://schemas.microsoft.com/office/drawing/2015/9/8/chartex" xmlns:cx2="http://schemas.microsoft.com/office/drawing/2015/10/21/chartex" xmlns:cx3="http://schemas.microsoft.com/office/drawing/2016/5/9/chartex" xmlns:cx4="http://schemas.microsoft.com/office/drawing/2016/5/10/chartex" xmlns:cx5="http://schemas.microsoft.com/office/drawing/2016/5/11/chartex" xmlns:cx6="http://schemas.microsoft.com/office/drawing/2016/5/12/chartex" xmlns:cx7="http://schemas.microsoft.com/office/drawing/2016/5/13/chartex" xmlns:cx8="http://schemas.microsoft.com/office/drawing/2016/5/14/chartex" xmlns:mc="http://schemas.openxmlformats.org/markup-compatibility/2006" xmlns:aink="http://schemas.microsoft.com/office/drawing/2016/ink" xmlns:am3d="http://schemas.microsoft.com/office/drawing/2017/model3d" xmlns:o="urn:schemas-microsoft-com:office:office" xmlns:oel="http://schemas.microsoft.com/office/2019/extlst" xmlns:r="http://schemas.openxmlformats.org/officeDocument/2006/relationships" xmlns:m="http://schemas.openxmlformats.org/officeDocument/2006/math" xmlns:v="urn:schemas-microsoft-com:vml" xmlns:wp14="http://schemas.microsoft.com/office/word/2010/wordprocessingDrawing" xmlns:wp="http://schemas.openxmlformats.org/drawingml/2006/wordprocessingDrawing" xmlns:w10="urn:schemas-microsoft-com:office:word" xmlns:w="http://schemas.openxmlformats.org/wordprocessingml/2006/main" xmlns:w14="http://schemas.microsoft.com/office/word/2010/wordml" xmlns:w15="http://schemas.microsoft.com/office/word/2012/wordml" xmlns:w16cex="http://schemas.microsoft.com/office/word/2018/wordml/cex" xmlns:w16cid="http://schemas.microsoft.com/office/word/2016/wordml/cid" xmlns:w16="http://schemas.microsoft.com/office/word/2018/wordml" xmlns:w16du="http://schemas.microsoft.com/office/word/2023/wordml/word16du" xmlns:w16sdtdh="http://schemas.microsoft.com/office/word/2020/wordml/sdtdatahash" xmlns:w16se="http://schemas.microsoft.com/office/word/2015/wordml/symex" xmlns:wpg="http://schemas.microsoft.com/office/word/2010/wordprocessingGroup" xmlns:wpi="http://schemas.microsoft.com/office/word/2010/wordprocessingInk" xmlns:wne="http://schemas.microsoft.com/office/word/2006/wordml" xmlns:wps="http://schemas.microsoft.com/office/word/2010/wordprocessingShape" mc:Ignorable="w14 w15 w16se w16cid w16 w16cex w16sdtdh wp14">
+<w:numbering xmlns:wpc="http://schemas.microsoft.com/office/word/2010/wordprocessingCanvas" xmlns:cx="http://schemas.microsoft.com/office/drawing/2014/chartex" xmlns:cx1="http://schemas.microsoft.com/office/drawing/2015/9/8/chartex" xmlns:cx2="http://schemas.microsoft.com/office/drawing/2015/10/21/chartex" xmlns:cx3="http://schemas.microsoft.com/office/drawing/2016/5/9/chartex" xmlns:cx4="http://schemas.microsoft.com/office/drawing/2016/5/10/chartex" xmlns:cx5="http://schemas.microsoft.com/office/drawing/2016/5/11/chartex" xmlns:cx6="http://schemas.microsoft.com/office/drawing/2016/5/12/chartex" xmlns:cx7="http://schemas.microsoft.com/office/drawing/2016/5/13/chartex" xmlns:cx8="http://schemas.microsoft.com/office/drawing/2016/5/14/chartex" xmlns:mc="http://schemas.openxmlformats.org/markup-compatibility/2006" xmlns:aink="http://schemas.microsoft.com/office/drawing/2016/ink" xmlns:am3d="http://schemas.microsoft.com/office/drawing/2017/model3d" xmlns:o="urn:schemas-microsoft-com:office:office" xmlns:oel="http://schemas.microsoft.com/office/2019/extlst" xmlns:r="http://schemas.openxmlformats.org/officeDocument/2006/relationships" xmlns:m="http://schemas.openxmlformats.org/officeDocument/2006/math" xmlns:v="urn:schemas-microsoft-com:vml" xmlns:wp14="http://schemas.microsoft.com/office/word/2010/wordprocessingDrawing" xmlns:wp="http://schemas.openxmlformats.org/drawingml/2006/wordprocessingDrawing" xmlns:w10="urn:schemas-microsoft-com:office:word" xmlns:w="http://schemas.openxmlformats.org/wordprocessingml/2006/main" xmlns:w14="http://schemas.microsoft.com/office/word/2010/wordml" xmlns:w15="http://schemas.microsoft.com/office/word/2012/wordml" xmlns:w16cex="http://schemas.microsoft.com/office/word/2018/wordml/cex" xmlns:w16cid="http://schemas.microsoft.com/office/word/2016/wordml/cid" xmlns:w16="http://schemas.microsoft.com/office/word/2018/wordml" xmlns:w16sdtdh="http://schemas.microsoft.com/office/word/2020/wordml/sdtdatahash" xmlns:w16se="http://schemas.microsoft.com/office/word/2015/wordml/symex" xmlns:wpg="http://schemas.microsoft.com/office/word/2010/wordprocessingGroup" xmlns:wpi="http://schemas.microsoft.com/office/word/2010/wordprocessingInk" xmlns:wne="http://schemas.microsoft.com/office/word/2006/wordml" xmlns:wps="http://schemas.microsoft.com/office/word/2010/wordprocessingShape" mc:Ignorable="w14 w15 w16se w16cid w16 w16cex w16sdtdh wp14">
   <w:abstractNum w:abstractNumId="0" w15:restartNumberingAfterBreak="0">
     <w:nsid w:val="0F100BC4"/>
     <w:multiLevelType w:val="hybridMultilevel"/>
-    <w:tmpl w:val="5E64AA84"/>
-    <w:lvl w:ilvl="0" w:tplc="03C263F4">
+    <w:tmpl w:val="2286E8D8"/>
+    <w:lvl w:ilvl="0" w:tplc="5860F720">
       <w:start w:val="1"/>
       <w:numFmt w:val="bullet"/>
       <w:lvlText w:val=""/>
@@ -4353,6 +6019,7 @@
       </w:pPr>
       <w:rPr>
         <w:rFonts w:ascii="Symbol" w:hAnsi="Symbol" w:hint="default"/>
+        <w:lang w:val="en-US"/>
       </w:rPr>
     </w:lvl>
     <w:lvl w:ilvl="1" w:tplc="F0ACABE8">
@@ -5217,6 +6884,18 @@
       <w:color w:val="808080"/>
     </w:rPr>
   </w:style>
+  <w:style w:type="character" w:styleId="Collegamentovisitato">
+    <w:name w:val="FollowedHyperlink"/>
+    <w:basedOn w:val="Carpredefinitoparagrafo"/>
+    <w:uiPriority w:val="99"/>
+    <w:semiHidden/>
+    <w:unhideWhenUsed/>
+    <w:rsid w:val="00D41471"/>
+    <w:rPr>
+      <w:color w:val="954F72" w:themeColor="followedHyperlink"/>
+      <w:u w:val="single"/>
+    </w:rPr>
+  </w:style>
 </w:styles>
 </file>
 
@@ -5482,6 +7161,15 @@
 </file>
 
 <file path=customXml/item1.xml><?xml version="1.0" encoding="utf-8"?>
+<?mso-contentType ?>
+<FormTemplates xmlns="http://schemas.microsoft.com/sharepoint/v3/contenttype/forms">
+  <Display>DocumentLibraryForm</Display>
+  <Edit>DocumentLibraryForm</Edit>
+  <New>DocumentLibraryForm</New>
+</FormTemplates>
+</file>
+
+<file path=customXml/item2.xml><?xml version="1.0" encoding="utf-8"?>
 <ct:contentTypeSchema xmlns:ct="http://schemas.microsoft.com/office/2006/metadata/contentType" xmlns:ma="http://schemas.microsoft.com/office/2006/metadata/properties/metaAttributes" ct:_="" ma:_="" ma:contentTypeName="Documento" ma:contentTypeID="0x010100014D9396216C7045B9B2B266DAE942B0" ma:contentTypeVersion="4" ma:contentTypeDescription="Creare un nuovo documento." ma:contentTypeScope="" ma:versionID="3ab5adda64e0062e75acd9b3d7608b92">
   <xsd:schema xmlns:xsd="http://www.w3.org/2001/XMLSchema" xmlns:xs="http://www.w3.org/2001/XMLSchema" xmlns:p="http://schemas.microsoft.com/office/2006/metadata/properties" xmlns:ns2="2fad9256-7459-4aaa-aa3c-b935b956e037" xmlns:ns3="c526abeb-928e-4775-9e6f-7d2d0f68617a" targetNamespace="http://schemas.microsoft.com/office/2006/metadata/properties" ma:root="true" ma:fieldsID="5774537c64ad4b3b0ac63e412d2e8e86" ns2:_="" ns3:_="">
     <xsd:import namespace="2fad9256-7459-4aaa-aa3c-b935b956e037"/>
@@ -5646,15 +7334,6 @@
 </ct:contentTypeSchema>
 </file>
 
-<file path=customXml/item2.xml><?xml version="1.0" encoding="utf-8"?>
-<?mso-contentType ?>
-<FormTemplates xmlns="http://schemas.microsoft.com/sharepoint/v3/contenttype/forms">
-  <Display>DocumentLibraryForm</Display>
-  <Edit>DocumentLibraryForm</Edit>
-  <New>DocumentLibraryForm</New>
-</FormTemplates>
-</file>
-
 <file path=customXml/item3.xml><?xml version="1.0" encoding="utf-8"?>
 <p:properties xmlns:p="http://schemas.microsoft.com/office/2006/metadata/properties" xmlns:xsi="http://www.w3.org/2001/XMLSchema-instance" xmlns:pc="http://schemas.microsoft.com/office/infopath/2007/PartnerControls">
   <documentManagement/>
@@ -5662,6 +7341,14 @@
 </file>
 
 <file path=customXml/itemProps1.xml><?xml version="1.0" encoding="utf-8"?>
+<ds:datastoreItem xmlns:ds="http://schemas.openxmlformats.org/officeDocument/2006/customXml" ds:itemID="{908AEAB4-D7A6-4943-9ED8-C2A4CE5C8D12}">
+  <ds:schemaRefs>
+    <ds:schemaRef ds:uri="http://schemas.microsoft.com/sharepoint/v3/contenttype/forms"/>
+  </ds:schemaRefs>
+</ds:datastoreItem>
+</file>
+
+<file path=customXml/itemProps2.xml><?xml version="1.0" encoding="utf-8"?>
 <ds:datastoreItem xmlns:ds="http://schemas.openxmlformats.org/officeDocument/2006/customXml" ds:itemID="{5FC80AC9-EBB1-4650-AC78-DAB6D712C930}">
   <ds:schemaRefs>
     <ds:schemaRef ds:uri="http://schemas.microsoft.com/office/2006/metadata/contentType"/>
@@ -5680,14 +7367,6 @@
 </ds:datastoreItem>
 </file>
 
-<file path=customXml/itemProps2.xml><?xml version="1.0" encoding="utf-8"?>
-<ds:datastoreItem xmlns:ds="http://schemas.openxmlformats.org/officeDocument/2006/customXml" ds:itemID="{908AEAB4-D7A6-4943-9ED8-C2A4CE5C8D12}">
-  <ds:schemaRefs>
-    <ds:schemaRef ds:uri="http://schemas.microsoft.com/sharepoint/v3/contenttype/forms"/>
-  </ds:schemaRefs>
-</ds:datastoreItem>
-</file>
-
 <file path=customXml/itemProps3.xml><?xml version="1.0" encoding="utf-8"?>
 <ds:datastoreItem xmlns:ds="http://schemas.openxmlformats.org/officeDocument/2006/customXml" ds:itemID="{39E8DE57-F896-4A82-85BB-B6DC76DAEB2A}">
   <ds:schemaRefs>

</xml_diff>